<commit_message>
aantal kleine updates in de documentatie
</commit_message>
<xml_diff>
--- a/project_documenten/relatiebeheer/DocumentatieIcaras.docx
+++ b/project_documenten/relatiebeheer/DocumentatieIcaras.docx
@@ -1,6 +1,6 @@
 
 <file path=word/document.xml><?xml version="1.0" encoding="utf-8"?>
-<w:document xmlns:wpc="http://schemas.microsoft.com/office/word/2010/wordprocessingCanvas" xmlns:mc="http://schemas.openxmlformats.org/markup-compatibility/2006" xmlns:o="urn:schemas-microsoft-com:office:office" xmlns:r="http://schemas.openxmlformats.org/officeDocument/2006/relationships" xmlns:m="http://schemas.openxmlformats.org/officeDocument/2006/math" xmlns:v="urn:schemas-microsoft-com:vml" xmlns:wp14="http://schemas.microsoft.com/office/word/2010/wordprocessingDrawing" xmlns:wp="http://schemas.openxmlformats.org/drawingml/2006/wordprocessingDrawing" xmlns:w10="urn:schemas-microsoft-com:office:word" xmlns:w="http://schemas.openxmlformats.org/wordprocessingml/2006/main" xmlns:w14="http://schemas.microsoft.com/office/word/2010/wordml" xmlns:wpg="http://schemas.microsoft.com/office/word/2010/wordprocessingGroup" xmlns:wpi="http://schemas.microsoft.com/office/word/2010/wordprocessingInk" xmlns:wne="http://schemas.microsoft.com/office/word/2006/wordml" xmlns:wps="http://schemas.microsoft.com/office/word/2010/wordprocessingShape" mc:Ignorable="w14 wp14">
+<w:document xmlns:wpc="http://schemas.microsoft.com/office/word/2010/wordprocessingCanvas" xmlns:mc="http://schemas.openxmlformats.org/markup-compatibility/2006" xmlns:o="urn:schemas-microsoft-com:office:office" xmlns:r="http://schemas.openxmlformats.org/officeDocument/2006/relationships" xmlns:m="http://schemas.openxmlformats.org/officeDocument/2006/math" xmlns:v="urn:schemas-microsoft-com:vml" xmlns:wp14="http://schemas.microsoft.com/office/word/2010/wordprocessingDrawing" xmlns:wp="http://schemas.openxmlformats.org/drawingml/2006/wordprocessingDrawing" xmlns:w10="urn:schemas-microsoft-com:office:word" xmlns:w="http://schemas.openxmlformats.org/wordprocessingml/2006/main" xmlns:w14="http://schemas.microsoft.com/office/word/2010/wordml" xmlns:w15="http://schemas.microsoft.com/office/word/2012/wordml" xmlns:wpg="http://schemas.microsoft.com/office/word/2010/wordprocessingGroup" xmlns:wpi="http://schemas.microsoft.com/office/word/2010/wordprocessingInk" xmlns:wne="http://schemas.microsoft.com/office/word/2006/wordml" xmlns:wps="http://schemas.microsoft.com/office/word/2010/wordprocessingShape" mc:Ignorable="w14 w15 wp14">
   <w:body>
     <w:sdt>
       <w:sdtPr>
@@ -29,11 +29,9 @@
           <w:pPr>
             <w:pStyle w:val="TOCHeading"/>
           </w:pPr>
-          <w:proofErr w:type="spellStart"/>
           <w:r>
             <w:t>Inhoudsopgave</w:t>
           </w:r>
-          <w:proofErr w:type="spellEnd"/>
         </w:p>
         <w:p>
           <w:pPr>
@@ -2423,6 +2421,7 @@
               <w:bCs/>
               <w:noProof/>
             </w:rPr>
+            <w:lastRenderedPageBreak/>
             <w:fldChar w:fldCharType="end"/>
           </w:r>
         </w:p>
@@ -3257,7 +3256,7 @@
       <w:r>
         <w:t xml:space="preserve"> </w:t>
       </w:r>
-      <w:hyperlink r:id="rId8" w:history="1">
+      <w:hyperlink r:id="rId7" w:history="1">
         <w:r>
           <w:rPr>
             <w:rStyle w:val="Hyperlink"/>
@@ -3268,7 +3267,7 @@
       <w:r>
         <w:t>. Tijdens de ontwikkeling van dit project is gebruikt gemaakt van een Git-client genaamd SourceTree, van Atlassian (</w:t>
       </w:r>
-      <w:hyperlink r:id="rId9" w:history="1">
+      <w:hyperlink r:id="rId8" w:history="1">
         <w:r>
           <w:rPr>
             <w:rStyle w:val="Hyperlink"/>
@@ -3289,7 +3288,6 @@
         </w:rPr>
       </w:pPr>
       <w:bookmarkStart w:id="5" w:name="_Toc423508953"/>
-      <w:proofErr w:type="spellStart"/>
       <w:r>
         <w:rPr>
           <w:lang w:val="en-US"/>
@@ -3297,7 +3295,6 @@
         <w:t>Configuratie</w:t>
       </w:r>
       <w:bookmarkEnd w:id="5"/>
-      <w:proofErr w:type="spellEnd"/>
     </w:p>
     <w:p>
       <w:pPr>
@@ -3322,700 +3319,268 @@
       </w:r>
     </w:p>
     <w:p>
-      <w:proofErr w:type="gramStart"/>
       <w:r>
         <w:rPr>
           <w:lang w:val="en-US"/>
         </w:rPr>
-        <w:t>/</w:t>
-      </w:r>
-      <w:proofErr w:type="spellStart"/>
-      <w:r>
+        <w:t xml:space="preserve">/Icaras/src/main/resources/icarasdb-context.xml =&gt; configuratiefile voor Hibernate. </w:t>
+      </w:r>
+      <w:r>
+        <w:t>De waardes staan in icarasdb.properties</w:t>
+      </w:r>
+    </w:p>
+    <w:p/>
+    <w:p>
+      <w:r>
+        <w:t>/Icaras/src/main/resources/icarasdb.properties =&gt; instellingen voor de database connectie. Op dit moment wordt er nog gebruik gemaakt van een locale database, dus de instellingen zal per persoon verschillen.</w:t>
+      </w:r>
+    </w:p>
+    <w:p>
+      <w:pPr>
         <w:rPr>
           <w:lang w:val="en-US"/>
         </w:rPr>
-        <w:t>Icaras</w:t>
-      </w:r>
-      <w:proofErr w:type="spellEnd"/>
+      </w:pPr>
       <w:r>
         <w:rPr>
           <w:lang w:val="en-US"/>
         </w:rPr>
-        <w:t>/</w:t>
-      </w:r>
-      <w:proofErr w:type="spellStart"/>
-      <w:r>
+        <w:t>jdbc.driver=com.mysql.jdbc.Driver</w:t>
+      </w:r>
+    </w:p>
+    <w:p>
+      <w:pPr>
         <w:rPr>
           <w:lang w:val="en-US"/>
         </w:rPr>
-        <w:t>src</w:t>
-      </w:r>
-      <w:proofErr w:type="spellEnd"/>
+      </w:pPr>
       <w:r>
         <w:rPr>
           <w:lang w:val="en-US"/>
         </w:rPr>
-        <w:t xml:space="preserve">/main/resources/icarasdb-context.xml =&gt; </w:t>
-      </w:r>
-      <w:proofErr w:type="spellStart"/>
-      <w:r>
+        <w:t>jdbc.url=jdbc:mysql://localhost:3306/icaras</w:t>
+      </w:r>
+    </w:p>
+    <w:p>
+      <w:pPr>
         <w:rPr>
           <w:lang w:val="en-US"/>
         </w:rPr>
-        <w:t>configuratiefile</w:t>
-      </w:r>
-      <w:proofErr w:type="spellEnd"/>
-      <w:r>
+      </w:pPr>
+    </w:p>
+    <w:p>
+      <w:pPr>
         <w:rPr>
           <w:lang w:val="en-US"/>
         </w:rPr>
+      </w:pPr>
+      <w:r>
+        <w:rPr>
+          <w:lang w:val="en-US"/>
+        </w:rPr>
+        <w:t>jdbc.username=</w:t>
+      </w:r>
+    </w:p>
+    <w:p>
+      <w:pPr>
+        <w:rPr>
+          <w:lang w:val="en-US"/>
+        </w:rPr>
+      </w:pPr>
+      <w:r>
+        <w:rPr>
+          <w:lang w:val="en-US"/>
+        </w:rPr>
+        <w:t>jdbc.password=</w:t>
+      </w:r>
+    </w:p>
+    <w:p>
+      <w:pPr>
+        <w:rPr>
+          <w:lang w:val="en-US"/>
+        </w:rPr>
+      </w:pPr>
+      <w:r>
+        <w:rPr>
+          <w:lang w:val="en-US"/>
+        </w:rPr>
+        <w:t>hibernate.dialect=org.hibernate.dialect.MySQLDialect</w:t>
+      </w:r>
+    </w:p>
+    <w:p>
+      <w:pPr>
+        <w:rPr>
+          <w:lang w:val="en-US"/>
+        </w:rPr>
+      </w:pPr>
+    </w:p>
+    <w:p>
+      <w:pPr>
+        <w:rPr>
+          <w:lang w:val="en-US"/>
+        </w:rPr>
+      </w:pPr>
+      <w:r>
+        <w:rPr>
+          <w:lang w:val="en-US"/>
+        </w:rPr>
+        <w:t>hibernate.hbm2ddl=update</w:t>
+      </w:r>
+    </w:p>
+    <w:p>
+      <w:pPr>
+        <w:rPr>
+          <w:lang w:val="en-US"/>
+        </w:rPr>
+      </w:pPr>
+      <w:r>
+        <w:rPr>
+          <w:lang w:val="en-US"/>
+        </w:rPr>
+        <w:t>hibernate.showsql=true</w:t>
+      </w:r>
+    </w:p>
+    <w:p>
+      <w:pPr>
+        <w:rPr>
+          <w:lang w:val="en-US"/>
+        </w:rPr>
+      </w:pPr>
+      <w:r>
+        <w:rPr>
+          <w:lang w:val="en-US"/>
+        </w:rPr>
+        <w:t>hibernate.lazy_load=true</w:t>
+      </w:r>
+    </w:p>
+    <w:p>
+      <w:pPr>
+        <w:rPr>
+          <w:lang w:val="en-US"/>
+        </w:rPr>
+      </w:pPr>
+    </w:p>
+    <w:p>
+      <w:pPr>
+        <w:pStyle w:val="Heading3"/>
+        <w:rPr>
+          <w:lang w:val="en-US"/>
+        </w:rPr>
+      </w:pPr>
+      <w:bookmarkStart w:id="7" w:name="_Toc423508955"/>
+      <w:r>
+        <w:rPr>
+          <w:lang w:val="en-US"/>
+        </w:rPr>
+        <w:t>Spring:</w:t>
+      </w:r>
+      <w:bookmarkEnd w:id="7"/>
+    </w:p>
+    <w:p>
+      <w:pPr>
+        <w:rPr>
+          <w:lang w:val="en-US"/>
+        </w:rPr>
+      </w:pPr>
+      <w:r>
+        <w:rPr>
+          <w:lang w:val="en-US"/>
+        </w:rPr>
+        <w:t>/Icaras/src/main/webapp/WEB-INF/icaras-servlet.xml</w:t>
+      </w:r>
+    </w:p>
+    <w:p>
+      <w:pPr>
+        <w:rPr>
+          <w:lang w:val="en-US"/>
+        </w:rPr>
+      </w:pPr>
+      <w:r>
+        <w:rPr>
+          <w:lang w:val="en-US"/>
+        </w:rPr>
+        <w:t>annotation driven</w:t>
+      </w:r>
+    </w:p>
+    <w:p>
+      <w:pPr>
+        <w:rPr>
+          <w:lang w:val="en-US"/>
+        </w:rPr>
+      </w:pPr>
+      <w:r>
+        <w:rPr>
+          <w:lang w:val="en-US"/>
+        </w:rPr>
+        <w:t>component-scan base-package =&gt; zoekt controller classes op basis van @Controller annotatie in nl.rsvier.icaras.controller</w:t>
+      </w:r>
+    </w:p>
+    <w:p>
+      <w:pPr>
+        <w:rPr>
+          <w:lang w:val="en-US"/>
+        </w:rPr>
+      </w:pPr>
+      <w:r>
+        <w:rPr>
+          <w:lang w:val="en-US"/>
+        </w:rPr>
+        <w:t>ipv een standaard InternalResourceResolver, gebruikt dit project een TilesViewResolver ivm Apache Tiles</w:t>
+      </w:r>
+    </w:p>
+    <w:p>
+      <w:pPr>
+        <w:rPr>
+          <w:lang w:val="en-US"/>
+        </w:rPr>
+      </w:pPr>
+    </w:p>
+    <w:p>
+      <w:pPr>
+        <w:pStyle w:val="Heading3"/>
+        <w:rPr>
+          <w:lang w:val="en-US"/>
+        </w:rPr>
+      </w:pPr>
+      <w:bookmarkStart w:id="8" w:name="_Toc423508956"/>
+      <w:r>
+        <w:rPr>
+          <w:lang w:val="en-US"/>
+        </w:rPr>
+        <w:t>Apache Tiles:</w:t>
+      </w:r>
+      <w:bookmarkEnd w:id="8"/>
+      <w:r>
+        <w:rPr>
+          <w:lang w:val="en-US"/>
+        </w:rPr>
         <w:t xml:space="preserve"> </w:t>
       </w:r>
-      <w:proofErr w:type="spellStart"/>
-      <w:r>
+    </w:p>
+    <w:p>
+      <w:pPr>
         <w:rPr>
           <w:lang w:val="en-US"/>
         </w:rPr>
-        <w:t>voor</w:t>
-      </w:r>
-      <w:proofErr w:type="spellEnd"/>
+      </w:pPr>
       <w:r>
         <w:rPr>
           <w:lang w:val="en-US"/>
         </w:rPr>
-        <w:t xml:space="preserve"> Hibernate.</w:t>
-      </w:r>
-      <w:proofErr w:type="gramEnd"/>
-      <w:r>
+        <w:t>/Icaras/src/main/webapp/WEB-INF/icaras-servlet.xml</w:t>
+      </w:r>
+    </w:p>
+    <w:p>
+      <w:pPr>
         <w:rPr>
           <w:lang w:val="en-US"/>
         </w:rPr>
-        <w:t xml:space="preserve"> </w:t>
-      </w:r>
-      <w:r>
-        <w:t>De waardes staan in icarasdb.properties</w:t>
-      </w:r>
-    </w:p>
-    <w:p/>
-    <w:p>
-      <w:r>
-        <w:t>/Icaras/src/main/resources/icarasdb.properties =&gt; instellingen voor de database connectie. Op dit moment wordt er nog gebruik gemaakt van een locale database, dus de instellingen zal per persoon verschillen.</w:t>
-      </w:r>
-    </w:p>
-    <w:p>
-      <w:pPr>
+      </w:pPr>
+      <w:r>
         <w:rPr>
           <w:lang w:val="en-US"/>
         </w:rPr>
-      </w:pPr>
-      <w:proofErr w:type="spellStart"/>
-      <w:r>
-        <w:rPr>
-          <w:lang w:val="en-US"/>
-        </w:rPr>
-        <w:t>jdbc.driver</w:t>
-      </w:r>
-      <w:proofErr w:type="spellEnd"/>
-      <w:r>
-        <w:rPr>
-          <w:lang w:val="en-US"/>
-        </w:rPr>
-        <w:t>=</w:t>
-      </w:r>
-      <w:proofErr w:type="spellStart"/>
-      <w:r>
-        <w:rPr>
-          <w:lang w:val="en-US"/>
-        </w:rPr>
-        <w:t>com.mysql.jdbc.Driver</w:t>
-      </w:r>
-      <w:proofErr w:type="spellEnd"/>
-    </w:p>
-    <w:p>
-      <w:pPr>
-        <w:rPr>
-          <w:lang w:val="en-US"/>
-        </w:rPr>
-      </w:pPr>
-      <w:r>
-        <w:rPr>
-          <w:lang w:val="en-US"/>
-        </w:rPr>
-        <w:t>jdbc.url=</w:t>
-      </w:r>
-      <w:proofErr w:type="spellStart"/>
-      <w:r>
-        <w:rPr>
-          <w:lang w:val="en-US"/>
-        </w:rPr>
-        <w:t>jdbc:mysql</w:t>
-      </w:r>
-      <w:proofErr w:type="spellEnd"/>
-      <w:r>
-        <w:rPr>
-          <w:lang w:val="en-US"/>
-        </w:rPr>
-        <w:t>://localhost:3306/</w:t>
-      </w:r>
-      <w:proofErr w:type="spellStart"/>
-      <w:r>
-        <w:rPr>
-          <w:lang w:val="en-US"/>
-        </w:rPr>
-        <w:t>icaras</w:t>
-      </w:r>
-      <w:proofErr w:type="spellEnd"/>
-    </w:p>
-    <w:p>
-      <w:pPr>
-        <w:rPr>
-          <w:lang w:val="en-US"/>
-        </w:rPr>
-      </w:pPr>
-    </w:p>
-    <w:p>
-      <w:pPr>
-        <w:rPr>
-          <w:lang w:val="en-US"/>
-        </w:rPr>
-      </w:pPr>
-      <w:proofErr w:type="spellStart"/>
-      <w:r>
-        <w:rPr>
-          <w:lang w:val="en-US"/>
-        </w:rPr>
-        <w:t>jdbc.username</w:t>
-      </w:r>
-      <w:proofErr w:type="spellEnd"/>
-      <w:r>
-        <w:rPr>
-          <w:lang w:val="en-US"/>
-        </w:rPr>
-        <w:t>=</w:t>
-      </w:r>
-    </w:p>
-    <w:p>
-      <w:pPr>
-        <w:rPr>
-          <w:lang w:val="en-US"/>
-        </w:rPr>
-      </w:pPr>
-      <w:proofErr w:type="spellStart"/>
-      <w:r>
-        <w:rPr>
-          <w:lang w:val="en-US"/>
-        </w:rPr>
-        <w:t>jdbc.password</w:t>
-      </w:r>
-      <w:proofErr w:type="spellEnd"/>
-      <w:r>
-        <w:rPr>
-          <w:lang w:val="en-US"/>
-        </w:rPr>
-        <w:t>=</w:t>
-      </w:r>
-    </w:p>
-    <w:p>
-      <w:pPr>
-        <w:rPr>
-          <w:lang w:val="en-US"/>
-        </w:rPr>
-      </w:pPr>
-      <w:proofErr w:type="spellStart"/>
-      <w:r>
-        <w:rPr>
-          <w:lang w:val="en-US"/>
-        </w:rPr>
-        <w:t>hibernate.dialect</w:t>
-      </w:r>
-      <w:proofErr w:type="spellEnd"/>
-      <w:r>
-        <w:rPr>
-          <w:lang w:val="en-US"/>
-        </w:rPr>
-        <w:t>=</w:t>
-      </w:r>
-      <w:proofErr w:type="spellStart"/>
-      <w:r>
-        <w:rPr>
-          <w:lang w:val="en-US"/>
-        </w:rPr>
-        <w:t>org.hibernate.dialect.MySQLDialect</w:t>
-      </w:r>
-      <w:proofErr w:type="spellEnd"/>
-    </w:p>
-    <w:p>
-      <w:pPr>
-        <w:rPr>
-          <w:lang w:val="en-US"/>
-        </w:rPr>
-      </w:pPr>
-    </w:p>
-    <w:p>
-      <w:pPr>
-        <w:rPr>
-          <w:lang w:val="en-US"/>
-        </w:rPr>
-      </w:pPr>
-      <w:r>
-        <w:rPr>
-          <w:lang w:val="en-US"/>
-        </w:rPr>
-        <w:t>hibernate.hbm2ddl=update</w:t>
-      </w:r>
-    </w:p>
-    <w:p>
-      <w:pPr>
-        <w:rPr>
-          <w:lang w:val="en-US"/>
-        </w:rPr>
-      </w:pPr>
-      <w:proofErr w:type="spellStart"/>
-      <w:r>
-        <w:rPr>
-          <w:lang w:val="en-US"/>
-        </w:rPr>
-        <w:t>hibernate.showsql</w:t>
-      </w:r>
-      <w:proofErr w:type="spellEnd"/>
-      <w:r>
-        <w:rPr>
-          <w:lang w:val="en-US"/>
-        </w:rPr>
-        <w:t>=true</w:t>
-      </w:r>
-    </w:p>
-    <w:p>
-      <w:pPr>
-        <w:rPr>
-          <w:lang w:val="en-US"/>
-        </w:rPr>
-      </w:pPr>
-      <w:proofErr w:type="spellStart"/>
-      <w:r>
-        <w:rPr>
-          <w:lang w:val="en-US"/>
-        </w:rPr>
-        <w:t>hibernate.lazy_load</w:t>
-      </w:r>
-      <w:proofErr w:type="spellEnd"/>
-      <w:r>
-        <w:rPr>
-          <w:lang w:val="en-US"/>
-        </w:rPr>
-        <w:t>=true</w:t>
-      </w:r>
-    </w:p>
-    <w:p>
-      <w:pPr>
-        <w:rPr>
-          <w:lang w:val="en-US"/>
-        </w:rPr>
-      </w:pPr>
-    </w:p>
-    <w:p>
-      <w:pPr>
-        <w:pStyle w:val="Heading3"/>
-        <w:rPr>
-          <w:lang w:val="en-US"/>
-        </w:rPr>
-      </w:pPr>
-      <w:bookmarkStart w:id="7" w:name="_Toc423508955"/>
-      <w:r>
-        <w:rPr>
-          <w:lang w:val="en-US"/>
-        </w:rPr>
-        <w:t>Spring:</w:t>
-      </w:r>
-      <w:bookmarkEnd w:id="7"/>
-    </w:p>
-    <w:p>
-      <w:pPr>
-        <w:rPr>
-          <w:lang w:val="en-US"/>
-        </w:rPr>
-      </w:pPr>
-      <w:r>
-        <w:rPr>
-          <w:lang w:val="en-US"/>
-        </w:rPr>
-        <w:t>/</w:t>
-      </w:r>
-      <w:proofErr w:type="spellStart"/>
-      <w:r>
-        <w:rPr>
-          <w:lang w:val="en-US"/>
-        </w:rPr>
-        <w:t>Icaras</w:t>
-      </w:r>
-      <w:proofErr w:type="spellEnd"/>
-      <w:r>
-        <w:rPr>
-          <w:lang w:val="en-US"/>
-        </w:rPr>
-        <w:t>/</w:t>
-      </w:r>
-      <w:proofErr w:type="spellStart"/>
-      <w:r>
-        <w:rPr>
-          <w:lang w:val="en-US"/>
-        </w:rPr>
-        <w:t>src</w:t>
-      </w:r>
-      <w:proofErr w:type="spellEnd"/>
-      <w:r>
-        <w:rPr>
-          <w:lang w:val="en-US"/>
-        </w:rPr>
-        <w:t>/main/</w:t>
-      </w:r>
-      <w:proofErr w:type="spellStart"/>
-      <w:r>
-        <w:rPr>
-          <w:lang w:val="en-US"/>
-        </w:rPr>
-        <w:t>webapp</w:t>
-      </w:r>
-      <w:proofErr w:type="spellEnd"/>
-      <w:r>
-        <w:rPr>
-          <w:lang w:val="en-US"/>
-        </w:rPr>
-        <w:t>/WEB-INF/icaras-servlet.xml</w:t>
-      </w:r>
-    </w:p>
-    <w:p>
-      <w:pPr>
-        <w:rPr>
-          <w:lang w:val="en-US"/>
-        </w:rPr>
-      </w:pPr>
-      <w:proofErr w:type="gramStart"/>
-      <w:r>
-        <w:rPr>
-          <w:lang w:val="en-US"/>
-        </w:rPr>
-        <w:t>annotation</w:t>
-      </w:r>
-      <w:proofErr w:type="gramEnd"/>
-      <w:r>
-        <w:rPr>
-          <w:lang w:val="en-US"/>
-        </w:rPr>
-        <w:t xml:space="preserve"> driven</w:t>
-      </w:r>
-    </w:p>
-    <w:p>
-      <w:pPr>
-        <w:rPr>
-          <w:lang w:val="en-US"/>
-        </w:rPr>
-      </w:pPr>
-      <w:proofErr w:type="gramStart"/>
-      <w:r>
-        <w:rPr>
-          <w:lang w:val="en-US"/>
-        </w:rPr>
-        <w:t>component-scan</w:t>
-      </w:r>
-      <w:proofErr w:type="gramEnd"/>
-      <w:r>
-        <w:rPr>
-          <w:lang w:val="en-US"/>
-        </w:rPr>
-        <w:t xml:space="preserve"> base-package =&gt; </w:t>
-      </w:r>
-      <w:proofErr w:type="spellStart"/>
-      <w:r>
-        <w:rPr>
-          <w:lang w:val="en-US"/>
-        </w:rPr>
-        <w:t>zoekt</w:t>
-      </w:r>
-      <w:proofErr w:type="spellEnd"/>
-      <w:r>
-        <w:rPr>
-          <w:lang w:val="en-US"/>
-        </w:rPr>
-        <w:t xml:space="preserve"> controller classes op basis van @Controller </w:t>
-      </w:r>
-      <w:proofErr w:type="spellStart"/>
-      <w:r>
-        <w:rPr>
-          <w:lang w:val="en-US"/>
-        </w:rPr>
-        <w:t>annotatie</w:t>
-      </w:r>
-      <w:proofErr w:type="spellEnd"/>
-      <w:r>
-        <w:rPr>
-          <w:lang w:val="en-US"/>
-        </w:rPr>
-        <w:t xml:space="preserve"> in </w:t>
-      </w:r>
-      <w:proofErr w:type="spellStart"/>
-      <w:r>
-        <w:rPr>
-          <w:lang w:val="en-US"/>
-        </w:rPr>
-        <w:t>nl.rsvier.icaras.controller</w:t>
-      </w:r>
-      <w:proofErr w:type="spellEnd"/>
-    </w:p>
-    <w:p>
-      <w:pPr>
-        <w:rPr>
-          <w:lang w:val="en-US"/>
-        </w:rPr>
-      </w:pPr>
-      <w:proofErr w:type="spellStart"/>
-      <w:proofErr w:type="gramStart"/>
-      <w:r>
-        <w:rPr>
-          <w:lang w:val="en-US"/>
-        </w:rPr>
-        <w:t>ipv</w:t>
-      </w:r>
-      <w:proofErr w:type="spellEnd"/>
-      <w:proofErr w:type="gramEnd"/>
-      <w:r>
-        <w:rPr>
-          <w:lang w:val="en-US"/>
-        </w:rPr>
-        <w:t xml:space="preserve"> </w:t>
-      </w:r>
-      <w:proofErr w:type="spellStart"/>
-      <w:r>
-        <w:rPr>
-          <w:lang w:val="en-US"/>
-        </w:rPr>
-        <w:t>een</w:t>
-      </w:r>
-      <w:proofErr w:type="spellEnd"/>
-      <w:r>
-        <w:rPr>
-          <w:lang w:val="en-US"/>
-        </w:rPr>
-        <w:t xml:space="preserve"> </w:t>
-      </w:r>
-      <w:proofErr w:type="spellStart"/>
-      <w:r>
-        <w:rPr>
-          <w:lang w:val="en-US"/>
-        </w:rPr>
-        <w:t>standaard</w:t>
-      </w:r>
-      <w:proofErr w:type="spellEnd"/>
-      <w:r>
-        <w:rPr>
-          <w:lang w:val="en-US"/>
-        </w:rPr>
-        <w:t xml:space="preserve"> </w:t>
-      </w:r>
-      <w:proofErr w:type="spellStart"/>
-      <w:r>
-        <w:rPr>
-          <w:lang w:val="en-US"/>
-        </w:rPr>
-        <w:t>InternalResourceResolver</w:t>
-      </w:r>
-      <w:proofErr w:type="spellEnd"/>
-      <w:r>
-        <w:rPr>
-          <w:lang w:val="en-US"/>
-        </w:rPr>
-        <w:t xml:space="preserve">, </w:t>
-      </w:r>
-      <w:proofErr w:type="spellStart"/>
-      <w:r>
-        <w:rPr>
-          <w:lang w:val="en-US"/>
-        </w:rPr>
-        <w:t>gebruikt</w:t>
-      </w:r>
-      <w:proofErr w:type="spellEnd"/>
-      <w:r>
-        <w:rPr>
-          <w:lang w:val="en-US"/>
-        </w:rPr>
-        <w:t xml:space="preserve"> </w:t>
-      </w:r>
-      <w:proofErr w:type="spellStart"/>
-      <w:r>
-        <w:rPr>
-          <w:lang w:val="en-US"/>
-        </w:rPr>
-        <w:t>dit</w:t>
-      </w:r>
-      <w:proofErr w:type="spellEnd"/>
-      <w:r>
-        <w:rPr>
-          <w:lang w:val="en-US"/>
-        </w:rPr>
-        <w:t xml:space="preserve"> project </w:t>
-      </w:r>
-      <w:proofErr w:type="spellStart"/>
-      <w:r>
-        <w:rPr>
-          <w:lang w:val="en-US"/>
-        </w:rPr>
-        <w:t>een</w:t>
-      </w:r>
-      <w:proofErr w:type="spellEnd"/>
-      <w:r>
-        <w:rPr>
-          <w:lang w:val="en-US"/>
-        </w:rPr>
-        <w:t xml:space="preserve"> </w:t>
-      </w:r>
-      <w:proofErr w:type="spellStart"/>
-      <w:r>
-        <w:rPr>
-          <w:lang w:val="en-US"/>
-        </w:rPr>
-        <w:t>TilesViewResolver</w:t>
-      </w:r>
-      <w:proofErr w:type="spellEnd"/>
-      <w:r>
-        <w:rPr>
-          <w:lang w:val="en-US"/>
-        </w:rPr>
-        <w:t xml:space="preserve"> </w:t>
-      </w:r>
-      <w:proofErr w:type="spellStart"/>
-      <w:r>
-        <w:rPr>
-          <w:lang w:val="en-US"/>
-        </w:rPr>
-        <w:t>ivm</w:t>
-      </w:r>
-      <w:proofErr w:type="spellEnd"/>
-      <w:r>
-        <w:rPr>
-          <w:lang w:val="en-US"/>
-        </w:rPr>
-        <w:t xml:space="preserve"> Apache Tiles</w:t>
-      </w:r>
-    </w:p>
-    <w:p>
-      <w:pPr>
-        <w:rPr>
-          <w:lang w:val="en-US"/>
-        </w:rPr>
-      </w:pPr>
-    </w:p>
-    <w:p>
-      <w:pPr>
-        <w:pStyle w:val="Heading3"/>
-        <w:rPr>
-          <w:lang w:val="en-US"/>
-        </w:rPr>
-      </w:pPr>
-      <w:bookmarkStart w:id="8" w:name="_Toc423508956"/>
-      <w:r>
-        <w:rPr>
-          <w:lang w:val="en-US"/>
-        </w:rPr>
-        <w:t>Apache Tiles:</w:t>
-      </w:r>
-      <w:bookmarkEnd w:id="8"/>
-      <w:r>
-        <w:rPr>
-          <w:lang w:val="en-US"/>
-        </w:rPr>
-        <w:t xml:space="preserve"> </w:t>
-      </w:r>
-    </w:p>
-    <w:p>
-      <w:pPr>
-        <w:rPr>
-          <w:lang w:val="en-US"/>
-        </w:rPr>
-      </w:pPr>
-      <w:r>
-        <w:rPr>
-          <w:lang w:val="en-US"/>
-        </w:rPr>
-        <w:t>/</w:t>
-      </w:r>
-      <w:proofErr w:type="spellStart"/>
-      <w:r>
-        <w:rPr>
-          <w:lang w:val="en-US"/>
-        </w:rPr>
-        <w:t>Icaras</w:t>
-      </w:r>
-      <w:proofErr w:type="spellEnd"/>
-      <w:r>
-        <w:rPr>
-          <w:lang w:val="en-US"/>
-        </w:rPr>
-        <w:t>/</w:t>
-      </w:r>
-      <w:proofErr w:type="spellStart"/>
-      <w:r>
-        <w:rPr>
-          <w:lang w:val="en-US"/>
-        </w:rPr>
-        <w:t>src</w:t>
-      </w:r>
-      <w:proofErr w:type="spellEnd"/>
-      <w:r>
-        <w:rPr>
-          <w:lang w:val="en-US"/>
-        </w:rPr>
-        <w:t>/main/</w:t>
-      </w:r>
-      <w:proofErr w:type="spellStart"/>
-      <w:r>
-        <w:rPr>
-          <w:lang w:val="en-US"/>
-        </w:rPr>
-        <w:t>webapp</w:t>
-      </w:r>
-      <w:proofErr w:type="spellEnd"/>
-      <w:r>
-        <w:rPr>
-          <w:lang w:val="en-US"/>
-        </w:rPr>
-        <w:t>/WEB-INF/icaras-servlet.xml</w:t>
-      </w:r>
-    </w:p>
-    <w:p>
-      <w:pPr>
-        <w:rPr>
-          <w:lang w:val="en-US"/>
-        </w:rPr>
-      </w:pPr>
-      <w:proofErr w:type="spellStart"/>
-      <w:proofErr w:type="gramStart"/>
-      <w:r>
-        <w:rPr>
-          <w:lang w:val="en-US"/>
-        </w:rPr>
-        <w:t>tilesViewResolver</w:t>
-      </w:r>
-      <w:proofErr w:type="spellEnd"/>
-      <w:proofErr w:type="gramEnd"/>
-      <w:r>
-        <w:rPr>
-          <w:lang w:val="en-US"/>
-        </w:rPr>
-        <w:t xml:space="preserve"> =&gt; default layout </w:t>
-      </w:r>
-      <w:proofErr w:type="spellStart"/>
-      <w:r>
-        <w:rPr>
-          <w:lang w:val="en-US"/>
-        </w:rPr>
-        <w:t>staat</w:t>
-      </w:r>
-      <w:proofErr w:type="spellEnd"/>
-      <w:r>
-        <w:rPr>
-          <w:lang w:val="en-US"/>
-        </w:rPr>
-        <w:t xml:space="preserve"> in /WEB-INF/layouts/defaults.xml</w:t>
+        <w:t>tilesViewResolver =&gt; default layout staat in /WEB-INF/layouts/defaults.xml</w:t>
       </w:r>
     </w:p>
     <w:p>
@@ -4383,7 +3948,7 @@
       <w:r>
         <w:rPr>
           <w:noProof/>
-          <w:lang w:eastAsia="nl-NL"/>
+          <w:lang w:eastAsia="zh-TW"/>
         </w:rPr>
         <w:lastRenderedPageBreak/>
         <w:drawing>
@@ -4402,7 +3967,7 @@
                     <pic:cNvPicPr/>
                   </pic:nvPicPr>
                   <pic:blipFill>
-                    <a:blip r:embed="rId10">
+                    <a:blip r:embed="rId9">
                       <a:extLst>
                         <a:ext uri="{28A0092B-C50C-407E-A947-70E740481C1C}">
                           <a14:useLocalDpi xmlns:a14="http://schemas.microsoft.com/office/drawing/2010/main" val="0"/>
@@ -4564,7 +4129,7 @@
       <w:r>
         <w:rPr>
           <w:noProof/>
-          <w:lang w:eastAsia="nl-NL"/>
+          <w:lang w:eastAsia="zh-TW"/>
         </w:rPr>
         <w:drawing>
           <wp:inline distT="0" distB="0" distL="0" distR="0">
@@ -4582,7 +4147,7 @@
                     <pic:cNvPicPr/>
                   </pic:nvPicPr>
                   <pic:blipFill>
-                    <a:blip r:embed="rId11">
+                    <a:blip r:embed="rId10">
                       <a:extLst>
                         <a:ext uri="{28A0092B-C50C-407E-A947-70E740481C1C}">
                           <a14:useLocalDpi xmlns:a14="http://schemas.microsoft.com/office/drawing/2010/main" val="0"/>
@@ -4809,33 +4374,11 @@
           <w:lang w:val="en-US"/>
         </w:rPr>
       </w:pPr>
-      <w:proofErr w:type="gramStart"/>
       <w:r>
         <w:rPr>
           <w:lang w:val="en-US"/>
         </w:rPr>
-        <w:t>public</w:t>
-      </w:r>
-      <w:proofErr w:type="gramEnd"/>
-      <w:r>
-        <w:rPr>
-          <w:lang w:val="en-US"/>
-        </w:rPr>
-        <w:t xml:space="preserve"> </w:t>
-      </w:r>
-      <w:proofErr w:type="spellStart"/>
-      <w:r>
-        <w:rPr>
-          <w:lang w:val="en-US"/>
-        </w:rPr>
-        <w:t>GenericDaoImpl</w:t>
-      </w:r>
-      <w:proofErr w:type="spellEnd"/>
-      <w:r>
-        <w:rPr>
-          <w:lang w:val="en-US"/>
-        </w:rPr>
-        <w:t>(Class&lt;T&gt; type) {</w:t>
+        <w:t>public GenericDaoImpl(Class&lt;T&gt; type) {</w:t>
       </w:r>
     </w:p>
     <w:p>
@@ -4982,19 +4525,70 @@
       <w:r>
         <w:t>PersoonsrolService</w:t>
       </w:r>
-      <w:bookmarkStart w:id="15" w:name="_GoBack"/>
+    </w:p>
+    <w:p/>
+    <w:p>
+      <w:pPr>
+        <w:pStyle w:val="Heading2"/>
+      </w:pPr>
+      <w:bookmarkStart w:id="15" w:name="_Toc423508963"/>
+      <w:r>
+        <w:t>View</w:t>
+      </w:r>
       <w:bookmarkEnd w:id="15"/>
+      <w:r>
+        <w:t xml:space="preserve"> </w:t>
+      </w:r>
+    </w:p>
+    <w:p>
+      <w:r>
+        <w:rPr>
+          <w:b/>
+        </w:rPr>
+        <w:t>Apache Tiles</w:t>
+      </w:r>
+      <w:r>
+        <w:t xml:space="preserve"> –  dit Framework werkt combinatie met Spring MVC. Hiermee is het simpel om een pagina op te delen in delen (tiles). Ook voorkomt het dat je steeds code moet herhalen (denk aan header/footer en menu).</w:t>
+      </w:r>
+    </w:p>
+    <w:p>
+      <w:r>
+        <w:t>/Icaras/src/main/webapp/WEB-INF/templates/default.jsp: dit is de standaard pagina, hierin staan de verwijzing naar de css file en de imports voor de libraries. (tablibs moeten wel per tile nog geimporteerd worden)</w:t>
+      </w:r>
+    </w:p>
+    <w:p>
+      <w:r>
+        <w:t>De layout van de pagina wordt bepaald door /Icaras/src/main/webapp/resources/rs4/css/icaras.css</w:t>
+      </w:r>
+    </w:p>
+    <w:p>
+      <w:r>
+        <w:t xml:space="preserve"> </w:t>
+      </w:r>
+    </w:p>
+    <w:p>
+      <w:r>
+        <w:t xml:space="preserve">/Icaras/src/main/webapp/WEB-INF/layouts/default.xml: hierin staat de configuratie van alle pagina's. </w:t>
+      </w:r>
+    </w:p>
+    <w:p>
+      <w:r>
+        <w:t>home.base is de basisconfiguratie. Nieuwe pagina's extenden home.base of eventueel een andere pagina. De bestaande tiles staan in /Icaras/src/main/webapp/WEB-INF/tiles en submappen.</w:t>
+      </w:r>
     </w:p>
     <w:p/>
     <w:p>
-      <w:pPr>
-        <w:pStyle w:val="Heading2"/>
-      </w:pPr>
-      <w:bookmarkStart w:id="16" w:name="_Toc423508963"/>
-      <w:r>
-        <w:t>View</w:t>
-      </w:r>
-      <w:bookmarkEnd w:id="16"/>
+      <w:r>
+        <w:rPr>
+          <w:b/>
+        </w:rPr>
+        <w:t>Spring form:</w:t>
+      </w:r>
+      <w:r>
+        <w:t xml:space="preserve"> De forms zijn gekoppeld aan een Object, dat een modelAttribute is. In de Post Controllermethode, creeert Spring een nieuw Object. Alle attributen van het originele Object moeten daarom in de form worden meegegeven, eventueel als hidden field.</w:t>
+      </w:r>
+    </w:p>
+    <w:p>
       <w:r>
         <w:t xml:space="preserve"> </w:t>
       </w:r>
@@ -5004,35 +4598,10 @@
         <w:rPr>
           <w:b/>
         </w:rPr>
-        <w:t>Apache Tiles</w:t>
-      </w:r>
-      <w:r>
-        <w:t xml:space="preserve"> –  dit Framework werkt combinatie met Spring MVC. Hiermee is het simpel om een pagina op te delen in delen (tiles). Ook voorkomt het dat je steeds code moet herhalen (denk aan header/footer en menu).</w:t>
-      </w:r>
-    </w:p>
-    <w:p>
-      <w:r>
-        <w:t>/Icaras/src/main/webapp/WEB-INF/templates/default.jsp: dit is de standaard pagina, hierin staan de verwijzing naar de css file en de imports voor de libraries. (tablibs moeten wel per tile nog geimporteerd worden)</w:t>
-      </w:r>
-    </w:p>
-    <w:p>
-      <w:r>
-        <w:t>De layout van de pagina wordt bepaald door /Icaras/src/main/webapp/resources/rs4/css/icaras.css</w:t>
-      </w:r>
-    </w:p>
-    <w:p>
-      <w:r>
-        <w:t xml:space="preserve"> </w:t>
-      </w:r>
-    </w:p>
-    <w:p>
-      <w:r>
-        <w:t xml:space="preserve">/Icaras/src/main/webapp/WEB-INF/layouts/default.xml: hierin staat de configuratie van alle pagina's. </w:t>
-      </w:r>
-    </w:p>
-    <w:p>
-      <w:r>
-        <w:t>home.base is de basisconfiguratie. Nieuwe pagina's extenden home.base of eventueel een andere pagina. De bestaande tiles staan in /Icaras/src/main/webapp/WEB-INF/tiles en submappen.</w:t>
+        <w:t>Data Transfer Objects:</w:t>
+      </w:r>
+      <w:r>
+        <w:t xml:space="preserve"> op sommige pagina's wordt gebruik gemaakt van DTO's. Voor meer informatie zie Controller.</w:t>
       </w:r>
     </w:p>
     <w:p/>
@@ -5041,26 +4610,10 @@
         <w:rPr>
           <w:b/>
         </w:rPr>
-        <w:t>Spring form:</w:t>
-      </w:r>
-      <w:r>
-        <w:t xml:space="preserve"> De forms zijn gekoppeld aan een Object, dat een modelAttribute is. In de Post Controllermethode, creeert Spring een nieuw Object. Alle attributen van het originele Object moeten daarom in de form worden meegegeven, eventueel als hidden field.</w:t>
-      </w:r>
-    </w:p>
-    <w:p>
-      <w:r>
-        <w:t xml:space="preserve"> </w:t>
-      </w:r>
-    </w:p>
-    <w:p>
-      <w:r>
-        <w:rPr>
-          <w:b/>
-        </w:rPr>
-        <w:t>Data Transfer Objects:</w:t>
-      </w:r>
-      <w:r>
-        <w:t xml:space="preserve"> op sommige pagina's wordt gebruik gemaakt van DTO's. Voor meer informatie zie Controller.</w:t>
+        <w:t>jQuery:</w:t>
+      </w:r>
+      <w:r>
+        <w:t xml:space="preserve"> wordt op dit moment gebruikt om de rows clickable te maken. In de toekomst zal jQuery ook worden gebruikt voor onder andere form validatie en tabellen sorteren</w:t>
       </w:r>
     </w:p>
     <w:p/>
@@ -5069,10 +4622,10 @@
         <w:rPr>
           <w:b/>
         </w:rPr>
-        <w:t>jQuery:</w:t>
-      </w:r>
-      <w:r>
-        <w:t xml:space="preserve"> wordt op dit moment gebruikt om de rows clickable te maken. In de toekomst zal jQuery ook worden gebruikt voor onder andere form validatie en tabellen sorteren</w:t>
+        <w:t>Tomcat:</w:t>
+      </w:r>
+      <w:r>
+        <w:t xml:space="preserve"> Het project is getest op een Tomcat v7.0 Server</w:t>
       </w:r>
     </w:p>
     <w:p/>
@@ -5081,10 +4634,10 @@
         <w:rPr>
           <w:b/>
         </w:rPr>
-        <w:t>Tomcat:</w:t>
-      </w:r>
-      <w:r>
-        <w:t xml:space="preserve"> Het project is getest op een Tomcat v7.0 Server</w:t>
+        <w:t xml:space="preserve">CSS Modal: </w:t>
+      </w:r>
+      <w:r>
+        <w:t>De popup schermen zijn hidden fields in de pagina en komen tevoorschijn wanneer je de knop indrukt. Dit is puur CSS en kan worden teruggevonden in icaras.css.</w:t>
       </w:r>
     </w:p>
     <w:p>
@@ -5111,12 +4664,12 @@
       <w:pPr>
         <w:pStyle w:val="Heading2"/>
       </w:pPr>
-      <w:bookmarkStart w:id="17" w:name="_Toc423508964"/>
+      <w:bookmarkStart w:id="16" w:name="_Toc423508964"/>
       <w:r>
         <w:lastRenderedPageBreak/>
         <w:t>Controller</w:t>
       </w:r>
-      <w:bookmarkEnd w:id="17"/>
+      <w:bookmarkEnd w:id="16"/>
     </w:p>
     <w:p>
       <w:r>
@@ -5255,7 +4808,7 @@
           <w:lang w:val="en-US"/>
         </w:rPr>
       </w:pPr>
-      <w:bookmarkStart w:id="18" w:name="_Toc423508965"/>
+      <w:bookmarkStart w:id="17" w:name="_Toc423508965"/>
       <w:r>
         <w:rPr>
           <w:lang w:val="en-US"/>
@@ -5268,7 +4821,7 @@
         </w:rPr>
         <w:t>Test</w:t>
       </w:r>
-      <w:bookmarkEnd w:id="18"/>
+      <w:bookmarkEnd w:id="17"/>
     </w:p>
     <w:p>
       <w:pPr>
@@ -5294,21 +4847,7 @@
         <w:rPr>
           <w:lang w:val="en-US"/>
         </w:rPr>
-        <w:t xml:space="preserve">De POJO-tests in </w:t>
-      </w:r>
-      <w:proofErr w:type="spellStart"/>
-      <w:r>
-        <w:rPr>
-          <w:lang w:val="en-US"/>
-        </w:rPr>
-        <w:t>icaras-relatiebeheer</w:t>
-      </w:r>
-      <w:proofErr w:type="spellEnd"/>
-      <w:r>
-        <w:rPr>
-          <w:lang w:val="en-US"/>
-        </w:rPr>
-        <w:t>:</w:t>
+        <w:t>De POJO-tests in icaras-relatiebeheer:</w:t>
       </w:r>
     </w:p>
     <w:p>
@@ -5322,14 +4861,12 @@
           <w:lang w:val="en-US"/>
         </w:rPr>
       </w:pPr>
-      <w:proofErr w:type="spellStart"/>
       <w:r>
         <w:rPr>
           <w:lang w:val="en-US"/>
         </w:rPr>
         <w:t>AdresTest</w:t>
       </w:r>
-      <w:proofErr w:type="spellEnd"/>
     </w:p>
     <w:p>
       <w:pPr>
@@ -5518,7 +5055,7 @@
       <w:pPr>
         <w:pStyle w:val="Heading2"/>
       </w:pPr>
-      <w:bookmarkStart w:id="19" w:name="_Toc423508966"/>
+      <w:bookmarkStart w:id="18" w:name="_Toc423508966"/>
       <w:r>
         <w:lastRenderedPageBreak/>
         <w:t xml:space="preserve">TODO </w:t>
@@ -5526,39 +5063,39 @@
       <w:r>
         <w:t>Resources</w:t>
       </w:r>
+      <w:bookmarkEnd w:id="18"/>
+    </w:p>
+    <w:p>
+      <w:r>
+        <w:t>De resources in icaras-relatiebeheer:</w:t>
+      </w:r>
+    </w:p>
+    <w:p>
+      <w:pPr>
+        <w:pStyle w:val="Heading2"/>
+      </w:pPr>
+      <w:bookmarkStart w:id="19" w:name="_Toc423508967"/>
+      <w:r>
+        <w:t xml:space="preserve">TODO </w:t>
+      </w:r>
+      <w:r>
+        <w:t>Sample data</w:t>
+      </w:r>
       <w:bookmarkEnd w:id="19"/>
     </w:p>
-    <w:p>
-      <w:r>
-        <w:t>De resources in icaras-relatiebeheer:</w:t>
-      </w:r>
-    </w:p>
+    <w:p/>
     <w:p>
       <w:pPr>
         <w:pStyle w:val="Heading2"/>
       </w:pPr>
-      <w:bookmarkStart w:id="20" w:name="_Toc423508967"/>
+      <w:bookmarkStart w:id="20" w:name="_Toc423508968"/>
       <w:r>
         <w:t xml:space="preserve">TODO </w:t>
       </w:r>
       <w:r>
-        <w:t>Sample data</w:t>
+        <w:t>Utils</w:t>
       </w:r>
       <w:bookmarkEnd w:id="20"/>
-    </w:p>
-    <w:p/>
-    <w:p>
-      <w:pPr>
-        <w:pStyle w:val="Heading2"/>
-      </w:pPr>
-      <w:bookmarkStart w:id="21" w:name="_Toc423508968"/>
-      <w:r>
-        <w:t xml:space="preserve">TODO </w:t>
-      </w:r>
-      <w:r>
-        <w:t>Utils</w:t>
-      </w:r>
-      <w:bookmarkEnd w:id="21"/>
     </w:p>
     <w:p/>
     <w:p>
@@ -5602,25 +5139,218 @@
       <w:pPr>
         <w:pStyle w:val="Heading2"/>
       </w:pPr>
-      <w:bookmarkStart w:id="22" w:name="_Toc423508969"/>
+      <w:bookmarkStart w:id="21" w:name="_Toc423508969"/>
       <w:r>
         <w:t>Hoe te gebruiken (front-end)</w:t>
       </w:r>
+      <w:bookmarkEnd w:id="21"/>
+    </w:p>
+    <w:p/>
+    <w:p>
+      <w:pPr>
+        <w:pStyle w:val="Heading3"/>
+      </w:pPr>
+      <w:bookmarkStart w:id="22" w:name="_Toc423508970"/>
+      <w:r>
+        <w:t>Organisaties / zoeken:</w:t>
+      </w:r>
       <w:bookmarkEnd w:id="22"/>
+      <w:r>
+        <w:t xml:space="preserve"> </w:t>
+      </w:r>
+    </w:p>
+    <w:p>
+      <w:pPr>
+        <w:rPr>
+          <w:b/>
+        </w:rPr>
+      </w:pPr>
+      <w:r>
+        <w:tab/>
+      </w:r>
+      <w:r>
+        <w:rPr>
+          <w:b/>
+        </w:rPr>
+        <w:t>Zoekpagina:</w:t>
+      </w:r>
+    </w:p>
+    <w:p>
+      <w:r>
+        <w:t>zoeken kan op basis van een bedrijfsnaam en/of plaats</w:t>
+      </w:r>
+    </w:p>
+    <w:p>
+      <w:r>
+        <w:t>de naam en/of plaats mogen uit meerdere woorden bestaan</w:t>
+      </w:r>
+    </w:p>
+    <w:p>
+      <w:r>
+        <w:t>zoekt ook op het begindeel/letter van een naam en/of plaats</w:t>
+      </w:r>
+    </w:p>
+    <w:p>
+      <w:r>
+        <w:t>kan eventueel ook op een einddeel zoeken door middel van een % wildcard (bv %terdam)</w:t>
+      </w:r>
     </w:p>
     <w:p/>
     <w:p>
       <w:pPr>
+        <w:rPr>
+          <w:b/>
+        </w:rPr>
+      </w:pPr>
+      <w:r>
+        <w:tab/>
+      </w:r>
+      <w:r>
+        <w:rPr>
+          <w:b/>
+        </w:rPr>
+        <w:t>Resultatenlijst:</w:t>
+      </w:r>
+    </w:p>
+    <w:p>
+      <w:r>
+        <w:t xml:space="preserve">de regels zijn klikbaar en leidt </w:t>
+      </w:r>
+      <w:r>
+        <w:t>naar</w:t>
+      </w:r>
+      <w:r>
+        <w:t xml:space="preserve"> de detailspagina</w:t>
+      </w:r>
+    </w:p>
+    <w:p>
+      <w:r>
+        <w:t>sorteren op naam of plaats moet nog worden geimplementeerd</w:t>
+      </w:r>
+    </w:p>
+    <w:p>
+      <w:r>
+        <w:t>op elke regel staat nu een link 'verwijder', dit kan eventueel worden vervangen door een checkbox om meerdere regels te selecteren en tegelijk te verwijderen (dit is afhankelijk van wat de opdrachtgever wil)</w:t>
+      </w:r>
+    </w:p>
+    <w:p>
+      <w:r>
+        <w:t xml:space="preserve">verwijder leidt naar bevestigpagina </w:t>
+      </w:r>
+    </w:p>
+    <w:p/>
+    <w:p>
+      <w:pPr>
+        <w:rPr>
+          <w:b/>
+        </w:rPr>
+      </w:pPr>
+      <w:r>
+        <w:tab/>
+      </w:r>
+      <w:r>
+        <w:rPr>
+          <w:b/>
+        </w:rPr>
+        <w:t>Detailspagina:</w:t>
+      </w:r>
+    </w:p>
+    <w:p>
+      <w:r>
+        <w:t>naam en bedrijfstype</w:t>
+      </w:r>
+    </w:p>
+    <w:p>
+      <w:r>
+        <w:t>1 of meer adressen (bezoekadres is meestvoorkomend en dus standaard)</w:t>
+      </w:r>
+    </w:p>
+    <w:p>
+      <w:r>
+        <w:t>AdresTypeId staat op dit moment nog hardcoded in de pagina</w:t>
+      </w:r>
+    </w:p>
+    <w:p>
+      <w:r>
+        <w:t>land is hidden als het nederland is</w:t>
+      </w:r>
+    </w:p>
+    <w:p>
+      <w:r>
+        <w:t>toevoegsel en opmerking zijn hidden als de velden leeg zijn</w:t>
+      </w:r>
+    </w:p>
+    <w:p>
+      <w:r>
+        <w:t>wijzig knop opent popup, kan vanuit dit scherm gegevens veranderen en een adres verwijderen</w:t>
+      </w:r>
+    </w:p>
+    <w:p>
+      <w:r>
+        <w:t>extra knop om adres toe te voegen (bij 0 adressen standaard bezoekadres, bij meer dan 1 adres standaard postadres)</w:t>
+      </w:r>
+    </w:p>
+    <w:p/>
+    <w:p>
+      <w:r>
+        <w:t>rechts staan de contactpersoongegevens</w:t>
+      </w:r>
+      <w:r>
+        <w:t xml:space="preserve"> van contactpersonen die nog geen einddatum hebben</w:t>
+      </w:r>
+    </w:p>
+    <w:p>
+      <w:r>
+        <w:t>wijzig om bestaande personen te wijzigen en te verwijderen als contactpersoon (einddatum wordt op de huidige datum gezet</w:t>
+      </w:r>
+    </w:p>
+    <w:p>
+      <w:r>
+        <w:t>nieuw om een nieuw persoon te creeren en toe te voegen als contactpersoon</w:t>
+      </w:r>
+    </w:p>
+    <w:p>
+      <w:r>
+        <w:t>zoek opent zoekscherm voor personen, die je dan als contactpersoon kan toevoegen</w:t>
+      </w:r>
+    </w:p>
+    <w:p/>
+    <w:p>
+      <w:pPr>
+        <w:rPr>
+          <w:b/>
+        </w:rPr>
+      </w:pPr>
+      <w:r>
+        <w:tab/>
+      </w:r>
+      <w:r>
+        <w:rPr>
+          <w:b/>
+        </w:rPr>
+        <w:t>Bevestigingpagina:</w:t>
+      </w:r>
+    </w:p>
+    <w:p>
+      <w:r>
+        <w:t>bij elke verandering wordt de detailspagina geopend, waardoor je meteen de veranderingen ziet</w:t>
+      </w:r>
+    </w:p>
+    <w:p>
+      <w:r>
+        <w:br w:type="page"/>
+      </w:r>
+    </w:p>
+    <w:p>
+      <w:pPr>
         <w:pStyle w:val="Heading3"/>
       </w:pPr>
-      <w:bookmarkStart w:id="23" w:name="_Toc423508970"/>
-      <w:r>
-        <w:t>Organisaties / zoeken:</w:t>
+      <w:bookmarkStart w:id="23" w:name="_Toc423508971"/>
+      <w:r>
+        <w:lastRenderedPageBreak/>
+        <w:t>Organisaties / nieuw:</w:t>
       </w:r>
       <w:bookmarkEnd w:id="23"/>
-      <w:r>
-        <w:t xml:space="preserve"> </w:t>
-      </w:r>
     </w:p>
     <w:p>
       <w:pPr>
@@ -5635,27 +5365,102 @@
         <w:rPr>
           <w:b/>
         </w:rPr>
+        <w:t>Nieuwe organisatie:</w:t>
+      </w:r>
+    </w:p>
+    <w:p>
+      <w:r>
+        <w:t>naam en eventueel opmerking</w:t>
+      </w:r>
+    </w:p>
+    <w:p>
+      <w:r>
+        <w:t>standaar</w:t>
+      </w:r>
+      <w:r>
+        <w:t>d</w:t>
+      </w:r>
+      <w:r>
+        <w:t xml:space="preserve"> bezoekadres</w:t>
+      </w:r>
+    </w:p>
+    <w:p>
+      <w:r>
+        <w:t>standaard bedrijfstype</w:t>
+      </w:r>
+    </w:p>
+    <w:p/>
+    <w:p>
+      <w:pPr>
+        <w:rPr>
+          <w:b/>
+        </w:rPr>
+      </w:pPr>
+      <w:r>
+        <w:tab/>
+      </w:r>
+      <w:r>
+        <w:rPr>
+          <w:b/>
+        </w:rPr>
+        <w:t>Details</w:t>
+      </w:r>
+      <w:r>
+        <w:rPr>
+          <w:b/>
+        </w:rPr>
+        <w:t>pagina:</w:t>
+      </w:r>
+    </w:p>
+    <w:p>
+      <w:r>
+        <w:t>dezelfde pagina als bij organisatiezoeken, met dezelfde opties (zie boven)</w:t>
+      </w:r>
+    </w:p>
+    <w:p>
+      <w:pPr>
+        <w:pStyle w:val="Heading3"/>
+      </w:pPr>
+      <w:bookmarkStart w:id="24" w:name="_Toc423508972"/>
+      <w:r>
+        <w:t>Personen / zoeken:</w:t>
+      </w:r>
+      <w:bookmarkEnd w:id="24"/>
+    </w:p>
+    <w:p>
+      <w:pPr>
+        <w:rPr>
+          <w:b/>
+        </w:rPr>
+      </w:pPr>
+      <w:r>
+        <w:tab/>
+      </w:r>
+      <w:r>
+        <w:rPr>
+          <w:b/>
+        </w:rPr>
         <w:t>Zoekpagina:</w:t>
       </w:r>
     </w:p>
     <w:p>
       <w:r>
-        <w:t>zoeken kan op basis van een bedrijfsnaam en/of plaats</w:t>
-      </w:r>
-    </w:p>
-    <w:p>
-      <w:r>
-        <w:t>de naam en/of plaats mogen uit meerdere woorden bestaan</w:t>
-      </w:r>
-    </w:p>
-    <w:p>
-      <w:r>
-        <w:t>zoekt ook op het begindeel/letter van een naam en/of plaats</w:t>
-      </w:r>
-    </w:p>
-    <w:p>
-      <w:r>
-        <w:t>kan eventueel ook op een einddeel zoeken door middel van een % wildcard (bv %terdam)</w:t>
+        <w:t>zoeken kan op basis voornaam en/of achternaam, tussenvoegsel met achternaam, voornaam met tussenvoegsel en achternaam</w:t>
+      </w:r>
+    </w:p>
+    <w:p>
+      <w:r>
+        <w:t xml:space="preserve">namen mogen uit meerderen delen bestaan (zoek String wordt gesplitst op spatie en </w:t>
+      </w:r>
+    </w:p>
+    <w:p>
+      <w:r>
+        <w:t xml:space="preserve">zoekt ook op het begindeel/letter van een naam </w:t>
+      </w:r>
+    </w:p>
+    <w:p>
+      <w:r>
+        <w:t>kan eventueel ook op een einddeel zoeken door middel van een % wildcard (bv %an)</w:t>
       </w:r>
     </w:p>
     <w:p/>
@@ -5672,32 +5477,89 @@
         <w:rPr>
           <w:b/>
         </w:rPr>
-        <w:t>Resultatenlijst:</w:t>
-      </w:r>
-    </w:p>
-    <w:p>
-      <w:r>
-        <w:t>de regels zijn klikbaar en leidt tot de detailspagina</w:t>
-      </w:r>
-    </w:p>
-    <w:p>
-      <w:r>
-        <w:t>sorteren op naam of plaats moet nog worden geimplementeerd</w:t>
-      </w:r>
-    </w:p>
-    <w:p>
-      <w:r>
-        <w:t>op elke regel staat nu een link 'verwijder', dit kan eventueel worden vervangen door een checkbox om meerdere regels te selecteren en tegelijk te verwijderen (dit is afhankelijk van wat de opdrachtgever wil)</w:t>
-      </w:r>
-    </w:p>
-    <w:p>
-      <w:r>
-        <w:t xml:space="preserve">verwijder leidt naar bevestigpagina </w:t>
+        <w:t>Personenlijst:</w:t>
+      </w:r>
+    </w:p>
+    <w:p>
+      <w:r>
+        <w:t>-voornaam, achternaam, tussenvoegsel en rollen</w:t>
+      </w:r>
+    </w:p>
+    <w:p>
+      <w:pPr>
+        <w:rPr>
+          <w:lang w:val="en-US"/>
+        </w:rPr>
+      </w:pPr>
+      <w:r>
+        <w:rPr>
+          <w:lang w:val="en-US"/>
+        </w:rPr>
+        <w:t>-rows clickable (todo)</w:t>
+      </w:r>
+    </w:p>
+    <w:p>
+      <w:pPr>
+        <w:rPr>
+          <w:lang w:val="en-US"/>
+        </w:rPr>
+      </w:pPr>
+      <w:r>
+        <w:rPr>
+          <w:lang w:val="en-US"/>
+        </w:rPr>
+        <w:t>-sorteren op kolom (todo)</w:t>
+      </w:r>
+    </w:p>
+    <w:p>
+      <w:pPr>
+        <w:rPr>
+          <w:lang w:val="en-US"/>
+        </w:rPr>
+      </w:pPr>
+    </w:p>
+    <w:p>
+      <w:pPr>
+        <w:rPr>
+          <w:b/>
+        </w:rPr>
+      </w:pPr>
+      <w:r>
+        <w:rPr>
+          <w:lang w:val="en-US"/>
+        </w:rPr>
+        <w:tab/>
+      </w:r>
+      <w:r>
+        <w:rPr>
+          <w:b/>
+        </w:rPr>
+        <w:t>Persoondetails:</w:t>
+      </w:r>
+    </w:p>
+    <w:p>
+      <w:r>
+        <w:t>-persoonsgegevens links, adresgegevens midden en rollen rechts (scherm moet nog beter worden gebruikt/opgedeeld (todo)</w:t>
+      </w:r>
+    </w:p>
+    <w:p>
+      <w:r>
+        <w:t>-update van gegevens (todo)</w:t>
       </w:r>
     </w:p>
     <w:p/>
     <w:p>
       <w:pPr>
+        <w:pStyle w:val="Heading3"/>
+      </w:pPr>
+      <w:bookmarkStart w:id="25" w:name="_Toc423508973"/>
+      <w:r>
+        <w:t>Personen / nieuw:</w:t>
+      </w:r>
+      <w:bookmarkEnd w:id="25"/>
+    </w:p>
+    <w:p>
+      <w:pPr>
         <w:rPr>
           <w:b/>
         </w:rPr>
@@ -5709,37 +5571,17 @@
         <w:rPr>
           <w:b/>
         </w:rPr>
-        <w:t>Detailspagina:</w:t>
-      </w:r>
-    </w:p>
-    <w:p>
-      <w:r>
-        <w:t>naam en opmerking</w:t>
-      </w:r>
-    </w:p>
-    <w:p>
-      <w:r>
-        <w:t>1 of meer adressen (bezoekadres is meestvoorkomend en dus standaard)</w:t>
-      </w:r>
-    </w:p>
-    <w:p>
-      <w:r>
-        <w:t>AdresTypeId staat hardcoded op dit moment nog hardcoded in de pagina</w:t>
-      </w:r>
-    </w:p>
-    <w:p>
-      <w:r>
-        <w:t>rechts staan de contactpersoongegevens</w:t>
-      </w:r>
-    </w:p>
-    <w:p>
-      <w:r>
-        <w:t>contactvoorkeur staat nu nog als radiobutton, kan eventueel vervangen worden door vinkjes of checkboxes</w:t>
-      </w:r>
-    </w:p>
-    <w:p>
-      <w:r>
-        <w:t>alle velden zijn te veranderen (klik Update of druk op Enter om de verandering te bevestigen</w:t>
+        <w:t>Nieuw persoon:</w:t>
+      </w:r>
+    </w:p>
+    <w:p>
+      <w:r>
+        <w:t>persoongegevens + 1 adres standaard</w:t>
+      </w:r>
+    </w:p>
+    <w:p>
+      <w:r>
+        <w:t>toevoegen leidt naar bevestigingspagina</w:t>
       </w:r>
     </w:p>
     <w:p/>
@@ -5756,380 +5598,55 @@
         <w:rPr>
           <w:b/>
         </w:rPr>
-        <w:t>Bevestigingpagina:</w:t>
-      </w:r>
-    </w:p>
-    <w:p>
-      <w:r>
-        <w:t>extra adres(sen) toevoegen (opent adresform, leidt daarna terug naar de bevestigpagina</w:t>
-      </w:r>
-    </w:p>
-    <w:p>
-      <w:r>
-        <w:t>nieuw contactpersoon  (opent nieuw form, leidt daarna terug naar de bevestigpagina)</w:t>
-      </w:r>
-    </w:p>
-    <w:p>
-      <w:r>
-        <w:t>bestaand persoon toevoegen als contactpersoon (opent zoekscherm met personenlijst)</w:t>
-      </w:r>
-    </w:p>
-    <w:p>
-      <w:r>
-        <w:t>regels in de personenlijst zijn klikbaar en voegt deze persoon toe als contactpersoon voor dit bedrijf (leidt daarna terug naar de bevestigpagina)</w:t>
-      </w:r>
-    </w:p>
-    <w:p>
-      <w:r>
-        <w:br w:type="page"/>
+        <w:t>Bevestigingspagina:</w:t>
+      </w:r>
+    </w:p>
+    <w:p>
+      <w:r>
+        <w:t>kan extra adres toevoegen (leidt weer  naar bevestigingspagina)</w:t>
+      </w:r>
+    </w:p>
+    <w:p>
+      <w:r>
+        <w:t>kan persoonsrol toevoegen (leidt naar placeholder pagina)</w:t>
       </w:r>
     </w:p>
     <w:p/>
     <w:p>
       <w:pPr>
+        <w:pStyle w:val="Heading2"/>
+      </w:pPr>
+      <w:bookmarkStart w:id="26" w:name="_Toc423508974"/>
+      <w:r>
+        <w:t xml:space="preserve">TODO </w:t>
+      </w:r>
+      <w:r>
+        <w:t>Hoe te gebruiken</w:t>
+      </w:r>
+      <w:r>
+        <w:t xml:space="preserve"> (back-end)</w:t>
+      </w:r>
+      <w:bookmarkEnd w:id="26"/>
+    </w:p>
+    <w:p>
+      <w:pPr>
         <w:pStyle w:val="Heading3"/>
       </w:pPr>
-      <w:bookmarkStart w:id="24" w:name="_Toc423508971"/>
-      <w:r>
-        <w:t>Organisaties / nieuw:</w:t>
-      </w:r>
-      <w:bookmarkEnd w:id="24"/>
-    </w:p>
-    <w:p>
-      <w:pPr>
-        <w:rPr>
-          <w:b/>
-        </w:rPr>
-      </w:pPr>
-      <w:r>
-        <w:tab/>
-      </w:r>
-      <w:r>
-        <w:rPr>
-          <w:b/>
-        </w:rPr>
-        <w:t>Nieuwe organisatie:</w:t>
-      </w:r>
-    </w:p>
-    <w:p>
-      <w:r>
-        <w:t>naam en eventueel opmerking</w:t>
-      </w:r>
-    </w:p>
-    <w:p>
-      <w:r>
-        <w:t>standaar bezoekadres</w:t>
-      </w:r>
-    </w:p>
-    <w:p/>
-    <w:p>
-      <w:pPr>
-        <w:rPr>
-          <w:b/>
-        </w:rPr>
-      </w:pPr>
-      <w:r>
-        <w:tab/>
-      </w:r>
-      <w:r>
-        <w:rPr>
-          <w:b/>
-        </w:rPr>
-        <w:t>Bevestigingpagina:</w:t>
-      </w:r>
-    </w:p>
-    <w:p>
-      <w:r>
-        <w:t>dezelfde pagina als bij organisatiezoeken, met dezelfde opties (zie boven)</w:t>
-      </w:r>
-    </w:p>
-    <w:p/>
+      <w:bookmarkStart w:id="27" w:name="_Toc423508975"/>
+      <w:r>
+        <w:t>Persoon opslaan</w:t>
+      </w:r>
+      <w:bookmarkEnd w:id="27"/>
+    </w:p>
     <w:p>
       <w:pPr>
         <w:pStyle w:val="Heading3"/>
       </w:pPr>
-      <w:bookmarkStart w:id="25" w:name="_Toc423508972"/>
-      <w:r>
-        <w:t>Personen / zoeken:</w:t>
-      </w:r>
-      <w:bookmarkEnd w:id="25"/>
-    </w:p>
-    <w:p>
-      <w:pPr>
-        <w:rPr>
-          <w:b/>
-        </w:rPr>
-      </w:pPr>
-      <w:r>
-        <w:tab/>
-      </w:r>
-      <w:r>
-        <w:rPr>
-          <w:b/>
-        </w:rPr>
-        <w:t>Zoekpagina:</w:t>
-      </w:r>
-    </w:p>
-    <w:p>
-      <w:r>
-        <w:t>zoeken kan op basis voornaam en/of achternaam, tussenvoegsel met achternaam, voornaam met tussenvoegsel en achternaam</w:t>
-      </w:r>
-    </w:p>
-    <w:p>
-      <w:r>
-        <w:t xml:space="preserve">namen mogen uit meerderen delen bestaan (zoek String wordt gesplitst op spatie en </w:t>
-      </w:r>
-    </w:p>
-    <w:p>
-      <w:r>
-        <w:t xml:space="preserve">zoekt ook op het begindeel/letter van een naam </w:t>
-      </w:r>
-    </w:p>
-    <w:p>
-      <w:r>
-        <w:t>kan eventueel ook op een einddeel zoeken door middel van een % wildcard (bv %an)</w:t>
-      </w:r>
-    </w:p>
-    <w:p/>
-    <w:p>
-      <w:pPr>
-        <w:rPr>
-          <w:b/>
-        </w:rPr>
-      </w:pPr>
-      <w:r>
-        <w:tab/>
-      </w:r>
-      <w:r>
-        <w:rPr>
-          <w:b/>
-        </w:rPr>
-        <w:t>Personenlijst:</w:t>
-      </w:r>
-    </w:p>
-    <w:p>
-      <w:r>
-        <w:t>-voornaam, achternaam, tussenvoegsel en rollen</w:t>
-      </w:r>
-    </w:p>
-    <w:p>
-      <w:pPr>
-        <w:rPr>
-          <w:lang w:val="en-US"/>
-        </w:rPr>
-      </w:pPr>
-      <w:r>
-        <w:rPr>
-          <w:lang w:val="en-US"/>
-        </w:rPr>
-        <w:t>-rows clickable (</w:t>
-      </w:r>
-      <w:proofErr w:type="spellStart"/>
-      <w:r>
-        <w:rPr>
-          <w:lang w:val="en-US"/>
-        </w:rPr>
-        <w:t>todo</w:t>
-      </w:r>
-      <w:proofErr w:type="spellEnd"/>
-      <w:r>
-        <w:rPr>
-          <w:lang w:val="en-US"/>
-        </w:rPr>
-        <w:t>)</w:t>
-      </w:r>
-    </w:p>
-    <w:p>
-      <w:pPr>
-        <w:rPr>
-          <w:lang w:val="en-US"/>
-        </w:rPr>
-      </w:pPr>
-      <w:r>
-        <w:rPr>
-          <w:lang w:val="en-US"/>
-        </w:rPr>
-        <w:t>-</w:t>
-      </w:r>
-      <w:proofErr w:type="spellStart"/>
-      <w:r>
-        <w:rPr>
-          <w:lang w:val="en-US"/>
-        </w:rPr>
-        <w:t>sorteren</w:t>
-      </w:r>
-      <w:proofErr w:type="spellEnd"/>
-      <w:r>
-        <w:rPr>
-          <w:lang w:val="en-US"/>
-        </w:rPr>
-        <w:t xml:space="preserve"> op </w:t>
-      </w:r>
-      <w:proofErr w:type="spellStart"/>
-      <w:r>
-        <w:rPr>
-          <w:lang w:val="en-US"/>
-        </w:rPr>
-        <w:t>kolom</w:t>
-      </w:r>
-      <w:proofErr w:type="spellEnd"/>
-      <w:r>
-        <w:rPr>
-          <w:lang w:val="en-US"/>
-        </w:rPr>
-        <w:t xml:space="preserve"> (</w:t>
-      </w:r>
-      <w:proofErr w:type="spellStart"/>
-      <w:r>
-        <w:rPr>
-          <w:lang w:val="en-US"/>
-        </w:rPr>
-        <w:t>todo</w:t>
-      </w:r>
-      <w:proofErr w:type="spellEnd"/>
-      <w:r>
-        <w:rPr>
-          <w:lang w:val="en-US"/>
-        </w:rPr>
-        <w:t>)</w:t>
-      </w:r>
-    </w:p>
-    <w:p>
-      <w:pPr>
-        <w:rPr>
-          <w:lang w:val="en-US"/>
-        </w:rPr>
-      </w:pPr>
-    </w:p>
-    <w:p>
-      <w:pPr>
-        <w:rPr>
-          <w:b/>
-        </w:rPr>
-      </w:pPr>
-      <w:r>
-        <w:rPr>
-          <w:lang w:val="en-US"/>
-        </w:rPr>
-        <w:tab/>
-      </w:r>
-      <w:r>
-        <w:rPr>
-          <w:b/>
-        </w:rPr>
-        <w:t>Persoondetails:</w:t>
-      </w:r>
-    </w:p>
-    <w:p>
-      <w:r>
-        <w:t>-persoonsgegevens links, adresgegevens midden en rollen rechts (scherm moet nog beter worden gebruikt/opgedeeld (todo)</w:t>
-      </w:r>
-    </w:p>
-    <w:p>
-      <w:r>
-        <w:t>-update van gegevens (todo)</w:t>
-      </w:r>
-    </w:p>
-    <w:p/>
-    <w:p>
-      <w:pPr>
-        <w:pStyle w:val="Heading3"/>
-      </w:pPr>
-      <w:bookmarkStart w:id="26" w:name="_Toc423508973"/>
-      <w:r>
-        <w:t>Personen / nieuw:</w:t>
-      </w:r>
-      <w:bookmarkEnd w:id="26"/>
-    </w:p>
-    <w:p>
-      <w:pPr>
-        <w:rPr>
-          <w:b/>
-        </w:rPr>
-      </w:pPr>
-      <w:r>
-        <w:tab/>
-      </w:r>
-      <w:r>
-        <w:rPr>
-          <w:b/>
-        </w:rPr>
-        <w:t>Nieuw persoon:</w:t>
-      </w:r>
-    </w:p>
-    <w:p>
-      <w:r>
-        <w:t>persoongegevens + 1 adres standaard</w:t>
-      </w:r>
-    </w:p>
-    <w:p>
-      <w:r>
-        <w:t>toevoegen leidt naar bevestigingspagina</w:t>
-      </w:r>
-    </w:p>
-    <w:p/>
-    <w:p>
-      <w:pPr>
-        <w:rPr>
-          <w:b/>
-        </w:rPr>
-      </w:pPr>
-      <w:r>
-        <w:tab/>
-      </w:r>
-      <w:r>
-        <w:rPr>
-          <w:b/>
-        </w:rPr>
-        <w:t>Bevestigingspagina:</w:t>
-      </w:r>
-    </w:p>
-    <w:p>
-      <w:r>
-        <w:t>kan extra adres toevoegen (leidt weer  naar bevestigingspagina)</w:t>
-      </w:r>
-    </w:p>
-    <w:p>
-      <w:r>
-        <w:t>kan persoonsrol toevoegen (leidt naar placeholder pagina)</w:t>
-      </w:r>
-    </w:p>
-    <w:p/>
-    <w:p>
-      <w:pPr>
-        <w:pStyle w:val="Heading2"/>
-      </w:pPr>
-      <w:bookmarkStart w:id="27" w:name="_Toc423508974"/>
-      <w:r>
-        <w:t xml:space="preserve">TODO </w:t>
-      </w:r>
-      <w:r>
-        <w:t>Hoe te gebruiken</w:t>
-      </w:r>
-      <w:r>
-        <w:t xml:space="preserve"> (back-end)</w:t>
-      </w:r>
-      <w:bookmarkEnd w:id="27"/>
-    </w:p>
-    <w:p>
-      <w:pPr>
-        <w:pStyle w:val="Heading3"/>
-      </w:pPr>
-      <w:bookmarkStart w:id="28" w:name="_Toc423508975"/>
-      <w:r>
-        <w:t>Persoon opslaan</w:t>
+      <w:bookmarkStart w:id="28" w:name="_Toc423508976"/>
+      <w:r>
+        <w:t>Bedrijf opslaan</w:t>
       </w:r>
       <w:bookmarkEnd w:id="28"/>
-    </w:p>
-    <w:p>
-      <w:pPr>
-        <w:pStyle w:val="Heading3"/>
-      </w:pPr>
-      <w:bookmarkStart w:id="29" w:name="_Toc423508976"/>
-      <w:r>
-        <w:t>Bedrijf opslaan</w:t>
-      </w:r>
-      <w:bookmarkEnd w:id="29"/>
     </w:p>
     <w:p/>
     <w:p/>
@@ -6143,43 +5660,48 @@
       <w:pPr>
         <w:pStyle w:val="Heading2"/>
       </w:pPr>
-      <w:bookmarkStart w:id="30" w:name="_Toc423508977"/>
+      <w:bookmarkStart w:id="29" w:name="_Toc423508977"/>
       <w:r>
         <w:lastRenderedPageBreak/>
         <w:t>Done</w:t>
       </w:r>
+      <w:bookmarkEnd w:id="29"/>
+    </w:p>
+    <w:p>
+      <w:r>
+        <w:t xml:space="preserve">Het model staat in principe vast. Het ERDmodel wordt gebruikt voor een locale database en staat nog niet op de Icaras server bij RSVier. De POJOs komen overeen met het model. </w:t>
+      </w:r>
+    </w:p>
+    <w:p>
+      <w:r>
+        <w:t>De DAOs en bijbehorende JUnit tests zijn grotendeels af. Afhankelijk van de gewenste functionaliteit aan de voorkant, kunnen er altijd nog extra methodes aan worden toegevoegd (bv search). De Service classes zijn op dit moment concrete klassen, conventie is coding to interfaces, daarom moet er in de toekomst waarschijnlijk nog een abstractie laag tussen.</w:t>
+      </w:r>
+    </w:p>
+    <w:p/>
+    <w:p>
+      <w:pPr>
+        <w:pStyle w:val="Heading2"/>
+      </w:pPr>
+      <w:bookmarkStart w:id="30" w:name="_Toc423508978"/>
+      <w:r>
+        <w:t>Work in progress</w:t>
+      </w:r>
       <w:bookmarkEnd w:id="30"/>
     </w:p>
     <w:p>
       <w:r>
-        <w:t xml:space="preserve">Het model staat in principe vast. Het ERDmodel wordt gebruikt voor een locale database en staat nog niet op de Icaras server bij RSVier. De POJOs komen overeen met het model. </w:t>
-      </w:r>
-    </w:p>
-    <w:p>
-      <w:r>
-        <w:t>De DAOs en bijbehorende JUnit tests zijn grotendeels af. Afhankelijk van de gewenste functionaliteit aan de voorkant, kunnen er altijd nog extra methodes aan worden toegevoegd (bv search). De Service classes zijn op dit moment concrete klassen, conventie is coding to interfaces, daarom moet er in de toekomst waarschijnlijk nog een abstractie laag tussen.</w:t>
-      </w:r>
+        <w:t>Het idee achter de voorkant is dat je vanaf de startpagina's kan kiezen uit de verschillende modules. Op dit moment is alleen Relatiebeheer werkend. In het submenu is nu Personen en Organisaties werkend. Het is nu al mogelijk om nieuwe personen en organisaties toe te voegen. Ook is het mogelijk om zowel nieuwe als bestaande personen aan een organisatie toe te voegen als contact persoon.</w:t>
+      </w:r>
+      <w:r>
+        <w:t xml:space="preserve"> Onderhoud/adrestypes is werkend, je kan hier types wijzigen en toevoegen (verwijderen is nog niet mogelijk ivm foreign key constraints)</w:t>
+      </w:r>
+      <w:bookmarkStart w:id="31" w:name="_GoBack"/>
+      <w:bookmarkEnd w:id="31"/>
     </w:p>
     <w:p/>
     <w:p>
       <w:pPr>
         <w:pStyle w:val="Heading2"/>
-      </w:pPr>
-      <w:bookmarkStart w:id="31" w:name="_Toc423508978"/>
-      <w:r>
-        <w:t>Work in progress</w:t>
-      </w:r>
-      <w:bookmarkEnd w:id="31"/>
-    </w:p>
-    <w:p>
-      <w:r>
-        <w:t>Het idee achter de voorkant is dat je vanaf de startpagina's kan kiezen uit de verschillende modules. Op dit moment is alleen Relatiebeheer werkend. In het submenu is nu Personen en Organisaties werkend. Het is nu al mogelijk om nieuwe personen en organisaties toe te voegen. Ook is het mogelijk om zowel nieuwe als bestaande personen aan een organisatie toe te voegen als contact persoon.</w:t>
-      </w:r>
-    </w:p>
-    <w:p/>
-    <w:p>
-      <w:pPr>
-        <w:pStyle w:val="Heading2"/>
         <w:rPr>
           <w:lang w:val="en-US"/>
         </w:rPr>
@@ -6210,42 +5732,20 @@
         <w:rPr>
           <w:lang w:val="en-US"/>
         </w:rPr>
-        <w:t xml:space="preserve">-interfaces in de Service </w:t>
-      </w:r>
-      <w:proofErr w:type="spellStart"/>
-      <w:r>
+        <w:t>-interfaces in de Service laag</w:t>
+      </w:r>
+    </w:p>
+    <w:p>
+      <w:pPr>
         <w:rPr>
           <w:lang w:val="en-US"/>
         </w:rPr>
-        <w:t>laag</w:t>
-      </w:r>
-      <w:proofErr w:type="spellEnd"/>
-    </w:p>
-    <w:p>
-      <w:pPr>
+      </w:pPr>
+      <w:r>
         <w:rPr>
           <w:lang w:val="en-US"/>
         </w:rPr>
-      </w:pPr>
-      <w:r>
-        <w:rPr>
-          <w:lang w:val="en-US"/>
-        </w:rPr>
-        <w:t xml:space="preserve">-user profiles </w:t>
-      </w:r>
-      <w:proofErr w:type="spellStart"/>
-      <w:r>
-        <w:rPr>
-          <w:lang w:val="en-US"/>
-        </w:rPr>
-        <w:t>en</w:t>
-      </w:r>
-      <w:proofErr w:type="spellEnd"/>
-      <w:r>
-        <w:rPr>
-          <w:lang w:val="en-US"/>
-        </w:rPr>
-        <w:t xml:space="preserve"> login</w:t>
+        <w:t>-user profiles en login</w:t>
       </w:r>
     </w:p>
     <w:p>
@@ -6388,8 +5888,8 @@
       </w:r>
     </w:p>
     <w:sectPr>
-      <w:headerReference w:type="default" r:id="rId12"/>
-      <w:footerReference w:type="default" r:id="rId13"/>
+      <w:headerReference w:type="default" r:id="rId11"/>
+      <w:footerReference w:type="default" r:id="rId12"/>
       <w:pgSz w:w="11906" w:h="16838"/>
       <w:pgMar w:top="1417" w:right="1417" w:bottom="1417" w:left="1417" w:header="708" w:footer="708" w:gutter="0"/>
       <w:cols w:space="708"/>
@@ -6400,7 +5900,7 @@
 </file>
 
 <file path=word/endnotes.xml><?xml version="1.0" encoding="utf-8"?>
-<w:endnotes xmlns:wpc="http://schemas.microsoft.com/office/word/2010/wordprocessingCanvas" xmlns:mc="http://schemas.openxmlformats.org/markup-compatibility/2006" xmlns:o="urn:schemas-microsoft-com:office:office" xmlns:r="http://schemas.openxmlformats.org/officeDocument/2006/relationships" xmlns:m="http://schemas.openxmlformats.org/officeDocument/2006/math" xmlns:v="urn:schemas-microsoft-com:vml" xmlns:wp14="http://schemas.microsoft.com/office/word/2010/wordprocessingDrawing" xmlns:wp="http://schemas.openxmlformats.org/drawingml/2006/wordprocessingDrawing" xmlns:w10="urn:schemas-microsoft-com:office:word" xmlns:w="http://schemas.openxmlformats.org/wordprocessingml/2006/main" xmlns:w14="http://schemas.microsoft.com/office/word/2010/wordml" xmlns:wpg="http://schemas.microsoft.com/office/word/2010/wordprocessingGroup" xmlns:wpi="http://schemas.microsoft.com/office/word/2010/wordprocessingInk" xmlns:wne="http://schemas.microsoft.com/office/word/2006/wordml" xmlns:wps="http://schemas.microsoft.com/office/word/2010/wordprocessingShape" mc:Ignorable="w14 wp14">
+<w:endnotes xmlns:wpc="http://schemas.microsoft.com/office/word/2010/wordprocessingCanvas" xmlns:mc="http://schemas.openxmlformats.org/markup-compatibility/2006" xmlns:o="urn:schemas-microsoft-com:office:office" xmlns:r="http://schemas.openxmlformats.org/officeDocument/2006/relationships" xmlns:m="http://schemas.openxmlformats.org/officeDocument/2006/math" xmlns:v="urn:schemas-microsoft-com:vml" xmlns:wp14="http://schemas.microsoft.com/office/word/2010/wordprocessingDrawing" xmlns:wp="http://schemas.openxmlformats.org/drawingml/2006/wordprocessingDrawing" xmlns:w10="urn:schemas-microsoft-com:office:word" xmlns:w="http://schemas.openxmlformats.org/wordprocessingml/2006/main" xmlns:w14="http://schemas.microsoft.com/office/word/2010/wordml" xmlns:w15="http://schemas.microsoft.com/office/word/2012/wordml" xmlns:wpg="http://schemas.microsoft.com/office/word/2010/wordprocessingGroup" xmlns:wpi="http://schemas.microsoft.com/office/word/2010/wordprocessingInk" xmlns:wne="http://schemas.microsoft.com/office/word/2006/wordml" xmlns:wps="http://schemas.microsoft.com/office/word/2010/wordprocessingShape" mc:Ignorable="w14 w15 wp14">
   <w:endnote w:type="separator" w:id="-1">
     <w:p>
       <w:r>
@@ -6419,7 +5919,7 @@
 </file>
 
 <file path=word/footer1.xml><?xml version="1.0" encoding="utf-8"?>
-<w:ftr xmlns:wpc="http://schemas.microsoft.com/office/word/2010/wordprocessingCanvas" xmlns:mc="http://schemas.openxmlformats.org/markup-compatibility/2006" xmlns:o="urn:schemas-microsoft-com:office:office" xmlns:r="http://schemas.openxmlformats.org/officeDocument/2006/relationships" xmlns:m="http://schemas.openxmlformats.org/officeDocument/2006/math" xmlns:v="urn:schemas-microsoft-com:vml" xmlns:wp14="http://schemas.microsoft.com/office/word/2010/wordprocessingDrawing" xmlns:wp="http://schemas.openxmlformats.org/drawingml/2006/wordprocessingDrawing" xmlns:w10="urn:schemas-microsoft-com:office:word" xmlns:w="http://schemas.openxmlformats.org/wordprocessingml/2006/main" xmlns:w14="http://schemas.microsoft.com/office/word/2010/wordml" xmlns:wpg="http://schemas.microsoft.com/office/word/2010/wordprocessingGroup" xmlns:wpi="http://schemas.microsoft.com/office/word/2010/wordprocessingInk" xmlns:wne="http://schemas.microsoft.com/office/word/2006/wordml" xmlns:wps="http://schemas.microsoft.com/office/word/2010/wordprocessingShape" mc:Ignorable="w14 wp14">
+<w:ftr xmlns:wpc="http://schemas.microsoft.com/office/word/2010/wordprocessingCanvas" xmlns:mc="http://schemas.openxmlformats.org/markup-compatibility/2006" xmlns:o="urn:schemas-microsoft-com:office:office" xmlns:r="http://schemas.openxmlformats.org/officeDocument/2006/relationships" xmlns:m="http://schemas.openxmlformats.org/officeDocument/2006/math" xmlns:v="urn:schemas-microsoft-com:vml" xmlns:wp14="http://schemas.microsoft.com/office/word/2010/wordprocessingDrawing" xmlns:wp="http://schemas.openxmlformats.org/drawingml/2006/wordprocessingDrawing" xmlns:w10="urn:schemas-microsoft-com:office:word" xmlns:w="http://schemas.openxmlformats.org/wordprocessingml/2006/main" xmlns:w14="http://schemas.microsoft.com/office/word/2010/wordml" xmlns:w15="http://schemas.microsoft.com/office/word/2012/wordml" xmlns:wpg="http://schemas.microsoft.com/office/word/2010/wordprocessingGroup" xmlns:wpi="http://schemas.microsoft.com/office/word/2010/wordprocessingInk" xmlns:wne="http://schemas.microsoft.com/office/word/2006/wordml" xmlns:wps="http://schemas.microsoft.com/office/word/2010/wordprocessingShape" mc:Ignorable="w14 w15 wp14">
   <w:p>
     <w:pPr>
       <w:pStyle w:val="Footer"/>
@@ -6485,7 +5985,7 @@
         <w:noProof/>
         <w:color w:val="4F81BD" w:themeColor="accent1"/>
       </w:rPr>
-      <w:t>12</w:t>
+      <w:t>17</w:t>
     </w:r>
     <w:r>
       <w:rPr>
@@ -6505,7 +6005,7 @@
 </file>
 
 <file path=word/footnotes.xml><?xml version="1.0" encoding="utf-8"?>
-<w:footnotes xmlns:wpc="http://schemas.microsoft.com/office/word/2010/wordprocessingCanvas" xmlns:mc="http://schemas.openxmlformats.org/markup-compatibility/2006" xmlns:o="urn:schemas-microsoft-com:office:office" xmlns:r="http://schemas.openxmlformats.org/officeDocument/2006/relationships" xmlns:m="http://schemas.openxmlformats.org/officeDocument/2006/math" xmlns:v="urn:schemas-microsoft-com:vml" xmlns:wp14="http://schemas.microsoft.com/office/word/2010/wordprocessingDrawing" xmlns:wp="http://schemas.openxmlformats.org/drawingml/2006/wordprocessingDrawing" xmlns:w10="urn:schemas-microsoft-com:office:word" xmlns:w="http://schemas.openxmlformats.org/wordprocessingml/2006/main" xmlns:w14="http://schemas.microsoft.com/office/word/2010/wordml" xmlns:wpg="http://schemas.microsoft.com/office/word/2010/wordprocessingGroup" xmlns:wpi="http://schemas.microsoft.com/office/word/2010/wordprocessingInk" xmlns:wne="http://schemas.microsoft.com/office/word/2006/wordml" xmlns:wps="http://schemas.microsoft.com/office/word/2010/wordprocessingShape" mc:Ignorable="w14 wp14">
+<w:footnotes xmlns:wpc="http://schemas.microsoft.com/office/word/2010/wordprocessingCanvas" xmlns:mc="http://schemas.openxmlformats.org/markup-compatibility/2006" xmlns:o="urn:schemas-microsoft-com:office:office" xmlns:r="http://schemas.openxmlformats.org/officeDocument/2006/relationships" xmlns:m="http://schemas.openxmlformats.org/officeDocument/2006/math" xmlns:v="urn:schemas-microsoft-com:vml" xmlns:wp14="http://schemas.microsoft.com/office/word/2010/wordprocessingDrawing" xmlns:wp="http://schemas.openxmlformats.org/drawingml/2006/wordprocessingDrawing" xmlns:w10="urn:schemas-microsoft-com:office:word" xmlns:w="http://schemas.openxmlformats.org/wordprocessingml/2006/main" xmlns:w14="http://schemas.microsoft.com/office/word/2010/wordml" xmlns:w15="http://schemas.microsoft.com/office/word/2012/wordml" xmlns:wpg="http://schemas.microsoft.com/office/word/2010/wordprocessingGroup" xmlns:wpi="http://schemas.microsoft.com/office/word/2010/wordprocessingInk" xmlns:wne="http://schemas.microsoft.com/office/word/2006/wordml" xmlns:wps="http://schemas.microsoft.com/office/word/2010/wordprocessingShape" mc:Ignorable="w14 w15 wp14">
   <w:footnote w:type="separator" w:id="-1">
     <w:p>
       <w:r>
@@ -6524,7 +6024,7 @@
 </file>
 
 <file path=word/header1.xml><?xml version="1.0" encoding="utf-8"?>
-<w:hdr xmlns:wpc="http://schemas.microsoft.com/office/word/2010/wordprocessingCanvas" xmlns:mc="http://schemas.openxmlformats.org/markup-compatibility/2006" xmlns:o="urn:schemas-microsoft-com:office:office" xmlns:r="http://schemas.openxmlformats.org/officeDocument/2006/relationships" xmlns:m="http://schemas.openxmlformats.org/officeDocument/2006/math" xmlns:v="urn:schemas-microsoft-com:vml" xmlns:wp14="http://schemas.microsoft.com/office/word/2010/wordprocessingDrawing" xmlns:wp="http://schemas.openxmlformats.org/drawingml/2006/wordprocessingDrawing" xmlns:w10="urn:schemas-microsoft-com:office:word" xmlns:w="http://schemas.openxmlformats.org/wordprocessingml/2006/main" xmlns:w14="http://schemas.microsoft.com/office/word/2010/wordml" xmlns:wpg="http://schemas.microsoft.com/office/word/2010/wordprocessingGroup" xmlns:wpi="http://schemas.microsoft.com/office/word/2010/wordprocessingInk" xmlns:wne="http://schemas.microsoft.com/office/word/2006/wordml" xmlns:wps="http://schemas.microsoft.com/office/word/2010/wordprocessingShape" mc:Ignorable="w14 wp14">
+<w:hdr xmlns:wpc="http://schemas.microsoft.com/office/word/2010/wordprocessingCanvas" xmlns:mc="http://schemas.openxmlformats.org/markup-compatibility/2006" xmlns:o="urn:schemas-microsoft-com:office:office" xmlns:r="http://schemas.openxmlformats.org/officeDocument/2006/relationships" xmlns:m="http://schemas.openxmlformats.org/officeDocument/2006/math" xmlns:v="urn:schemas-microsoft-com:vml" xmlns:wp14="http://schemas.microsoft.com/office/word/2010/wordprocessingDrawing" xmlns:wp="http://schemas.openxmlformats.org/drawingml/2006/wordprocessingDrawing" xmlns:w10="urn:schemas-microsoft-com:office:word" xmlns:w="http://schemas.openxmlformats.org/wordprocessingml/2006/main" xmlns:w14="http://schemas.microsoft.com/office/word/2010/wordml" xmlns:w15="http://schemas.microsoft.com/office/word/2012/wordml" xmlns:wpg="http://schemas.microsoft.com/office/word/2010/wordprocessingGroup" xmlns:wpi="http://schemas.microsoft.com/office/word/2010/wordprocessingInk" xmlns:wne="http://schemas.microsoft.com/office/word/2006/wordml" xmlns:wps="http://schemas.microsoft.com/office/word/2010/wordprocessingShape" mc:Ignorable="w14 w15 wp14">
   <w:sdt>
     <w:sdtPr>
       <w:rPr>
@@ -6538,6 +6038,7 @@
       <w:dataBinding w:prefixMappings="xmlns:ns0='http://schemas.openxmlformats.org/package/2006/metadata/core-properties' xmlns:ns1='http://purl.org/dc/elements/1.1/'" w:xpath="/ns0:coreProperties[1]/ns1:title[1]" w:storeItemID="{6C3C8BC8-F283-45AE-878A-BAB7291924A1}"/>
       <w:text/>
     </w:sdtPr>
+    <w:sdtEndPr/>
     <w:sdtContent>
       <w:p>
         <w:pPr>
@@ -6575,7 +6076,7 @@
 </file>
 
 <file path=word/numbering.xml><?xml version="1.0" encoding="utf-8"?>
-<w:numbering xmlns:wpc="http://schemas.microsoft.com/office/word/2010/wordprocessingCanvas" xmlns:mc="http://schemas.openxmlformats.org/markup-compatibility/2006" xmlns:o="urn:schemas-microsoft-com:office:office" xmlns:r="http://schemas.openxmlformats.org/officeDocument/2006/relationships" xmlns:m="http://schemas.openxmlformats.org/officeDocument/2006/math" xmlns:v="urn:schemas-microsoft-com:vml" xmlns:wp14="http://schemas.microsoft.com/office/word/2010/wordprocessingDrawing" xmlns:wp="http://schemas.openxmlformats.org/drawingml/2006/wordprocessingDrawing" xmlns:w10="urn:schemas-microsoft-com:office:word" xmlns:w="http://schemas.openxmlformats.org/wordprocessingml/2006/main" xmlns:w14="http://schemas.microsoft.com/office/word/2010/wordml" xmlns:wpg="http://schemas.microsoft.com/office/word/2010/wordprocessingGroup" xmlns:wpi="http://schemas.microsoft.com/office/word/2010/wordprocessingInk" xmlns:wne="http://schemas.microsoft.com/office/word/2006/wordml" xmlns:wps="http://schemas.microsoft.com/office/word/2010/wordprocessingShape" mc:Ignorable="w14 wp14">
+<w:numbering xmlns:wpc="http://schemas.microsoft.com/office/word/2010/wordprocessingCanvas" xmlns:mc="http://schemas.openxmlformats.org/markup-compatibility/2006" xmlns:o="urn:schemas-microsoft-com:office:office" xmlns:r="http://schemas.openxmlformats.org/officeDocument/2006/relationships" xmlns:m="http://schemas.openxmlformats.org/officeDocument/2006/math" xmlns:v="urn:schemas-microsoft-com:vml" xmlns:wp14="http://schemas.microsoft.com/office/word/2010/wordprocessingDrawing" xmlns:wp="http://schemas.openxmlformats.org/drawingml/2006/wordprocessingDrawing" xmlns:w10="urn:schemas-microsoft-com:office:word" xmlns:w="http://schemas.openxmlformats.org/wordprocessingml/2006/main" xmlns:w14="http://schemas.microsoft.com/office/word/2010/wordml" xmlns:w15="http://schemas.microsoft.com/office/word/2012/wordml" xmlns:wpg="http://schemas.microsoft.com/office/word/2010/wordprocessingGroup" xmlns:wpi="http://schemas.microsoft.com/office/word/2010/wordprocessingInk" xmlns:wne="http://schemas.microsoft.com/office/word/2006/wordml" xmlns:wps="http://schemas.microsoft.com/office/word/2010/wordprocessingShape" mc:Ignorable="w14 w15 wp14">
   <w:abstractNum w:abstractNumId="0">
     <w:nsid w:val="00184076"/>
     <w:multiLevelType w:val="hybridMultilevel"/>
@@ -8436,7 +7937,7 @@
 </file>
 
 <file path=word/styles.xml><?xml version="1.0" encoding="utf-8"?>
-<w:styles xmlns:mc="http://schemas.openxmlformats.org/markup-compatibility/2006" xmlns:r="http://schemas.openxmlformats.org/officeDocument/2006/relationships" xmlns:w="http://schemas.openxmlformats.org/wordprocessingml/2006/main" xmlns:w14="http://schemas.microsoft.com/office/word/2010/wordml" mc:Ignorable="w14">
+<w:styles xmlns:mc="http://schemas.openxmlformats.org/markup-compatibility/2006" xmlns:r="http://schemas.openxmlformats.org/officeDocument/2006/relationships" xmlns:w="http://schemas.openxmlformats.org/wordprocessingml/2006/main" xmlns:w14="http://schemas.microsoft.com/office/word/2010/wordml" xmlns:w15="http://schemas.microsoft.com/office/word/2012/wordml" mc:Ignorable="w14 w15">
   <w:docDefaults>
     <w:rPrDefault>
       <w:rPr>
@@ -8448,692 +7949,378 @@
     </w:rPrDefault>
     <w:pPrDefault/>
   </w:docDefaults>
-  <w:latentStyles w:defLockedState="0" w:defUIPriority="99" w:defSemiHidden="1" w:defUnhideWhenUsed="1" w:defQFormat="0" w:count="267">
-    <w:lsdException w:name="Normal" w:semiHidden="0" w:uiPriority="0" w:unhideWhenUsed="0" w:qFormat="1"/>
-    <w:lsdException w:name="heading 1" w:semiHidden="0" w:uiPriority="9" w:unhideWhenUsed="0" w:qFormat="1"/>
-    <w:lsdException w:name="heading 2" w:uiPriority="9" w:qFormat="1"/>
-    <w:lsdException w:name="heading 3" w:uiPriority="9" w:qFormat="1"/>
-    <w:lsdException w:name="heading 4" w:uiPriority="9" w:qFormat="1"/>
-    <w:lsdException w:name="heading 5" w:uiPriority="9" w:qFormat="1"/>
-    <w:lsdException w:name="heading 6" w:uiPriority="9" w:qFormat="1"/>
-    <w:lsdException w:name="heading 7" w:uiPriority="9" w:qFormat="1"/>
-    <w:lsdException w:name="heading 8" w:uiPriority="9" w:qFormat="1"/>
-    <w:lsdException w:name="heading 9" w:uiPriority="9" w:qFormat="1"/>
-    <w:lsdException w:name="toc 1" w:uiPriority="39"/>
-    <w:lsdException w:name="toc 2" w:uiPriority="39"/>
-    <w:lsdException w:name="toc 3" w:uiPriority="39"/>
-    <w:lsdException w:name="toc 4" w:uiPriority="39"/>
-    <w:lsdException w:name="toc 5" w:uiPriority="39"/>
-    <w:lsdException w:name="toc 6" w:uiPriority="39"/>
-    <w:lsdException w:name="toc 7" w:uiPriority="39"/>
-    <w:lsdException w:name="toc 8" w:uiPriority="39"/>
-    <w:lsdException w:name="toc 9" w:uiPriority="39"/>
-    <w:lsdException w:name="caption" w:uiPriority="35" w:qFormat="1"/>
-    <w:lsdException w:name="Title" w:semiHidden="0" w:uiPriority="10" w:unhideWhenUsed="0" w:qFormat="1"/>
-    <w:lsdException w:name="Default Paragraph Font" w:uiPriority="1"/>
-    <w:lsdException w:name="Subtitle" w:semiHidden="0" w:uiPriority="11" w:unhideWhenUsed="0" w:qFormat="1"/>
-    <w:lsdException w:name="Strong" w:semiHidden="0" w:uiPriority="22" w:unhideWhenUsed="0" w:qFormat="1"/>
-    <w:lsdException w:name="Emphasis" w:semiHidden="0" w:uiPriority="20" w:unhideWhenUsed="0" w:qFormat="1"/>
-    <w:lsdException w:name="Table Grid" w:semiHidden="0" w:uiPriority="59" w:unhideWhenUsed="0"/>
-    <w:lsdException w:name="Placeholder Text" w:unhideWhenUsed="0"/>
-    <w:lsdException w:name="No Spacing" w:semiHidden="0" w:uiPriority="1" w:unhideWhenUsed="0" w:qFormat="1"/>
-    <w:lsdException w:name="Light Shading" w:semiHidden="0" w:uiPriority="60" w:unhideWhenUsed="0"/>
-    <w:lsdException w:name="Light List" w:semiHidden="0" w:uiPriority="61" w:unhideWhenUsed="0"/>
-    <w:lsdException w:name="Light Grid" w:semiHidden="0" w:uiPriority="62" w:unhideWhenUsed="0"/>
-    <w:lsdException w:name="Medium Shading 1" w:semiHidden="0" w:uiPriority="63" w:unhideWhenUsed="0"/>
-    <w:lsdException w:name="Medium Shading 2" w:semiHidden="0" w:uiPriority="64" w:unhideWhenUsed="0"/>
-    <w:lsdException w:name="Medium List 1" w:semiHidden="0" w:uiPriority="65" w:unhideWhenUsed="0"/>
-    <w:lsdException w:name="Medium List 2" w:semiHidden="0" w:uiPriority="66" w:unhideWhenUsed="0"/>
-    <w:lsdException w:name="Medium Grid 1" w:semiHidden="0" w:uiPriority="67" w:unhideWhenUsed="0"/>
-    <w:lsdException w:name="Medium Grid 2" w:semiHidden="0" w:uiPriority="68" w:unhideWhenUsed="0"/>
-    <w:lsdException w:name="Medium Grid 3" w:semiHidden="0" w:uiPriority="69" w:unhideWhenUsed="0"/>
-    <w:lsdException w:name="Dark List" w:semiHidden="0" w:uiPriority="70" w:unhideWhenUsed="0"/>
-    <w:lsdException w:name="Colorful Shading" w:semiHidden="0" w:uiPriority="71" w:unhideWhenUsed="0"/>
-    <w:lsdException w:name="Colorful List" w:semiHidden="0" w:uiPriority="72" w:unhideWhenUsed="0"/>
-    <w:lsdException w:name="Colorful Grid" w:semiHidden="0" w:uiPriority="73" w:unhideWhenUsed="0"/>
-    <w:lsdException w:name="Light Shading Accent 1" w:semiHidden="0" w:uiPriority="60" w:unhideWhenUsed="0"/>
-    <w:lsdException w:name="Light List Accent 1" w:semiHidden="0" w:uiPriority="61" w:unhideWhenUsed="0"/>
-    <w:lsdException w:name="Light Grid Accent 1" w:semiHidden="0" w:uiPriority="62" w:unhideWhenUsed="0"/>
-    <w:lsdException w:name="Medium Shading 1 Accent 1" w:semiHidden="0" w:uiPriority="63" w:unhideWhenUsed="0"/>
-    <w:lsdException w:name="Medium Shading 2 Accent 1" w:semiHidden="0" w:uiPriority="64" w:unhideWhenUsed="0"/>
-    <w:lsdException w:name="Medium List 1 Accent 1" w:semiHidden="0" w:uiPriority="65" w:unhideWhenUsed="0"/>
-    <w:lsdException w:name="Revision" w:unhideWhenUsed="0"/>
-    <w:lsdException w:name="List Paragraph" w:semiHidden="0" w:uiPriority="34" w:unhideWhenUsed="0" w:qFormat="1"/>
-    <w:lsdException w:name="Quote" w:semiHidden="0" w:uiPriority="29" w:unhideWhenUsed="0" w:qFormat="1"/>
-    <w:lsdException w:name="Intense Quote" w:semiHidden="0" w:uiPriority="30" w:unhideWhenUsed="0" w:qFormat="1"/>
-    <w:lsdException w:name="Medium List 2 Accent 1" w:semiHidden="0" w:uiPriority="66" w:unhideWhenUsed="0"/>
-    <w:lsdException w:name="Medium Grid 1 Accent 1" w:semiHidden="0" w:uiPriority="67" w:unhideWhenUsed="0"/>
-    <w:lsdException w:name="Medium Grid 2 Accent 1" w:semiHidden="0" w:uiPriority="68" w:unhideWhenUsed="0"/>
-    <w:lsdException w:name="Medium Grid 3 Accent 1" w:semiHidden="0" w:uiPriority="69" w:unhideWhenUsed="0"/>
-    <w:lsdException w:name="Dark List Accent 1" w:semiHidden="0" w:uiPriority="70" w:unhideWhenUsed="0"/>
-    <w:lsdException w:name="Colorful Shading Accent 1" w:semiHidden="0" w:uiPriority="71" w:unhideWhenUsed="0"/>
-    <w:lsdException w:name="Colorful List Accent 1" w:semiHidden="0" w:uiPriority="72" w:unhideWhenUsed="0"/>
-    <w:lsdException w:name="Colorful Grid Accent 1" w:semiHidden="0" w:uiPriority="73" w:unhideWhenUsed="0"/>
-    <w:lsdException w:name="Light Shading Accent 2" w:semiHidden="0" w:uiPriority="60" w:unhideWhenUsed="0"/>
-    <w:lsdException w:name="Light List Accent 2" w:semiHidden="0" w:uiPriority="61" w:unhideWhenUsed="0"/>
-    <w:lsdException w:name="Light Grid Accent 2" w:semiHidden="0" w:uiPriority="62" w:unhideWhenUsed="0"/>
-    <w:lsdException w:name="Medium Shading 1 Accent 2" w:semiHidden="0" w:uiPriority="63" w:unhideWhenUsed="0"/>
-    <w:lsdException w:name="Medium Shading 2 Accent 2" w:semiHidden="0" w:uiPriority="64" w:unhideWhenUsed="0"/>
-    <w:lsdException w:name="Medium List 1 Accent 2" w:semiHidden="0" w:uiPriority="65" w:unhideWhenUsed="0"/>
-    <w:lsdException w:name="Medium List 2 Accent 2" w:semiHidden="0" w:uiPriority="66" w:unhideWhenUsed="0"/>
-    <w:lsdException w:name="Medium Grid 1 Accent 2" w:semiHidden="0" w:uiPriority="67" w:unhideWhenUsed="0"/>
-    <w:lsdException w:name="Medium Grid 2 Accent 2" w:semiHidden="0" w:uiPriority="68" w:unhideWhenUsed="0"/>
-    <w:lsdException w:name="Medium Grid 3 Accent 2" w:semiHidden="0" w:uiPriority="69" w:unhideWhenUsed="0"/>
-    <w:lsdException w:name="Dark List Accent 2" w:semiHidden="0" w:uiPriority="70" w:unhideWhenUsed="0"/>
-    <w:lsdException w:name="Colorful Shading Accent 2" w:semiHidden="0" w:uiPriority="71" w:unhideWhenUsed="0"/>
-    <w:lsdException w:name="Colorful List Accent 2" w:semiHidden="0" w:uiPriority="72" w:unhideWhenUsed="0"/>
-    <w:lsdException w:name="Colorful Grid Accent 2" w:semiHidden="0" w:uiPriority="73" w:unhideWhenUsed="0"/>
-    <w:lsdException w:name="Light Shading Accent 3" w:semiHidden="0" w:uiPriority="60" w:unhideWhenUsed="0"/>
-    <w:lsdException w:name="Light List Accent 3" w:semiHidden="0" w:uiPriority="61" w:unhideWhenUsed="0"/>
-    <w:lsdException w:name="Light Grid Accent 3" w:semiHidden="0" w:uiPriority="62" w:unhideWhenUsed="0"/>
-    <w:lsdException w:name="Medium Shading 1 Accent 3" w:semiHidden="0" w:uiPriority="63" w:unhideWhenUsed="0"/>
-    <w:lsdException w:name="Medium Shading 2 Accent 3" w:semiHidden="0" w:uiPriority="64" w:unhideWhenUsed="0"/>
-    <w:lsdException w:name="Medium List 1 Accent 3" w:semiHidden="0" w:uiPriority="65" w:unhideWhenUsed="0"/>
-    <w:lsdException w:name="Medium List 2 Accent 3" w:semiHidden="0" w:uiPriority="66" w:unhideWhenUsed="0"/>
-    <w:lsdException w:name="Medium Grid 1 Accent 3" w:semiHidden="0" w:uiPriority="67" w:unhideWhenUsed="0"/>
-    <w:lsdException w:name="Medium Grid 2 Accent 3" w:semiHidden="0" w:uiPriority="68" w:unhideWhenUsed="0"/>
-    <w:lsdException w:name="Medium Grid 3 Accent 3" w:semiHidden="0" w:uiPriority="69" w:unhideWhenUsed="0"/>
-    <w:lsdException w:name="Dark List Accent 3" w:semiHidden="0" w:uiPriority="70" w:unhideWhenUsed="0"/>
-    <w:lsdException w:name="Colorful Shading Accent 3" w:semiHidden="0" w:uiPriority="71" w:unhideWhenUsed="0"/>
-    <w:lsdException w:name="Colorful List Accent 3" w:semiHidden="0" w:uiPriority="72" w:unhideWhenUsed="0"/>
-    <w:lsdException w:name="Colorful Grid Accent 3" w:semiHidden="0" w:uiPriority="73" w:unhideWhenUsed="0"/>
-    <w:lsdException w:name="Light Shading Accent 4" w:semiHidden="0" w:uiPriority="60" w:unhideWhenUsed="0"/>
-    <w:lsdException w:name="Light List Accent 4" w:semiHidden="0" w:uiPriority="61" w:unhideWhenUsed="0"/>
-    <w:lsdException w:name="Light Grid Accent 4" w:semiHidden="0" w:uiPriority="62" w:unhideWhenUsed="0"/>
-    <w:lsdException w:name="Medium Shading 1 Accent 4" w:semiHidden="0" w:uiPriority="63" w:unhideWhenUsed="0"/>
-    <w:lsdException w:name="Medium Shading 2 Accent 4" w:semiHidden="0" w:uiPriority="64" w:unhideWhenUsed="0"/>
-    <w:lsdException w:name="Medium List 1 Accent 4" w:semiHidden="0" w:uiPriority="65" w:unhideWhenUsed="0"/>
-    <w:lsdException w:name="Medium List 2 Accent 4" w:semiHidden="0" w:uiPriority="66" w:unhideWhenUsed="0"/>
-    <w:lsdException w:name="Medium Grid 1 Accent 4" w:semiHidden="0" w:uiPriority="67" w:unhideWhenUsed="0"/>
-    <w:lsdException w:name="Medium Grid 2 Accent 4" w:semiHidden="0" w:uiPriority="68" w:unhideWhenUsed="0"/>
-    <w:lsdException w:name="Medium Grid 3 Accent 4" w:semiHidden="0" w:uiPriority="69" w:unhideWhenUsed="0"/>
-    <w:lsdException w:name="Dark List Accent 4" w:semiHidden="0" w:uiPriority="70" w:unhideWhenUsed="0"/>
-    <w:lsdException w:name="Colorful Shading Accent 4" w:semiHidden="0" w:uiPriority="71" w:unhideWhenUsed="0"/>
-    <w:lsdException w:name="Colorful List Accent 4" w:semiHidden="0" w:uiPriority="72" w:unhideWhenUsed="0"/>
-    <w:lsdException w:name="Colorful Grid Accent 4" w:semiHidden="0" w:uiPriority="73" w:unhideWhenUsed="0"/>
-    <w:lsdException w:name="Light Shading Accent 5" w:semiHidden="0" w:uiPriority="60" w:unhideWhenUsed="0"/>
-    <w:lsdException w:name="Light List Accent 5" w:semiHidden="0" w:uiPriority="61" w:unhideWhenUsed="0"/>
-    <w:lsdException w:name="Light Grid Accent 5" w:semiHidden="0" w:uiPriority="62" w:unhideWhenUsed="0"/>
-    <w:lsdException w:name="Medium Shading 1 Accent 5" w:semiHidden="0" w:uiPriority="63" w:unhideWhenUsed="0"/>
-    <w:lsdException w:name="Medium Shading 2 Accent 5" w:semiHidden="0" w:uiPriority="64" w:unhideWhenUsed="0"/>
-    <w:lsdException w:name="Medium List 1 Accent 5" w:semiHidden="0" w:uiPriority="65" w:unhideWhenUsed="0"/>
-    <w:lsdException w:name="Medium List 2 Accent 5" w:semiHidden="0" w:uiPriority="66" w:unhideWhenUsed="0"/>
-    <w:lsdException w:name="Medium Grid 1 Accent 5" w:semiHidden="0" w:uiPriority="67" w:unhideWhenUsed="0"/>
-    <w:lsdException w:name="Medium Grid 2 Accent 5" w:semiHidden="0" w:uiPriority="68" w:unhideWhenUsed="0"/>
-    <w:lsdException w:name="Medium Grid 3 Accent 5" w:semiHidden="0" w:uiPriority="69" w:unhideWhenUsed="0"/>
-    <w:lsdException w:name="Dark List Accent 5" w:semiHidden="0" w:uiPriority="70" w:unhideWhenUsed="0"/>
-    <w:lsdException w:name="Colorful Shading Accent 5" w:semiHidden="0" w:uiPriority="71" w:unhideWhenUsed="0"/>
-    <w:lsdException w:name="Colorful List Accent 5" w:semiHidden="0" w:uiPriority="72" w:unhideWhenUsed="0"/>
-    <w:lsdException w:name="Colorful Grid Accent 5" w:semiHidden="0" w:uiPriority="73" w:unhideWhenUsed="0"/>
-    <w:lsdException w:name="Light Shading Accent 6" w:semiHidden="0" w:uiPriority="60" w:unhideWhenUsed="0"/>
-    <w:lsdException w:name="Light List Accent 6" w:semiHidden="0" w:uiPriority="61" w:unhideWhenUsed="0"/>
-    <w:lsdException w:name="Light Grid Accent 6" w:semiHidden="0" w:uiPriority="62" w:unhideWhenUsed="0"/>
-    <w:lsdException w:name="Medium Shading 1 Accent 6" w:semiHidden="0" w:uiPriority="63" w:unhideWhenUsed="0"/>
-    <w:lsdException w:name="Medium Shading 2 Accent 6" w:semiHidden="0" w:uiPriority="64" w:unhideWhenUsed="0"/>
-    <w:lsdException w:name="Medium List 1 Accent 6" w:semiHidden="0" w:uiPriority="65" w:unhideWhenUsed="0"/>
-    <w:lsdException w:name="Medium List 2 Accent 6" w:semiHidden="0" w:uiPriority="66" w:unhideWhenUsed="0"/>
-    <w:lsdException w:name="Medium Grid 1 Accent 6" w:semiHidden="0" w:uiPriority="67" w:unhideWhenUsed="0"/>
-    <w:lsdException w:name="Medium Grid 2 Accent 6" w:semiHidden="0" w:uiPriority="68" w:unhideWhenUsed="0"/>
-    <w:lsdException w:name="Medium Grid 3 Accent 6" w:semiHidden="0" w:uiPriority="69" w:unhideWhenUsed="0"/>
-    <w:lsdException w:name="Dark List Accent 6" w:semiHidden="0" w:uiPriority="70" w:unhideWhenUsed="0"/>
-    <w:lsdException w:name="Colorful Shading Accent 6" w:semiHidden="0" w:uiPriority="71" w:unhideWhenUsed="0"/>
-    <w:lsdException w:name="Colorful List Accent 6" w:semiHidden="0" w:uiPriority="72" w:unhideWhenUsed="0"/>
-    <w:lsdException w:name="Colorful Grid Accent 6" w:semiHidden="0" w:uiPriority="73" w:unhideWhenUsed="0"/>
-    <w:lsdException w:name="Subtle Emphasis" w:semiHidden="0" w:uiPriority="19" w:unhideWhenUsed="0" w:qFormat="1"/>
-    <w:lsdException w:name="Intense Emphasis" w:semiHidden="0" w:uiPriority="21" w:unhideWhenUsed="0" w:qFormat="1"/>
-    <w:lsdException w:name="Subtle Reference" w:semiHidden="0" w:uiPriority="31" w:unhideWhenUsed="0" w:qFormat="1"/>
-    <w:lsdException w:name="Intense Reference" w:semiHidden="0" w:uiPriority="32" w:unhideWhenUsed="0" w:qFormat="1"/>
-    <w:lsdException w:name="Book Title" w:semiHidden="0" w:uiPriority="33" w:unhideWhenUsed="0" w:qFormat="1"/>
-    <w:lsdException w:name="Bibliography" w:uiPriority="37"/>
-    <w:lsdException w:name="TOC Heading" w:uiPriority="39" w:qFormat="1"/>
-  </w:latentStyles>
-  <w:style w:type="paragraph" w:default="1" w:styleId="Normal">
-    <w:name w:val="Normal"/>
-    <w:qFormat/>
-    <w:rsid w:val="003F3EB4"/>
-  </w:style>
-  <w:style w:type="paragraph" w:styleId="Heading1">
-    <w:name w:val="heading 1"/>
-    <w:basedOn w:val="Normal"/>
-    <w:next w:val="Normal"/>
-    <w:link w:val="Heading1Char"/>
-    <w:uiPriority w:val="9"/>
-    <w:qFormat/>
-    <w:rsid w:val="003F3EB4"/>
-    <w:pPr>
-      <w:keepNext/>
-      <w:keepLines/>
-      <w:spacing w:before="480"/>
-      <w:outlineLvl w:val="0"/>
-    </w:pPr>
-    <w:rPr>
-      <w:rFonts w:asciiTheme="majorHAnsi" w:eastAsiaTheme="majorEastAsia" w:hAnsiTheme="majorHAnsi" w:cstheme="majorBidi"/>
-      <w:b/>
-      <w:bCs/>
-      <w:color w:val="365F91" w:themeColor="accent1" w:themeShade="BF"/>
-      <w:sz w:val="28"/>
-      <w:szCs w:val="28"/>
-    </w:rPr>
-  </w:style>
-  <w:style w:type="paragraph" w:styleId="Heading2">
-    <w:name w:val="heading 2"/>
-    <w:basedOn w:val="Normal"/>
-    <w:next w:val="Normal"/>
-    <w:link w:val="Heading2Char"/>
-    <w:uiPriority w:val="9"/>
-    <w:unhideWhenUsed/>
-    <w:qFormat/>
-    <w:rsid w:val="00BF5E85"/>
-    <w:pPr>
-      <w:keepNext/>
-      <w:keepLines/>
-      <w:spacing w:before="200"/>
-      <w:outlineLvl w:val="1"/>
-    </w:pPr>
-    <w:rPr>
-      <w:rFonts w:asciiTheme="majorHAnsi" w:eastAsiaTheme="majorEastAsia" w:hAnsiTheme="majorHAnsi" w:cstheme="majorBidi"/>
-      <w:b/>
-      <w:bCs/>
-      <w:color w:val="4F81BD" w:themeColor="accent1"/>
-      <w:sz w:val="26"/>
-      <w:szCs w:val="26"/>
-    </w:rPr>
-  </w:style>
-  <w:style w:type="paragraph" w:styleId="Heading3">
-    <w:name w:val="heading 3"/>
-    <w:basedOn w:val="Normal"/>
-    <w:next w:val="Normal"/>
-    <w:link w:val="Heading3Char"/>
-    <w:uiPriority w:val="9"/>
-    <w:unhideWhenUsed/>
-    <w:qFormat/>
-    <w:rsid w:val="00BF5E85"/>
-    <w:pPr>
-      <w:keepNext/>
-      <w:keepLines/>
-      <w:spacing w:before="200"/>
-      <w:outlineLvl w:val="2"/>
-    </w:pPr>
-    <w:rPr>
-      <w:rFonts w:asciiTheme="majorHAnsi" w:eastAsiaTheme="majorEastAsia" w:hAnsiTheme="majorHAnsi" w:cstheme="majorBidi"/>
-      <w:b/>
-      <w:bCs/>
-      <w:color w:val="4F81BD" w:themeColor="accent1"/>
-    </w:rPr>
-  </w:style>
-  <w:style w:type="paragraph" w:styleId="Heading4">
-    <w:name w:val="heading 4"/>
-    <w:basedOn w:val="Normal"/>
-    <w:next w:val="Normal"/>
-    <w:link w:val="Heading4Char"/>
-    <w:uiPriority w:val="9"/>
-    <w:unhideWhenUsed/>
-    <w:qFormat/>
-    <w:rsid w:val="00BF5E85"/>
-    <w:pPr>
-      <w:keepNext/>
-      <w:keepLines/>
-      <w:spacing w:before="200"/>
-      <w:outlineLvl w:val="3"/>
-    </w:pPr>
-    <w:rPr>
-      <w:rFonts w:asciiTheme="majorHAnsi" w:eastAsiaTheme="majorEastAsia" w:hAnsiTheme="majorHAnsi" w:cstheme="majorBidi"/>
-      <w:b/>
-      <w:bCs/>
-      <w:i/>
-      <w:iCs/>
-      <w:color w:val="4F81BD" w:themeColor="accent1"/>
-    </w:rPr>
-  </w:style>
-  <w:style w:type="character" w:default="1" w:styleId="DefaultParagraphFont">
-    <w:name w:val="Default Paragraph Font"/>
-    <w:uiPriority w:val="1"/>
-    <w:semiHidden/>
-    <w:unhideWhenUsed/>
-  </w:style>
-  <w:style w:type="table" w:default="1" w:styleId="TableNormal">
-    <w:name w:val="Normal Table"/>
-    <w:uiPriority w:val="99"/>
-    <w:semiHidden/>
-    <w:unhideWhenUsed/>
-    <w:tblPr>
-      <w:tblInd w:w="0" w:type="dxa"/>
-      <w:tblCellMar>
-        <w:top w:w="0" w:type="dxa"/>
-        <w:left w:w="108" w:type="dxa"/>
-        <w:bottom w:w="0" w:type="dxa"/>
-        <w:right w:w="108" w:type="dxa"/>
-      </w:tblCellMar>
-    </w:tblPr>
-  </w:style>
-  <w:style w:type="numbering" w:default="1" w:styleId="NoList">
-    <w:name w:val="No List"/>
-    <w:uiPriority w:val="99"/>
-    <w:semiHidden/>
-    <w:unhideWhenUsed/>
-  </w:style>
-  <w:style w:type="character" w:customStyle="1" w:styleId="Heading1Char">
-    <w:name w:val="Heading 1 Char"/>
-    <w:basedOn w:val="DefaultParagraphFont"/>
-    <w:link w:val="Heading1"/>
-    <w:uiPriority w:val="9"/>
-    <w:rsid w:val="003F3EB4"/>
-    <w:rPr>
-      <w:rFonts w:asciiTheme="majorHAnsi" w:eastAsiaTheme="majorEastAsia" w:hAnsiTheme="majorHAnsi" w:cstheme="majorBidi"/>
-      <w:b/>
-      <w:bCs/>
-      <w:color w:val="365F91" w:themeColor="accent1" w:themeShade="BF"/>
-      <w:sz w:val="28"/>
-      <w:szCs w:val="28"/>
-    </w:rPr>
-  </w:style>
-  <w:style w:type="paragraph" w:styleId="NoSpacing">
-    <w:name w:val="No Spacing"/>
-    <w:uiPriority w:val="1"/>
-    <w:qFormat/>
-    <w:rsid w:val="003F3EB4"/>
-  </w:style>
-  <w:style w:type="character" w:customStyle="1" w:styleId="Heading2Char">
-    <w:name w:val="Heading 2 Char"/>
-    <w:basedOn w:val="DefaultParagraphFont"/>
-    <w:link w:val="Heading2"/>
-    <w:uiPriority w:val="9"/>
-    <w:rsid w:val="00BF5E85"/>
-    <w:rPr>
-      <w:rFonts w:asciiTheme="majorHAnsi" w:eastAsiaTheme="majorEastAsia" w:hAnsiTheme="majorHAnsi" w:cstheme="majorBidi"/>
-      <w:b/>
-      <w:bCs/>
-      <w:color w:val="4F81BD" w:themeColor="accent1"/>
-      <w:sz w:val="26"/>
-      <w:szCs w:val="26"/>
-    </w:rPr>
-  </w:style>
-  <w:style w:type="paragraph" w:styleId="TOCHeading">
-    <w:name w:val="TOC Heading"/>
-    <w:basedOn w:val="Heading1"/>
-    <w:next w:val="Normal"/>
-    <w:uiPriority w:val="39"/>
-    <w:semiHidden/>
-    <w:unhideWhenUsed/>
-    <w:qFormat/>
-    <w:rsid w:val="00BF5E85"/>
-    <w:pPr>
-      <w:spacing w:line="276" w:lineRule="auto"/>
-      <w:outlineLvl w:val="9"/>
-    </w:pPr>
-    <w:rPr>
-      <w:lang w:val="en-US" w:eastAsia="ja-JP"/>
-    </w:rPr>
-  </w:style>
-  <w:style w:type="paragraph" w:styleId="BalloonText">
-    <w:name w:val="Balloon Text"/>
-    <w:basedOn w:val="Normal"/>
-    <w:link w:val="BalloonTextChar"/>
-    <w:uiPriority w:val="99"/>
-    <w:semiHidden/>
-    <w:unhideWhenUsed/>
-    <w:rsid w:val="00BF5E85"/>
-    <w:rPr>
-      <w:rFonts w:ascii="Tahoma" w:hAnsi="Tahoma" w:cs="Tahoma"/>
-      <w:sz w:val="16"/>
-      <w:szCs w:val="16"/>
-    </w:rPr>
-  </w:style>
-  <w:style w:type="character" w:customStyle="1" w:styleId="BalloonTextChar">
-    <w:name w:val="Balloon Text Char"/>
-    <w:basedOn w:val="DefaultParagraphFont"/>
-    <w:link w:val="BalloonText"/>
-    <w:uiPriority w:val="99"/>
-    <w:semiHidden/>
-    <w:rsid w:val="00BF5E85"/>
-    <w:rPr>
-      <w:rFonts w:ascii="Tahoma" w:hAnsi="Tahoma" w:cs="Tahoma"/>
-      <w:sz w:val="16"/>
-      <w:szCs w:val="16"/>
-    </w:rPr>
-  </w:style>
-  <w:style w:type="character" w:customStyle="1" w:styleId="Heading3Char">
-    <w:name w:val="Heading 3 Char"/>
-    <w:basedOn w:val="DefaultParagraphFont"/>
-    <w:link w:val="Heading3"/>
-    <w:uiPriority w:val="9"/>
-    <w:rsid w:val="00BF5E85"/>
-    <w:rPr>
-      <w:rFonts w:asciiTheme="majorHAnsi" w:eastAsiaTheme="majorEastAsia" w:hAnsiTheme="majorHAnsi" w:cstheme="majorBidi"/>
-      <w:b/>
-      <w:bCs/>
-      <w:color w:val="4F81BD" w:themeColor="accent1"/>
-    </w:rPr>
-  </w:style>
-  <w:style w:type="character" w:customStyle="1" w:styleId="Heading4Char">
-    <w:name w:val="Heading 4 Char"/>
-    <w:basedOn w:val="DefaultParagraphFont"/>
-    <w:link w:val="Heading4"/>
-    <w:uiPriority w:val="9"/>
-    <w:rsid w:val="00BF5E85"/>
-    <w:rPr>
-      <w:rFonts w:asciiTheme="majorHAnsi" w:eastAsiaTheme="majorEastAsia" w:hAnsiTheme="majorHAnsi" w:cstheme="majorBidi"/>
-      <w:b/>
-      <w:bCs/>
-      <w:i/>
-      <w:iCs/>
-      <w:color w:val="4F81BD" w:themeColor="accent1"/>
-    </w:rPr>
-  </w:style>
-  <w:style w:type="paragraph" w:styleId="TOC2">
-    <w:name w:val="toc 2"/>
-    <w:basedOn w:val="Normal"/>
-    <w:next w:val="Normal"/>
-    <w:autoRedefine/>
-    <w:uiPriority w:val="39"/>
-    <w:unhideWhenUsed/>
-    <w:rsid w:val="00BF5E85"/>
-    <w:pPr>
-      <w:spacing w:after="100"/>
-      <w:ind w:left="220"/>
-    </w:pPr>
-  </w:style>
-  <w:style w:type="paragraph" w:styleId="TOC3">
-    <w:name w:val="toc 3"/>
-    <w:basedOn w:val="Normal"/>
-    <w:next w:val="Normal"/>
-    <w:autoRedefine/>
-    <w:uiPriority w:val="39"/>
-    <w:unhideWhenUsed/>
-    <w:rsid w:val="00BF5E85"/>
-    <w:pPr>
-      <w:spacing w:after="100"/>
-      <w:ind w:left="440"/>
-    </w:pPr>
-  </w:style>
-  <w:style w:type="character" w:styleId="Hyperlink">
-    <w:name w:val="Hyperlink"/>
-    <w:basedOn w:val="DefaultParagraphFont"/>
-    <w:uiPriority w:val="99"/>
-    <w:unhideWhenUsed/>
-    <w:rsid w:val="00BF5E85"/>
-    <w:rPr>
-      <w:color w:val="0000FF" w:themeColor="hyperlink"/>
-      <w:u w:val="single"/>
-    </w:rPr>
-  </w:style>
-  <w:style w:type="paragraph" w:styleId="TOC1">
-    <w:name w:val="toc 1"/>
-    <w:basedOn w:val="Normal"/>
-    <w:next w:val="Normal"/>
-    <w:autoRedefine/>
-    <w:uiPriority w:val="39"/>
-    <w:unhideWhenUsed/>
-    <w:rsid w:val="00FD2B47"/>
-    <w:pPr>
-      <w:tabs>
-        <w:tab w:val="right" w:leader="dot" w:pos="9062"/>
-      </w:tabs>
-      <w:spacing w:after="100"/>
-    </w:pPr>
-    <w:rPr>
-      <w:b/>
-      <w:noProof/>
-    </w:rPr>
-  </w:style>
-  <w:style w:type="paragraph" w:styleId="Header">
-    <w:name w:val="header"/>
-    <w:basedOn w:val="Normal"/>
-    <w:link w:val="HeaderChar"/>
-    <w:uiPriority w:val="99"/>
-    <w:unhideWhenUsed/>
-    <w:rsid w:val="00FF39AD"/>
-    <w:pPr>
-      <w:tabs>
-        <w:tab w:val="center" w:pos="4536"/>
-        <w:tab w:val="right" w:pos="9072"/>
-      </w:tabs>
-    </w:pPr>
-  </w:style>
-  <w:style w:type="character" w:customStyle="1" w:styleId="HeaderChar">
-    <w:name w:val="Header Char"/>
-    <w:basedOn w:val="DefaultParagraphFont"/>
-    <w:link w:val="Header"/>
-    <w:uiPriority w:val="99"/>
-    <w:rsid w:val="00FF39AD"/>
-  </w:style>
-  <w:style w:type="paragraph" w:styleId="Footer">
-    <w:name w:val="footer"/>
-    <w:basedOn w:val="Normal"/>
-    <w:link w:val="FooterChar"/>
-    <w:uiPriority w:val="99"/>
-    <w:unhideWhenUsed/>
-    <w:rsid w:val="00FF39AD"/>
-    <w:pPr>
-      <w:tabs>
-        <w:tab w:val="center" w:pos="4536"/>
-        <w:tab w:val="right" w:pos="9072"/>
-      </w:tabs>
-    </w:pPr>
-  </w:style>
-  <w:style w:type="character" w:customStyle="1" w:styleId="FooterChar">
-    <w:name w:val="Footer Char"/>
-    <w:basedOn w:val="DefaultParagraphFont"/>
-    <w:link w:val="Footer"/>
-    <w:uiPriority w:val="99"/>
-    <w:rsid w:val="00FF39AD"/>
-  </w:style>
-  <w:style w:type="paragraph" w:styleId="ListParagraph">
-    <w:name w:val="List Paragraph"/>
-    <w:basedOn w:val="Normal"/>
-    <w:uiPriority w:val="34"/>
-    <w:qFormat/>
-    <w:rsid w:val="00CD30C7"/>
-    <w:pPr>
-      <w:ind w:left="720"/>
-      <w:contextualSpacing/>
-    </w:pPr>
-  </w:style>
-  <w:style w:type="character" w:styleId="FollowedHyperlink">
-    <w:name w:val="FollowedHyperlink"/>
-    <w:basedOn w:val="DefaultParagraphFont"/>
-    <w:uiPriority w:val="99"/>
-    <w:semiHidden/>
-    <w:unhideWhenUsed/>
-    <w:rsid w:val="006F26AD"/>
-    <w:rPr>
-      <w:color w:val="800080" w:themeColor="followedHyperlink"/>
-      <w:u w:val="single"/>
-    </w:rPr>
-  </w:style>
-  <w:style w:type="paragraph" w:styleId="Title">
-    <w:name w:val="Title"/>
-    <w:basedOn w:val="Normal"/>
-    <w:next w:val="Normal"/>
-    <w:link w:val="TitleChar"/>
-    <w:uiPriority w:val="10"/>
-    <w:qFormat/>
-    <w:rsid w:val="007E1605"/>
-    <w:pPr>
-      <w:pBdr>
-        <w:bottom w:val="single" w:sz="8" w:space="4" w:color="4F81BD" w:themeColor="accent1"/>
-      </w:pBdr>
-      <w:spacing w:after="300"/>
-      <w:contextualSpacing/>
-    </w:pPr>
-    <w:rPr>
-      <w:rFonts w:asciiTheme="majorHAnsi" w:eastAsiaTheme="majorEastAsia" w:hAnsiTheme="majorHAnsi" w:cstheme="majorBidi"/>
-      <w:color w:val="17365D" w:themeColor="text2" w:themeShade="BF"/>
-      <w:spacing w:val="5"/>
-      <w:kern w:val="28"/>
-      <w:sz w:val="52"/>
-      <w:szCs w:val="52"/>
-    </w:rPr>
-  </w:style>
-  <w:style w:type="character" w:customStyle="1" w:styleId="TitleChar">
-    <w:name w:val="Title Char"/>
-    <w:basedOn w:val="DefaultParagraphFont"/>
-    <w:link w:val="Title"/>
-    <w:uiPriority w:val="10"/>
-    <w:rsid w:val="007E1605"/>
-    <w:rPr>
-      <w:rFonts w:asciiTheme="majorHAnsi" w:eastAsiaTheme="majorEastAsia" w:hAnsiTheme="majorHAnsi" w:cstheme="majorBidi"/>
-      <w:color w:val="17365D" w:themeColor="text2" w:themeShade="BF"/>
-      <w:spacing w:val="5"/>
-      <w:kern w:val="28"/>
-      <w:sz w:val="52"/>
-      <w:szCs w:val="52"/>
-    </w:rPr>
-  </w:style>
-</w:styles>
-</file>
-
-<file path=word/stylesWithEffects.xml><?xml version="1.0" encoding="utf-8"?>
-<w:styles xmlns:wpc="http://schemas.microsoft.com/office/word/2010/wordprocessingCanvas" xmlns:mc="http://schemas.openxmlformats.org/markup-compatibility/2006" xmlns:o="urn:schemas-microsoft-com:office:office" xmlns:r="http://schemas.openxmlformats.org/officeDocument/2006/relationships" xmlns:m="http://schemas.openxmlformats.org/officeDocument/2006/math" xmlns:v="urn:schemas-microsoft-com:vml" xmlns:wp14="http://schemas.microsoft.com/office/word/2010/wordprocessingDrawing" xmlns:wp="http://schemas.openxmlformats.org/drawingml/2006/wordprocessingDrawing" xmlns:w10="urn:schemas-microsoft-com:office:word" xmlns:w="http://schemas.openxmlformats.org/wordprocessingml/2006/main" xmlns:w14="http://schemas.microsoft.com/office/word/2010/wordml" xmlns:wpg="http://schemas.microsoft.com/office/word/2010/wordprocessingGroup" xmlns:wpi="http://schemas.microsoft.com/office/word/2010/wordprocessingInk" xmlns:wne="http://schemas.microsoft.com/office/word/2006/wordml" xmlns:wps="http://schemas.microsoft.com/office/word/2010/wordprocessingShape" mc:Ignorable="w14 wp14">
-  <w:docDefaults>
-    <w:rPrDefault>
-      <w:rPr>
-        <w:rFonts w:asciiTheme="minorHAnsi" w:eastAsiaTheme="minorHAnsi" w:hAnsiTheme="minorHAnsi" w:cstheme="minorBidi"/>
-        <w:sz w:val="22"/>
-        <w:szCs w:val="22"/>
-        <w:lang w:val="nl-NL" w:eastAsia="en-US" w:bidi="ar-SA"/>
-      </w:rPr>
-    </w:rPrDefault>
-    <w:pPrDefault/>
-  </w:docDefaults>
-  <w:latentStyles w:defLockedState="0" w:defUIPriority="99" w:defSemiHidden="1" w:defUnhideWhenUsed="1" w:defQFormat="0" w:count="267">
-    <w:lsdException w:name="Normal" w:semiHidden="0" w:uiPriority="0" w:unhideWhenUsed="0" w:qFormat="1"/>
-    <w:lsdException w:name="heading 1" w:semiHidden="0" w:uiPriority="9" w:unhideWhenUsed="0" w:qFormat="1"/>
-    <w:lsdException w:name="heading 2" w:uiPriority="9" w:qFormat="1"/>
-    <w:lsdException w:name="heading 3" w:uiPriority="9" w:qFormat="1"/>
-    <w:lsdException w:name="heading 4" w:uiPriority="9" w:qFormat="1"/>
-    <w:lsdException w:name="heading 5" w:uiPriority="9" w:qFormat="1"/>
-    <w:lsdException w:name="heading 6" w:uiPriority="9" w:qFormat="1"/>
-    <w:lsdException w:name="heading 7" w:uiPriority="9" w:qFormat="1"/>
-    <w:lsdException w:name="heading 8" w:uiPriority="9" w:qFormat="1"/>
-    <w:lsdException w:name="heading 9" w:uiPriority="9" w:qFormat="1"/>
-    <w:lsdException w:name="toc 1" w:uiPriority="39"/>
-    <w:lsdException w:name="toc 2" w:uiPriority="39"/>
-    <w:lsdException w:name="toc 3" w:uiPriority="39"/>
-    <w:lsdException w:name="toc 4" w:uiPriority="39"/>
-    <w:lsdException w:name="toc 5" w:uiPriority="39"/>
-    <w:lsdException w:name="toc 6" w:uiPriority="39"/>
-    <w:lsdException w:name="toc 7" w:uiPriority="39"/>
-    <w:lsdException w:name="toc 8" w:uiPriority="39"/>
-    <w:lsdException w:name="toc 9" w:uiPriority="39"/>
-    <w:lsdException w:name="caption" w:uiPriority="35" w:qFormat="1"/>
-    <w:lsdException w:name="Title" w:semiHidden="0" w:uiPriority="10" w:unhideWhenUsed="0" w:qFormat="1"/>
-    <w:lsdException w:name="Default Paragraph Font" w:uiPriority="1"/>
-    <w:lsdException w:name="Subtitle" w:semiHidden="0" w:uiPriority="11" w:unhideWhenUsed="0" w:qFormat="1"/>
-    <w:lsdException w:name="Strong" w:semiHidden="0" w:uiPriority="22" w:unhideWhenUsed="0" w:qFormat="1"/>
-    <w:lsdException w:name="Emphasis" w:semiHidden="0" w:uiPriority="20" w:unhideWhenUsed="0" w:qFormat="1"/>
-    <w:lsdException w:name="Table Grid" w:semiHidden="0" w:uiPriority="59" w:unhideWhenUsed="0"/>
-    <w:lsdException w:name="Placeholder Text" w:unhideWhenUsed="0"/>
-    <w:lsdException w:name="No Spacing" w:semiHidden="0" w:uiPriority="1" w:unhideWhenUsed="0" w:qFormat="1"/>
-    <w:lsdException w:name="Light Shading" w:semiHidden="0" w:uiPriority="60" w:unhideWhenUsed="0"/>
-    <w:lsdException w:name="Light List" w:semiHidden="0" w:uiPriority="61" w:unhideWhenUsed="0"/>
-    <w:lsdException w:name="Light Grid" w:semiHidden="0" w:uiPriority="62" w:unhideWhenUsed="0"/>
-    <w:lsdException w:name="Medium Shading 1" w:semiHidden="0" w:uiPriority="63" w:unhideWhenUsed="0"/>
-    <w:lsdException w:name="Medium Shading 2" w:semiHidden="0" w:uiPriority="64" w:unhideWhenUsed="0"/>
-    <w:lsdException w:name="Medium List 1" w:semiHidden="0" w:uiPriority="65" w:unhideWhenUsed="0"/>
-    <w:lsdException w:name="Medium List 2" w:semiHidden="0" w:uiPriority="66" w:unhideWhenUsed="0"/>
-    <w:lsdException w:name="Medium Grid 1" w:semiHidden="0" w:uiPriority="67" w:unhideWhenUsed="0"/>
-    <w:lsdException w:name="Medium Grid 2" w:semiHidden="0" w:uiPriority="68" w:unhideWhenUsed="0"/>
-    <w:lsdException w:name="Medium Grid 3" w:semiHidden="0" w:uiPriority="69" w:unhideWhenUsed="0"/>
-    <w:lsdException w:name="Dark List" w:semiHidden="0" w:uiPriority="70" w:unhideWhenUsed="0"/>
-    <w:lsdException w:name="Colorful Shading" w:semiHidden="0" w:uiPriority="71" w:unhideWhenUsed="0"/>
-    <w:lsdException w:name="Colorful List" w:semiHidden="0" w:uiPriority="72" w:unhideWhenUsed="0"/>
-    <w:lsdException w:name="Colorful Grid" w:semiHidden="0" w:uiPriority="73" w:unhideWhenUsed="0"/>
-    <w:lsdException w:name="Light Shading Accent 1" w:semiHidden="0" w:uiPriority="60" w:unhideWhenUsed="0"/>
-    <w:lsdException w:name="Light List Accent 1" w:semiHidden="0" w:uiPriority="61" w:unhideWhenUsed="0"/>
-    <w:lsdException w:name="Light Grid Accent 1" w:semiHidden="0" w:uiPriority="62" w:unhideWhenUsed="0"/>
-    <w:lsdException w:name="Medium Shading 1 Accent 1" w:semiHidden="0" w:uiPriority="63" w:unhideWhenUsed="0"/>
-    <w:lsdException w:name="Medium Shading 2 Accent 1" w:semiHidden="0" w:uiPriority="64" w:unhideWhenUsed="0"/>
-    <w:lsdException w:name="Medium List 1 Accent 1" w:semiHidden="0" w:uiPriority="65" w:unhideWhenUsed="0"/>
-    <w:lsdException w:name="Revision" w:unhideWhenUsed="0"/>
-    <w:lsdException w:name="List Paragraph" w:semiHidden="0" w:uiPriority="34" w:unhideWhenUsed="0" w:qFormat="1"/>
-    <w:lsdException w:name="Quote" w:semiHidden="0" w:uiPriority="29" w:unhideWhenUsed="0" w:qFormat="1"/>
-    <w:lsdException w:name="Intense Quote" w:semiHidden="0" w:uiPriority="30" w:unhideWhenUsed="0" w:qFormat="1"/>
-    <w:lsdException w:name="Medium List 2 Accent 1" w:semiHidden="0" w:uiPriority="66" w:unhideWhenUsed="0"/>
-    <w:lsdException w:name="Medium Grid 1 Accent 1" w:semiHidden="0" w:uiPriority="67" w:unhideWhenUsed="0"/>
-    <w:lsdException w:name="Medium Grid 2 Accent 1" w:semiHidden="0" w:uiPriority="68" w:unhideWhenUsed="0"/>
-    <w:lsdException w:name="Medium Grid 3 Accent 1" w:semiHidden="0" w:uiPriority="69" w:unhideWhenUsed="0"/>
-    <w:lsdException w:name="Dark List Accent 1" w:semiHidden="0" w:uiPriority="70" w:unhideWhenUsed="0"/>
-    <w:lsdException w:name="Colorful Shading Accent 1" w:semiHidden="0" w:uiPriority="71" w:unhideWhenUsed="0"/>
-    <w:lsdException w:name="Colorful List Accent 1" w:semiHidden="0" w:uiPriority="72" w:unhideWhenUsed="0"/>
-    <w:lsdException w:name="Colorful Grid Accent 1" w:semiHidden="0" w:uiPriority="73" w:unhideWhenUsed="0"/>
-    <w:lsdException w:name="Light Shading Accent 2" w:semiHidden="0" w:uiPriority="60" w:unhideWhenUsed="0"/>
-    <w:lsdException w:name="Light List Accent 2" w:semiHidden="0" w:uiPriority="61" w:unhideWhenUsed="0"/>
-    <w:lsdException w:name="Light Grid Accent 2" w:semiHidden="0" w:uiPriority="62" w:unhideWhenUsed="0"/>
-    <w:lsdException w:name="Medium Shading 1 Accent 2" w:semiHidden="0" w:uiPriority="63" w:unhideWhenUsed="0"/>
-    <w:lsdException w:name="Medium Shading 2 Accent 2" w:semiHidden="0" w:uiPriority="64" w:unhideWhenUsed="0"/>
-    <w:lsdException w:name="Medium List 1 Accent 2" w:semiHidden="0" w:uiPriority="65" w:unhideWhenUsed="0"/>
-    <w:lsdException w:name="Medium List 2 Accent 2" w:semiHidden="0" w:uiPriority="66" w:unhideWhenUsed="0"/>
-    <w:lsdException w:name="Medium Grid 1 Accent 2" w:semiHidden="0" w:uiPriority="67" w:unhideWhenUsed="0"/>
-    <w:lsdException w:name="Medium Grid 2 Accent 2" w:semiHidden="0" w:uiPriority="68" w:unhideWhenUsed="0"/>
-    <w:lsdException w:name="Medium Grid 3 Accent 2" w:semiHidden="0" w:uiPriority="69" w:unhideWhenUsed="0"/>
-    <w:lsdException w:name="Dark List Accent 2" w:semiHidden="0" w:uiPriority="70" w:unhideWhenUsed="0"/>
-    <w:lsdException w:name="Colorful Shading Accent 2" w:semiHidden="0" w:uiPriority="71" w:unhideWhenUsed="0"/>
-    <w:lsdException w:name="Colorful List Accent 2" w:semiHidden="0" w:uiPriority="72" w:unhideWhenUsed="0"/>
-    <w:lsdException w:name="Colorful Grid Accent 2" w:semiHidden="0" w:uiPriority="73" w:unhideWhenUsed="0"/>
-    <w:lsdException w:name="Light Shading Accent 3" w:semiHidden="0" w:uiPriority="60" w:unhideWhenUsed="0"/>
-    <w:lsdException w:name="Light List Accent 3" w:semiHidden="0" w:uiPriority="61" w:unhideWhenUsed="0"/>
-    <w:lsdException w:name="Light Grid Accent 3" w:semiHidden="0" w:uiPriority="62" w:unhideWhenUsed="0"/>
-    <w:lsdException w:name="Medium Shading 1 Accent 3" w:semiHidden="0" w:uiPriority="63" w:unhideWhenUsed="0"/>
-    <w:lsdException w:name="Medium Shading 2 Accent 3" w:semiHidden="0" w:uiPriority="64" w:unhideWhenUsed="0"/>
-    <w:lsdException w:name="Medium List 1 Accent 3" w:semiHidden="0" w:uiPriority="65" w:unhideWhenUsed="0"/>
-    <w:lsdException w:name="Medium List 2 Accent 3" w:semiHidden="0" w:uiPriority="66" w:unhideWhenUsed="0"/>
-    <w:lsdException w:name="Medium Grid 1 Accent 3" w:semiHidden="0" w:uiPriority="67" w:unhideWhenUsed="0"/>
-    <w:lsdException w:name="Medium Grid 2 Accent 3" w:semiHidden="0" w:uiPriority="68" w:unhideWhenUsed="0"/>
-    <w:lsdException w:name="Medium Grid 3 Accent 3" w:semiHidden="0" w:uiPriority="69" w:unhideWhenUsed="0"/>
-    <w:lsdException w:name="Dark List Accent 3" w:semiHidden="0" w:uiPriority="70" w:unhideWhenUsed="0"/>
-    <w:lsdException w:name="Colorful Shading Accent 3" w:semiHidden="0" w:uiPriority="71" w:unhideWhenUsed="0"/>
-    <w:lsdException w:name="Colorful List Accent 3" w:semiHidden="0" w:uiPriority="72" w:unhideWhenUsed="0"/>
-    <w:lsdException w:name="Colorful Grid Accent 3" w:semiHidden="0" w:uiPriority="73" w:unhideWhenUsed="0"/>
-    <w:lsdException w:name="Light Shading Accent 4" w:semiHidden="0" w:uiPriority="60" w:unhideWhenUsed="0"/>
-    <w:lsdException w:name="Light List Accent 4" w:semiHidden="0" w:uiPriority="61" w:unhideWhenUsed="0"/>
-    <w:lsdException w:name="Light Grid Accent 4" w:semiHidden="0" w:uiPriority="62" w:unhideWhenUsed="0"/>
-    <w:lsdException w:name="Medium Shading 1 Accent 4" w:semiHidden="0" w:uiPriority="63" w:unhideWhenUsed="0"/>
-    <w:lsdException w:name="Medium Shading 2 Accent 4" w:semiHidden="0" w:uiPriority="64" w:unhideWhenUsed="0"/>
-    <w:lsdException w:name="Medium List 1 Accent 4" w:semiHidden="0" w:uiPriority="65" w:unhideWhenUsed="0"/>
-    <w:lsdException w:name="Medium List 2 Accent 4" w:semiHidden="0" w:uiPriority="66" w:unhideWhenUsed="0"/>
-    <w:lsdException w:name="Medium Grid 1 Accent 4" w:semiHidden="0" w:uiPriority="67" w:unhideWhenUsed="0"/>
-    <w:lsdException w:name="Medium Grid 2 Accent 4" w:semiHidden="0" w:uiPriority="68" w:unhideWhenUsed="0"/>
-    <w:lsdException w:name="Medium Grid 3 Accent 4" w:semiHidden="0" w:uiPriority="69" w:unhideWhenUsed="0"/>
-    <w:lsdException w:name="Dark List Accent 4" w:semiHidden="0" w:uiPriority="70" w:unhideWhenUsed="0"/>
-    <w:lsdException w:name="Colorful Shading Accent 4" w:semiHidden="0" w:uiPriority="71" w:unhideWhenUsed="0"/>
-    <w:lsdException w:name="Colorful List Accent 4" w:semiHidden="0" w:uiPriority="72" w:unhideWhenUsed="0"/>
-    <w:lsdException w:name="Colorful Grid Accent 4" w:semiHidden="0" w:uiPriority="73" w:unhideWhenUsed="0"/>
-    <w:lsdException w:name="Light Shading Accent 5" w:semiHidden="0" w:uiPriority="60" w:unhideWhenUsed="0"/>
-    <w:lsdException w:name="Light List Accent 5" w:semiHidden="0" w:uiPriority="61" w:unhideWhenUsed="0"/>
-    <w:lsdException w:name="Light Grid Accent 5" w:semiHidden="0" w:uiPriority="62" w:unhideWhenUsed="0"/>
-    <w:lsdException w:name="Medium Shading 1 Accent 5" w:semiHidden="0" w:uiPriority="63" w:unhideWhenUsed="0"/>
-    <w:lsdException w:name="Medium Shading 2 Accent 5" w:semiHidden="0" w:uiPriority="64" w:unhideWhenUsed="0"/>
-    <w:lsdException w:name="Medium List 1 Accent 5" w:semiHidden="0" w:uiPriority="65" w:unhideWhenUsed="0"/>
-    <w:lsdException w:name="Medium List 2 Accent 5" w:semiHidden="0" w:uiPriority="66" w:unhideWhenUsed="0"/>
-    <w:lsdException w:name="Medium Grid 1 Accent 5" w:semiHidden="0" w:uiPriority="67" w:unhideWhenUsed="0"/>
-    <w:lsdException w:name="Medium Grid 2 Accent 5" w:semiHidden="0" w:uiPriority="68" w:unhideWhenUsed="0"/>
-    <w:lsdException w:name="Medium Grid 3 Accent 5" w:semiHidden="0" w:uiPriority="69" w:unhideWhenUsed="0"/>
-    <w:lsdException w:name="Dark List Accent 5" w:semiHidden="0" w:uiPriority="70" w:unhideWhenUsed="0"/>
-    <w:lsdException w:name="Colorful Shading Accent 5" w:semiHidden="0" w:uiPriority="71" w:unhideWhenUsed="0"/>
-    <w:lsdException w:name="Colorful List Accent 5" w:semiHidden="0" w:uiPriority="72" w:unhideWhenUsed="0"/>
-    <w:lsdException w:name="Colorful Grid Accent 5" w:semiHidden="0" w:uiPriority="73" w:unhideWhenUsed="0"/>
-    <w:lsdException w:name="Light Shading Accent 6" w:semiHidden="0" w:uiPriority="60" w:unhideWhenUsed="0"/>
-    <w:lsdException w:name="Light List Accent 6" w:semiHidden="0" w:uiPriority="61" w:unhideWhenUsed="0"/>
-    <w:lsdException w:name="Light Grid Accent 6" w:semiHidden="0" w:uiPriority="62" w:unhideWhenUsed="0"/>
-    <w:lsdException w:name="Medium Shading 1 Accent 6" w:semiHidden="0" w:uiPriority="63" w:unhideWhenUsed="0"/>
-    <w:lsdException w:name="Medium Shading 2 Accent 6" w:semiHidden="0" w:uiPriority="64" w:unhideWhenUsed="0"/>
-    <w:lsdException w:name="Medium List 1 Accent 6" w:semiHidden="0" w:uiPriority="65" w:unhideWhenUsed="0"/>
-    <w:lsdException w:name="Medium List 2 Accent 6" w:semiHidden="0" w:uiPriority="66" w:unhideWhenUsed="0"/>
-    <w:lsdException w:name="Medium Grid 1 Accent 6" w:semiHidden="0" w:uiPriority="67" w:unhideWhenUsed="0"/>
-    <w:lsdException w:name="Medium Grid 2 Accent 6" w:semiHidden="0" w:uiPriority="68" w:unhideWhenUsed="0"/>
-    <w:lsdException w:name="Medium Grid 3 Accent 6" w:semiHidden="0" w:uiPriority="69" w:unhideWhenUsed="0"/>
-    <w:lsdException w:name="Dark List Accent 6" w:semiHidden="0" w:uiPriority="70" w:unhideWhenUsed="0"/>
-    <w:lsdException w:name="Colorful Shading Accent 6" w:semiHidden="0" w:uiPriority="71" w:unhideWhenUsed="0"/>
-    <w:lsdException w:name="Colorful List Accent 6" w:semiHidden="0" w:uiPriority="72" w:unhideWhenUsed="0"/>
-    <w:lsdException w:name="Colorful Grid Accent 6" w:semiHidden="0" w:uiPriority="73" w:unhideWhenUsed="0"/>
-    <w:lsdException w:name="Subtle Emphasis" w:semiHidden="0" w:uiPriority="19" w:unhideWhenUsed="0" w:qFormat="1"/>
-    <w:lsdException w:name="Intense Emphasis" w:semiHidden="0" w:uiPriority="21" w:unhideWhenUsed="0" w:qFormat="1"/>
-    <w:lsdException w:name="Subtle Reference" w:semiHidden="0" w:uiPriority="31" w:unhideWhenUsed="0" w:qFormat="1"/>
-    <w:lsdException w:name="Intense Reference" w:semiHidden="0" w:uiPriority="32" w:unhideWhenUsed="0" w:qFormat="1"/>
-    <w:lsdException w:name="Book Title" w:semiHidden="0" w:uiPriority="33" w:unhideWhenUsed="0" w:qFormat="1"/>
-    <w:lsdException w:name="Bibliography" w:uiPriority="37"/>
-    <w:lsdException w:name="TOC Heading" w:uiPriority="39" w:qFormat="1"/>
+  <w:latentStyles w:defLockedState="0" w:defUIPriority="99" w:defSemiHidden="0" w:defUnhideWhenUsed="0" w:defQFormat="0" w:count="371">
+    <w:lsdException w:name="Normal" w:uiPriority="0" w:qFormat="1"/>
+    <w:lsdException w:name="heading 1" w:uiPriority="9" w:qFormat="1"/>
+    <w:lsdException w:name="heading 2" w:semiHidden="1" w:uiPriority="9" w:unhideWhenUsed="1" w:qFormat="1"/>
+    <w:lsdException w:name="heading 3" w:semiHidden="1" w:uiPriority="9" w:unhideWhenUsed="1" w:qFormat="1"/>
+    <w:lsdException w:name="heading 4" w:semiHidden="1" w:uiPriority="9" w:unhideWhenUsed="1" w:qFormat="1"/>
+    <w:lsdException w:name="heading 5" w:semiHidden="1" w:uiPriority="9" w:unhideWhenUsed="1" w:qFormat="1"/>
+    <w:lsdException w:name="heading 6" w:semiHidden="1" w:uiPriority="9" w:unhideWhenUsed="1" w:qFormat="1"/>
+    <w:lsdException w:name="heading 7" w:semiHidden="1" w:uiPriority="9" w:unhideWhenUsed="1" w:qFormat="1"/>
+    <w:lsdException w:name="heading 8" w:semiHidden="1" w:uiPriority="9" w:unhideWhenUsed="1" w:qFormat="1"/>
+    <w:lsdException w:name="heading 9" w:semiHidden="1" w:uiPriority="9" w:unhideWhenUsed="1" w:qFormat="1"/>
+    <w:lsdException w:name="index 1" w:semiHidden="1" w:unhideWhenUsed="1"/>
+    <w:lsdException w:name="index 2" w:semiHidden="1" w:unhideWhenUsed="1"/>
+    <w:lsdException w:name="index 3" w:semiHidden="1" w:unhideWhenUsed="1"/>
+    <w:lsdException w:name="index 4" w:semiHidden="1" w:unhideWhenUsed="1"/>
+    <w:lsdException w:name="index 5" w:semiHidden="1" w:unhideWhenUsed="1"/>
+    <w:lsdException w:name="index 6" w:semiHidden="1" w:unhideWhenUsed="1"/>
+    <w:lsdException w:name="index 7" w:semiHidden="1" w:unhideWhenUsed="1"/>
+    <w:lsdException w:name="index 8" w:semiHidden="1" w:unhideWhenUsed="1"/>
+    <w:lsdException w:name="index 9" w:semiHidden="1" w:unhideWhenUsed="1"/>
+    <w:lsdException w:name="toc 1" w:semiHidden="1" w:uiPriority="39" w:unhideWhenUsed="1"/>
+    <w:lsdException w:name="toc 2" w:semiHidden="1" w:uiPriority="39" w:unhideWhenUsed="1"/>
+    <w:lsdException w:name="toc 3" w:semiHidden="1" w:uiPriority="39" w:unhideWhenUsed="1"/>
+    <w:lsdException w:name="toc 4" w:semiHidden="1" w:uiPriority="39" w:unhideWhenUsed="1"/>
+    <w:lsdException w:name="toc 5" w:semiHidden="1" w:uiPriority="39" w:unhideWhenUsed="1"/>
+    <w:lsdException w:name="toc 6" w:semiHidden="1" w:uiPriority="39" w:unhideWhenUsed="1"/>
+    <w:lsdException w:name="toc 7" w:semiHidden="1" w:uiPriority="39" w:unhideWhenUsed="1"/>
+    <w:lsdException w:name="toc 8" w:semiHidden="1" w:uiPriority="39" w:unhideWhenUsed="1"/>
+    <w:lsdException w:name="toc 9" w:semiHidden="1" w:uiPriority="39" w:unhideWhenUsed="1"/>
+    <w:lsdException w:name="Normal Indent" w:semiHidden="1" w:unhideWhenUsed="1"/>
+    <w:lsdException w:name="footnote text" w:semiHidden="1" w:unhideWhenUsed="1"/>
+    <w:lsdException w:name="annotation text" w:semiHidden="1" w:unhideWhenUsed="1"/>
+    <w:lsdException w:name="header" w:semiHidden="1" w:unhideWhenUsed="1"/>
+    <w:lsdException w:name="footer" w:semiHidden="1" w:unhideWhenUsed="1"/>
+    <w:lsdException w:name="index heading" w:semiHidden="1" w:unhideWhenUsed="1"/>
+    <w:lsdException w:name="caption" w:semiHidden="1" w:uiPriority="35" w:unhideWhenUsed="1" w:qFormat="1"/>
+    <w:lsdException w:name="table of figures" w:semiHidden="1" w:unhideWhenUsed="1"/>
+    <w:lsdException w:name="envelope address" w:semiHidden="1" w:unhideWhenUsed="1"/>
+    <w:lsdException w:name="envelope return" w:semiHidden="1" w:unhideWhenUsed="1"/>
+    <w:lsdException w:name="footnote reference" w:semiHidden="1" w:unhideWhenUsed="1"/>
+    <w:lsdException w:name="annotation reference" w:semiHidden="1" w:unhideWhenUsed="1"/>
+    <w:lsdException w:name="line number" w:semiHidden="1" w:unhideWhenUsed="1"/>
+    <w:lsdException w:name="page number" w:semiHidden="1" w:unhideWhenUsed="1"/>
+    <w:lsdException w:name="endnote reference" w:semiHidden="1" w:unhideWhenUsed="1"/>
+    <w:lsdException w:name="endnote text" w:semiHidden="1" w:unhideWhenUsed="1"/>
+    <w:lsdException w:name="table of authorities" w:semiHidden="1" w:unhideWhenUsed="1"/>
+    <w:lsdException w:name="macro" w:semiHidden="1" w:unhideWhenUsed="1"/>
+    <w:lsdException w:name="toa heading" w:semiHidden="1" w:unhideWhenUsed="1"/>
+    <w:lsdException w:name="List" w:semiHidden="1" w:unhideWhenUsed="1"/>
+    <w:lsdException w:name="List Bullet" w:semiHidden="1" w:unhideWhenUsed="1"/>
+    <w:lsdException w:name="List Number" w:semiHidden="1" w:unhideWhenUsed="1"/>
+    <w:lsdException w:name="List 2" w:semiHidden="1" w:unhideWhenUsed="1"/>
+    <w:lsdException w:name="List 3" w:semiHidden="1" w:unhideWhenUsed="1"/>
+    <w:lsdException w:name="List 4" w:semiHidden="1" w:unhideWhenUsed="1"/>
+    <w:lsdException w:name="List 5" w:semiHidden="1" w:unhideWhenUsed="1"/>
+    <w:lsdException w:name="List Bullet 2" w:semiHidden="1" w:unhideWhenUsed="1"/>
+    <w:lsdException w:name="List Bullet 3" w:semiHidden="1" w:unhideWhenUsed="1"/>
+    <w:lsdException w:name="List Bullet 4" w:semiHidden="1" w:unhideWhenUsed="1"/>
+    <w:lsdException w:name="List Bullet 5" w:semiHidden="1" w:unhideWhenUsed="1"/>
+    <w:lsdException w:name="List Number 2" w:semiHidden="1" w:unhideWhenUsed="1"/>
+    <w:lsdException w:name="List Number 3" w:semiHidden="1" w:unhideWhenUsed="1"/>
+    <w:lsdException w:name="List Number 4" w:semiHidden="1" w:unhideWhenUsed="1"/>
+    <w:lsdException w:name="List Number 5" w:semiHidden="1" w:unhideWhenUsed="1"/>
+    <w:lsdException w:name="Title" w:uiPriority="10" w:qFormat="1"/>
+    <w:lsdException w:name="Closing" w:semiHidden="1" w:unhideWhenUsed="1"/>
+    <w:lsdException w:name="Signature" w:semiHidden="1" w:unhideWhenUsed="1"/>
+    <w:lsdException w:name="Default Paragraph Font" w:semiHidden="1" w:uiPriority="1" w:unhideWhenUsed="1"/>
+    <w:lsdException w:name="Body Text" w:semiHidden="1" w:unhideWhenUsed="1"/>
+    <w:lsdException w:name="Body Text Indent" w:semiHidden="1" w:unhideWhenUsed="1"/>
+    <w:lsdException w:name="List Continue" w:semiHidden="1" w:unhideWhenUsed="1"/>
+    <w:lsdException w:name="List Continue 2" w:semiHidden="1" w:unhideWhenUsed="1"/>
+    <w:lsdException w:name="List Continue 3" w:semiHidden="1" w:unhideWhenUsed="1"/>
+    <w:lsdException w:name="List Continue 4" w:semiHidden="1" w:unhideWhenUsed="1"/>
+    <w:lsdException w:name="List Continue 5" w:semiHidden="1" w:unhideWhenUsed="1"/>
+    <w:lsdException w:name="Message Header" w:semiHidden="1" w:unhideWhenUsed="1"/>
+    <w:lsdException w:name="Subtitle" w:uiPriority="11" w:qFormat="1"/>
+    <w:lsdException w:name="Salutation" w:semiHidden="1" w:unhideWhenUsed="1"/>
+    <w:lsdException w:name="Date" w:semiHidden="1" w:unhideWhenUsed="1"/>
+    <w:lsdException w:name="Body Text First Indent" w:semiHidden="1" w:unhideWhenUsed="1"/>
+    <w:lsdException w:name="Body Text First Indent 2" w:semiHidden="1" w:unhideWhenUsed="1"/>
+    <w:lsdException w:name="Note Heading" w:semiHidden="1" w:unhideWhenUsed="1"/>
+    <w:lsdException w:name="Body Text 2" w:semiHidden="1" w:unhideWhenUsed="1"/>
+    <w:lsdException w:name="Body Text 3" w:semiHidden="1" w:unhideWhenUsed="1"/>
+    <w:lsdException w:name="Body Text Indent 2" w:semiHidden="1" w:unhideWhenUsed="1"/>
+    <w:lsdException w:name="Body Text Indent 3" w:semiHidden="1" w:unhideWhenUsed="1"/>
+    <w:lsdException w:name="Block Text" w:semiHidden="1" w:unhideWhenUsed="1"/>
+    <w:lsdException w:name="Hyperlink" w:semiHidden="1" w:unhideWhenUsed="1"/>
+    <w:lsdException w:name="FollowedHyperlink" w:semiHidden="1" w:unhideWhenUsed="1"/>
+    <w:lsdException w:name="Strong" w:uiPriority="22" w:qFormat="1"/>
+    <w:lsdException w:name="Emphasis" w:uiPriority="20" w:qFormat="1"/>
+    <w:lsdException w:name="Document Map" w:semiHidden="1" w:unhideWhenUsed="1"/>
+    <w:lsdException w:name="Plain Text" w:semiHidden="1" w:unhideWhenUsed="1"/>
+    <w:lsdException w:name="E-mail Signature" w:semiHidden="1" w:unhideWhenUsed="1"/>
+    <w:lsdException w:name="HTML Top of Form" w:semiHidden="1" w:unhideWhenUsed="1"/>
+    <w:lsdException w:name="HTML Bottom of Form" w:semiHidden="1" w:unhideWhenUsed="1"/>
+    <w:lsdException w:name="Normal (Web)" w:semiHidden="1" w:unhideWhenUsed="1"/>
+    <w:lsdException w:name="HTML Acronym" w:semiHidden="1" w:unhideWhenUsed="1"/>
+    <w:lsdException w:name="HTML Address" w:semiHidden="1" w:unhideWhenUsed="1"/>
+    <w:lsdException w:name="HTML Cite" w:semiHidden="1" w:unhideWhenUsed="1"/>
+    <w:lsdException w:name="HTML Code" w:semiHidden="1" w:unhideWhenUsed="1"/>
+    <w:lsdException w:name="HTML Definition" w:semiHidden="1" w:unhideWhenUsed="1"/>
+    <w:lsdException w:name="HTML Keyboard" w:semiHidden="1" w:unhideWhenUsed="1"/>
+    <w:lsdException w:name="HTML Preformatted" w:semiHidden="1" w:unhideWhenUsed="1"/>
+    <w:lsdException w:name="HTML Sample" w:semiHidden="1" w:unhideWhenUsed="1"/>
+    <w:lsdException w:name="HTML Typewriter" w:semiHidden="1" w:unhideWhenUsed="1"/>
+    <w:lsdException w:name="HTML Variable" w:semiHidden="1" w:unhideWhenUsed="1"/>
+    <w:lsdException w:name="Normal Table" w:semiHidden="1" w:unhideWhenUsed="1"/>
+    <w:lsdException w:name="annotation subject" w:semiHidden="1" w:unhideWhenUsed="1"/>
+    <w:lsdException w:name="No List" w:semiHidden="1" w:unhideWhenUsed="1"/>
+    <w:lsdException w:name="Outline List 1" w:semiHidden="1" w:unhideWhenUsed="1"/>
+    <w:lsdException w:name="Outline List 2" w:semiHidden="1" w:unhideWhenUsed="1"/>
+    <w:lsdException w:name="Outline List 3" w:semiHidden="1" w:unhideWhenUsed="1"/>
+    <w:lsdException w:name="Table Simple 1" w:semiHidden="1" w:unhideWhenUsed="1"/>
+    <w:lsdException w:name="Table Simple 2" w:semiHidden="1" w:unhideWhenUsed="1"/>
+    <w:lsdException w:name="Table Simple 3" w:semiHidden="1" w:unhideWhenUsed="1"/>
+    <w:lsdException w:name="Table Classic 1" w:semiHidden="1" w:unhideWhenUsed="1"/>
+    <w:lsdException w:name="Table Classic 2" w:semiHidden="1" w:unhideWhenUsed="1"/>
+    <w:lsdException w:name="Table Classic 3" w:semiHidden="1" w:unhideWhenUsed="1"/>
+    <w:lsdException w:name="Table Classic 4" w:semiHidden="1" w:unhideWhenUsed="1"/>
+    <w:lsdException w:name="Table Colorful 1" w:semiHidden="1" w:unhideWhenUsed="1"/>
+    <w:lsdException w:name="Table Colorful 2" w:semiHidden="1" w:unhideWhenUsed="1"/>
+    <w:lsdException w:name="Table Colorful 3" w:semiHidden="1" w:unhideWhenUsed="1"/>
+    <w:lsdException w:name="Table Columns 1" w:semiHidden="1" w:unhideWhenUsed="1"/>
+    <w:lsdException w:name="Table Columns 2" w:semiHidden="1" w:unhideWhenUsed="1"/>
+    <w:lsdException w:name="Table Columns 3" w:semiHidden="1" w:unhideWhenUsed="1"/>
+    <w:lsdException w:name="Table Columns 4" w:semiHidden="1" w:unhideWhenUsed="1"/>
+    <w:lsdException w:name="Table Columns 5" w:semiHidden="1" w:unhideWhenUsed="1"/>
+    <w:lsdException w:name="Table Grid 1" w:semiHidden="1" w:unhideWhenUsed="1"/>
+    <w:lsdException w:name="Table Grid 2" w:semiHidden="1" w:unhideWhenUsed="1"/>
+    <w:lsdException w:name="Table Grid 3" w:semiHidden="1" w:unhideWhenUsed="1"/>
+    <w:lsdException w:name="Table Grid 4" w:semiHidden="1" w:unhideWhenUsed="1"/>
+    <w:lsdException w:name="Table Grid 5" w:semiHidden="1" w:unhideWhenUsed="1"/>
+    <w:lsdException w:name="Table Grid 6" w:semiHidden="1" w:unhideWhenUsed="1"/>
+    <w:lsdException w:name="Table Grid 7" w:semiHidden="1" w:unhideWhenUsed="1"/>
+    <w:lsdException w:name="Table Grid 8" w:semiHidden="1" w:unhideWhenUsed="1"/>
+    <w:lsdException w:name="Table List 1" w:semiHidden="1" w:unhideWhenUsed="1"/>
+    <w:lsdException w:name="Table List 2" w:semiHidden="1" w:unhideWhenUsed="1"/>
+    <w:lsdException w:name="Table List 3" w:semiHidden="1" w:unhideWhenUsed="1"/>
+    <w:lsdException w:name="Table List 4" w:semiHidden="1" w:unhideWhenUsed="1"/>
+    <w:lsdException w:name="Table List 5" w:semiHidden="1" w:unhideWhenUsed="1"/>
+    <w:lsdException w:name="Table List 6" w:semiHidden="1" w:unhideWhenUsed="1"/>
+    <w:lsdException w:name="Table List 7" w:semiHidden="1" w:unhideWhenUsed="1"/>
+    <w:lsdException w:name="Table List 8" w:semiHidden="1" w:unhideWhenUsed="1"/>
+    <w:lsdException w:name="Table 3D effects 1" w:semiHidden="1" w:unhideWhenUsed="1"/>
+    <w:lsdException w:name="Table 3D effects 2" w:semiHidden="1" w:unhideWhenUsed="1"/>
+    <w:lsdException w:name="Table 3D effects 3" w:semiHidden="1" w:unhideWhenUsed="1"/>
+    <w:lsdException w:name="Table Contemporary" w:semiHidden="1" w:unhideWhenUsed="1"/>
+    <w:lsdException w:name="Table Elegant" w:semiHidden="1" w:unhideWhenUsed="1"/>
+    <w:lsdException w:name="Table Professional" w:semiHidden="1" w:unhideWhenUsed="1"/>
+    <w:lsdException w:name="Table Subtle 1" w:semiHidden="1" w:unhideWhenUsed="1"/>
+    <w:lsdException w:name="Table Subtle 2" w:semiHidden="1" w:unhideWhenUsed="1"/>
+    <w:lsdException w:name="Table Web 1" w:semiHidden="1" w:unhideWhenUsed="1"/>
+    <w:lsdException w:name="Table Web 2" w:semiHidden="1" w:unhideWhenUsed="1"/>
+    <w:lsdException w:name="Table Web 3" w:semiHidden="1" w:unhideWhenUsed="1"/>
+    <w:lsdException w:name="Balloon Text" w:semiHidden="1" w:unhideWhenUsed="1"/>
+    <w:lsdException w:name="Table Grid" w:uiPriority="59"/>
+    <w:lsdException w:name="Table Theme" w:semiHidden="1" w:unhideWhenUsed="1"/>
+    <w:lsdException w:name="Placeholder Text" w:semiHidden="1"/>
+    <w:lsdException w:name="No Spacing" w:uiPriority="1" w:qFormat="1"/>
+    <w:lsdException w:name="Light Shading" w:uiPriority="60"/>
+    <w:lsdException w:name="Light List" w:uiPriority="61"/>
+    <w:lsdException w:name="Light Grid" w:uiPriority="62"/>
+    <w:lsdException w:name="Medium Shading 1" w:uiPriority="63"/>
+    <w:lsdException w:name="Medium Shading 2" w:uiPriority="64"/>
+    <w:lsdException w:name="Medium List 1" w:uiPriority="65"/>
+    <w:lsdException w:name="Medium List 2" w:uiPriority="66"/>
+    <w:lsdException w:name="Medium Grid 1" w:uiPriority="67"/>
+    <w:lsdException w:name="Medium Grid 2" w:uiPriority="68"/>
+    <w:lsdException w:name="Medium Grid 3" w:uiPriority="69"/>
+    <w:lsdException w:name="Dark List" w:uiPriority="70"/>
+    <w:lsdException w:name="Colorful Shading" w:uiPriority="71"/>
+    <w:lsdException w:name="Colorful List" w:uiPriority="72"/>
+    <w:lsdException w:name="Colorful Grid" w:uiPriority="73"/>
+    <w:lsdException w:name="Light Shading Accent 1" w:uiPriority="60"/>
+    <w:lsdException w:name="Light List Accent 1" w:uiPriority="61"/>
+    <w:lsdException w:name="Light Grid Accent 1" w:uiPriority="62"/>
+    <w:lsdException w:name="Medium Shading 1 Accent 1" w:uiPriority="63"/>
+    <w:lsdException w:name="Medium Shading 2 Accent 1" w:uiPriority="64"/>
+    <w:lsdException w:name="Medium List 1 Accent 1" w:uiPriority="65"/>
+    <w:lsdException w:name="Revision" w:semiHidden="1"/>
+    <w:lsdException w:name="List Paragraph" w:uiPriority="34" w:qFormat="1"/>
+    <w:lsdException w:name="Quote" w:uiPriority="29" w:qFormat="1"/>
+    <w:lsdException w:name="Intense Quote" w:uiPriority="30" w:qFormat="1"/>
+    <w:lsdException w:name="Medium List 2 Accent 1" w:uiPriority="66"/>
+    <w:lsdException w:name="Medium Grid 1 Accent 1" w:uiPriority="67"/>
+    <w:lsdException w:name="Medium Grid 2 Accent 1" w:uiPriority="68"/>
+    <w:lsdException w:name="Medium Grid 3 Accent 1" w:uiPriority="69"/>
+    <w:lsdException w:name="Dark List Accent 1" w:uiPriority="70"/>
+    <w:lsdException w:name="Colorful Shading Accent 1" w:uiPriority="71"/>
+    <w:lsdException w:name="Colorful List Accent 1" w:uiPriority="72"/>
+    <w:lsdException w:name="Colorful Grid Accent 1" w:uiPriority="73"/>
+    <w:lsdException w:name="Light Shading Accent 2" w:uiPriority="60"/>
+    <w:lsdException w:name="Light List Accent 2" w:uiPriority="61"/>
+    <w:lsdException w:name="Light Grid Accent 2" w:uiPriority="62"/>
+    <w:lsdException w:name="Medium Shading 1 Accent 2" w:uiPriority="63"/>
+    <w:lsdException w:name="Medium Shading 2 Accent 2" w:uiPriority="64"/>
+    <w:lsdException w:name="Medium List 1 Accent 2" w:uiPriority="65"/>
+    <w:lsdException w:name="Medium List 2 Accent 2" w:uiPriority="66"/>
+    <w:lsdException w:name="Medium Grid 1 Accent 2" w:uiPriority="67"/>
+    <w:lsdException w:name="Medium Grid 2 Accent 2" w:uiPriority="68"/>
+    <w:lsdException w:name="Medium Grid 3 Accent 2" w:uiPriority="69"/>
+    <w:lsdException w:name="Dark List Accent 2" w:uiPriority="70"/>
+    <w:lsdException w:name="Colorful Shading Accent 2" w:uiPriority="71"/>
+    <w:lsdException w:name="Colorful List Accent 2" w:uiPriority="72"/>
+    <w:lsdException w:name="Colorful Grid Accent 2" w:uiPriority="73"/>
+    <w:lsdException w:name="Light Shading Accent 3" w:uiPriority="60"/>
+    <w:lsdException w:name="Light List Accent 3" w:uiPriority="61"/>
+    <w:lsdException w:name="Light Grid Accent 3" w:uiPriority="62"/>
+    <w:lsdException w:name="Medium Shading 1 Accent 3" w:uiPriority="63"/>
+    <w:lsdException w:name="Medium Shading 2 Accent 3" w:uiPriority="64"/>
+    <w:lsdException w:name="Medium List 1 Accent 3" w:uiPriority="65"/>
+    <w:lsdException w:name="Medium List 2 Accent 3" w:uiPriority="66"/>
+    <w:lsdException w:name="Medium Grid 1 Accent 3" w:uiPriority="67"/>
+    <w:lsdException w:name="Medium Grid 2 Accent 3" w:uiPriority="68"/>
+    <w:lsdException w:name="Medium Grid 3 Accent 3" w:uiPriority="69"/>
+    <w:lsdException w:name="Dark List Accent 3" w:uiPriority="70"/>
+    <w:lsdException w:name="Colorful Shading Accent 3" w:uiPriority="71"/>
+    <w:lsdException w:name="Colorful List Accent 3" w:uiPriority="72"/>
+    <w:lsdException w:name="Colorful Grid Accent 3" w:uiPriority="73"/>
+    <w:lsdException w:name="Light Shading Accent 4" w:uiPriority="60"/>
+    <w:lsdException w:name="Light List Accent 4" w:uiPriority="61"/>
+    <w:lsdException w:name="Light Grid Accent 4" w:uiPriority="62"/>
+    <w:lsdException w:name="Medium Shading 1 Accent 4" w:uiPriority="63"/>
+    <w:lsdException w:name="Medium Shading 2 Accent 4" w:uiPriority="64"/>
+    <w:lsdException w:name="Medium List 1 Accent 4" w:uiPriority="65"/>
+    <w:lsdException w:name="Medium List 2 Accent 4" w:uiPriority="66"/>
+    <w:lsdException w:name="Medium Grid 1 Accent 4" w:uiPriority="67"/>
+    <w:lsdException w:name="Medium Grid 2 Accent 4" w:uiPriority="68"/>
+    <w:lsdException w:name="Medium Grid 3 Accent 4" w:uiPriority="69"/>
+    <w:lsdException w:name="Dark List Accent 4" w:uiPriority="70"/>
+    <w:lsdException w:name="Colorful Shading Accent 4" w:uiPriority="71"/>
+    <w:lsdException w:name="Colorful List Accent 4" w:uiPriority="72"/>
+    <w:lsdException w:name="Colorful Grid Accent 4" w:uiPriority="73"/>
+    <w:lsdException w:name="Light Shading Accent 5" w:uiPriority="60"/>
+    <w:lsdException w:name="Light List Accent 5" w:uiPriority="61"/>
+    <w:lsdException w:name="Light Grid Accent 5" w:uiPriority="62"/>
+    <w:lsdException w:name="Medium Shading 1 Accent 5" w:uiPriority="63"/>
+    <w:lsdException w:name="Medium Shading 2 Accent 5" w:uiPriority="64"/>
+    <w:lsdException w:name="Medium List 1 Accent 5" w:uiPriority="65"/>
+    <w:lsdException w:name="Medium List 2 Accent 5" w:uiPriority="66"/>
+    <w:lsdException w:name="Medium Grid 1 Accent 5" w:uiPriority="67"/>
+    <w:lsdException w:name="Medium Grid 2 Accent 5" w:uiPriority="68"/>
+    <w:lsdException w:name="Medium Grid 3 Accent 5" w:uiPriority="69"/>
+    <w:lsdException w:name="Dark List Accent 5" w:uiPriority="70"/>
+    <w:lsdException w:name="Colorful Shading Accent 5" w:uiPriority="71"/>
+    <w:lsdException w:name="Colorful List Accent 5" w:uiPriority="72"/>
+    <w:lsdException w:name="Colorful Grid Accent 5" w:uiPriority="73"/>
+    <w:lsdException w:name="Light Shading Accent 6" w:uiPriority="60"/>
+    <w:lsdException w:name="Light List Accent 6" w:uiPriority="61"/>
+    <w:lsdException w:name="Light Grid Accent 6" w:uiPriority="62"/>
+    <w:lsdException w:name="Medium Shading 1 Accent 6" w:uiPriority="63"/>
+    <w:lsdException w:name="Medium Shading 2 Accent 6" w:uiPriority="64"/>
+    <w:lsdException w:name="Medium List 1 Accent 6" w:uiPriority="65"/>
+    <w:lsdException w:name="Medium List 2 Accent 6" w:uiPriority="66"/>
+    <w:lsdException w:name="Medium Grid 1 Accent 6" w:uiPriority="67"/>
+    <w:lsdException w:name="Medium Grid 2 Accent 6" w:uiPriority="68"/>
+    <w:lsdException w:name="Medium Grid 3 Accent 6" w:uiPriority="69"/>
+    <w:lsdException w:name="Dark List Accent 6" w:uiPriority="70"/>
+    <w:lsdException w:name="Colorful Shading Accent 6" w:uiPriority="71"/>
+    <w:lsdException w:name="Colorful List Accent 6" w:uiPriority="72"/>
+    <w:lsdException w:name="Colorful Grid Accent 6" w:uiPriority="73"/>
+    <w:lsdException w:name="Subtle Emphasis" w:uiPriority="19" w:qFormat="1"/>
+    <w:lsdException w:name="Intense Emphasis" w:uiPriority="21" w:qFormat="1"/>
+    <w:lsdException w:name="Subtle Reference" w:uiPriority="31" w:qFormat="1"/>
+    <w:lsdException w:name="Intense Reference" w:uiPriority="32" w:qFormat="1"/>
+    <w:lsdException w:name="Book Title" w:uiPriority="33" w:qFormat="1"/>
+    <w:lsdException w:name="Bibliography" w:semiHidden="1" w:uiPriority="37" w:unhideWhenUsed="1"/>
+    <w:lsdException w:name="TOC Heading" w:semiHidden="1" w:uiPriority="39" w:unhideWhenUsed="1" w:qFormat="1"/>
+    <w:lsdException w:name="Plain Table 1" w:uiPriority="41"/>
+    <w:lsdException w:name="Plain Table 2" w:uiPriority="42"/>
+    <w:lsdException w:name="Plain Table 3" w:uiPriority="43"/>
+    <w:lsdException w:name="Plain Table 4" w:uiPriority="44"/>
+    <w:lsdException w:name="Plain Table 5" w:uiPriority="45"/>
+    <w:lsdException w:name="Grid Table Light" w:uiPriority="40"/>
+    <w:lsdException w:name="Grid Table 1 Light" w:uiPriority="46"/>
+    <w:lsdException w:name="Grid Table 2" w:uiPriority="47"/>
+    <w:lsdException w:name="Grid Table 3" w:uiPriority="48"/>
+    <w:lsdException w:name="Grid Table 4" w:uiPriority="49"/>
+    <w:lsdException w:name="Grid Table 5 Dark" w:uiPriority="50"/>
+    <w:lsdException w:name="Grid Table 6 Colorful" w:uiPriority="51"/>
+    <w:lsdException w:name="Grid Table 7 Colorful" w:uiPriority="52"/>
+    <w:lsdException w:name="Grid Table 1 Light Accent 1" w:uiPriority="46"/>
+    <w:lsdException w:name="Grid Table 2 Accent 1" w:uiPriority="47"/>
+    <w:lsdException w:name="Grid Table 3 Accent 1" w:uiPriority="48"/>
+    <w:lsdException w:name="Grid Table 4 Accent 1" w:uiPriority="49"/>
+    <w:lsdException w:name="Grid Table 5 Dark Accent 1" w:uiPriority="50"/>
+    <w:lsdException w:name="Grid Table 6 Colorful Accent 1" w:uiPriority="51"/>
+    <w:lsdException w:name="Grid Table 7 Colorful Accent 1" w:uiPriority="52"/>
+    <w:lsdException w:name="Grid Table 1 Light Accent 2" w:uiPriority="46"/>
+    <w:lsdException w:name="Grid Table 2 Accent 2" w:uiPriority="47"/>
+    <w:lsdException w:name="Grid Table 3 Accent 2" w:uiPriority="48"/>
+    <w:lsdException w:name="Grid Table 4 Accent 2" w:uiPriority="49"/>
+    <w:lsdException w:name="Grid Table 5 Dark Accent 2" w:uiPriority="50"/>
+    <w:lsdException w:name="Grid Table 6 Colorful Accent 2" w:uiPriority="51"/>
+    <w:lsdException w:name="Grid Table 7 Colorful Accent 2" w:uiPriority="52"/>
+    <w:lsdException w:name="Grid Table 1 Light Accent 3" w:uiPriority="46"/>
+    <w:lsdException w:name="Grid Table 2 Accent 3" w:uiPriority="47"/>
+    <w:lsdException w:name="Grid Table 3 Accent 3" w:uiPriority="48"/>
+    <w:lsdException w:name="Grid Table 4 Accent 3" w:uiPriority="49"/>
+    <w:lsdException w:name="Grid Table 5 Dark Accent 3" w:uiPriority="50"/>
+    <w:lsdException w:name="Grid Table 6 Colorful Accent 3" w:uiPriority="51"/>
+    <w:lsdException w:name="Grid Table 7 Colorful Accent 3" w:uiPriority="52"/>
+    <w:lsdException w:name="Grid Table 1 Light Accent 4" w:uiPriority="46"/>
+    <w:lsdException w:name="Grid Table 2 Accent 4" w:uiPriority="47"/>
+    <w:lsdException w:name="Grid Table 3 Accent 4" w:uiPriority="48"/>
+    <w:lsdException w:name="Grid Table 4 Accent 4" w:uiPriority="49"/>
+    <w:lsdException w:name="Grid Table 5 Dark Accent 4" w:uiPriority="50"/>
+    <w:lsdException w:name="Grid Table 6 Colorful Accent 4" w:uiPriority="51"/>
+    <w:lsdException w:name="Grid Table 7 Colorful Accent 4" w:uiPriority="52"/>
+    <w:lsdException w:name="Grid Table 1 Light Accent 5" w:uiPriority="46"/>
+    <w:lsdException w:name="Grid Table 2 Accent 5" w:uiPriority="47"/>
+    <w:lsdException w:name="Grid Table 3 Accent 5" w:uiPriority="48"/>
+    <w:lsdException w:name="Grid Table 4 Accent 5" w:uiPriority="49"/>
+    <w:lsdException w:name="Grid Table 5 Dark Accent 5" w:uiPriority="50"/>
+    <w:lsdException w:name="Grid Table 6 Colorful Accent 5" w:uiPriority="51"/>
+    <w:lsdException w:name="Grid Table 7 Colorful Accent 5" w:uiPriority="52"/>
+    <w:lsdException w:name="Grid Table 1 Light Accent 6" w:uiPriority="46"/>
+    <w:lsdException w:name="Grid Table 2 Accent 6" w:uiPriority="47"/>
+    <w:lsdException w:name="Grid Table 3 Accent 6" w:uiPriority="48"/>
+    <w:lsdException w:name="Grid Table 4 Accent 6" w:uiPriority="49"/>
+    <w:lsdException w:name="Grid Table 5 Dark Accent 6" w:uiPriority="50"/>
+    <w:lsdException w:name="Grid Table 6 Colorful Accent 6" w:uiPriority="51"/>
+    <w:lsdException w:name="Grid Table 7 Colorful Accent 6" w:uiPriority="52"/>
+    <w:lsdException w:name="List Table 1 Light" w:uiPriority="46"/>
+    <w:lsdException w:name="List Table 2" w:uiPriority="47"/>
+    <w:lsdException w:name="List Table 3" w:uiPriority="48"/>
+    <w:lsdException w:name="List Table 4" w:uiPriority="49"/>
+    <w:lsdException w:name="List Table 5 Dark" w:uiPriority="50"/>
+    <w:lsdException w:name="List Table 6 Colorful" w:uiPriority="51"/>
+    <w:lsdException w:name="List Table 7 Colorful" w:uiPriority="52"/>
+    <w:lsdException w:name="List Table 1 Light Accent 1" w:uiPriority="46"/>
+    <w:lsdException w:name="List Table 2 Accent 1" w:uiPriority="47"/>
+    <w:lsdException w:name="List Table 3 Accent 1" w:uiPriority="48"/>
+    <w:lsdException w:name="List Table 4 Accent 1" w:uiPriority="49"/>
+    <w:lsdException w:name="List Table 5 Dark Accent 1" w:uiPriority="50"/>
+    <w:lsdException w:name="List Table 6 Colorful Accent 1" w:uiPriority="51"/>
+    <w:lsdException w:name="List Table 7 Colorful Accent 1" w:uiPriority="52"/>
+    <w:lsdException w:name="List Table 1 Light Accent 2" w:uiPriority="46"/>
+    <w:lsdException w:name="List Table 2 Accent 2" w:uiPriority="47"/>
+    <w:lsdException w:name="List Table 3 Accent 2" w:uiPriority="48"/>
+    <w:lsdException w:name="List Table 4 Accent 2" w:uiPriority="49"/>
+    <w:lsdException w:name="List Table 5 Dark Accent 2" w:uiPriority="50"/>
+    <w:lsdException w:name="List Table 6 Colorful Accent 2" w:uiPriority="51"/>
+    <w:lsdException w:name="List Table 7 Colorful Accent 2" w:uiPriority="52"/>
+    <w:lsdException w:name="List Table 1 Light Accent 3" w:uiPriority="46"/>
+    <w:lsdException w:name="List Table 2 Accent 3" w:uiPriority="47"/>
+    <w:lsdException w:name="List Table 3 Accent 3" w:uiPriority="48"/>
+    <w:lsdException w:name="List Table 4 Accent 3" w:uiPriority="49"/>
+    <w:lsdException w:name="List Table 5 Dark Accent 3" w:uiPriority="50"/>
+    <w:lsdException w:name="List Table 6 Colorful Accent 3" w:uiPriority="51"/>
+    <w:lsdException w:name="List Table 7 Colorful Accent 3" w:uiPriority="52"/>
+    <w:lsdException w:name="List Table 1 Light Accent 4" w:uiPriority="46"/>
+    <w:lsdException w:name="List Table 2 Accent 4" w:uiPriority="47"/>
+    <w:lsdException w:name="List Table 3 Accent 4" w:uiPriority="48"/>
+    <w:lsdException w:name="List Table 4 Accent 4" w:uiPriority="49"/>
+    <w:lsdException w:name="List Table 5 Dark Accent 4" w:uiPriority="50"/>
+    <w:lsdException w:name="List Table 6 Colorful Accent 4" w:uiPriority="51"/>
+    <w:lsdException w:name="List Table 7 Colorful Accent 4" w:uiPriority="52"/>
+    <w:lsdException w:name="List Table 1 Light Accent 5" w:uiPriority="46"/>
+    <w:lsdException w:name="List Table 2 Accent 5" w:uiPriority="47"/>
+    <w:lsdException w:name="List Table 3 Accent 5" w:uiPriority="48"/>
+    <w:lsdException w:name="List Table 4 Accent 5" w:uiPriority="49"/>
+    <w:lsdException w:name="List Table 5 Dark Accent 5" w:uiPriority="50"/>
+    <w:lsdException w:name="List Table 6 Colorful Accent 5" w:uiPriority="51"/>
+    <w:lsdException w:name="List Table 7 Colorful Accent 5" w:uiPriority="52"/>
+    <w:lsdException w:name="List Table 1 Light Accent 6" w:uiPriority="46"/>
+    <w:lsdException w:name="List Table 2 Accent 6" w:uiPriority="47"/>
+    <w:lsdException w:name="List Table 3 Accent 6" w:uiPriority="48"/>
+    <w:lsdException w:name="List Table 4 Accent 6" w:uiPriority="49"/>
+    <w:lsdException w:name="List Table 5 Dark Accent 6" w:uiPriority="50"/>
+    <w:lsdException w:name="List Table 6 Colorful Accent 6" w:uiPriority="51"/>
+    <w:lsdException w:name="List Table 7 Colorful Accent 6" w:uiPriority="52"/>
   </w:latentStyles>
   <w:style w:type="paragraph" w:default="1" w:styleId="Normal">
     <w:name w:val="Normal"/>

</xml_diff>

<commit_message>
Custom login form met error message
</commit_message>
<xml_diff>
--- a/project_documenten/relatiebeheer/DocumentatieIcaras.docx
+++ b/project_documenten/relatiebeheer/DocumentatieIcaras.docx
@@ -3628,23 +3628,49 @@
     <w:p/>
     <w:p>
       <w:pPr>
+        <w:pStyle w:val="Heading3"/>
+      </w:pPr>
+      <w:r>
+        <w:t>Spring Security:</w:t>
+      </w:r>
+    </w:p>
+    <w:p>
+      <w:r>
+        <w:t>/Icaras/src/main/resources/security-context.xml</w:t>
+      </w:r>
+    </w:p>
+    <w:p>
+      <w:r>
+        <w:t>security authentication manager =&gt; users + passwords hardcoded (later wordt dit opgeslagen in de database</w:t>
+      </w:r>
+    </w:p>
+    <w:p>
+      <w:r>
+        <w:t>security intercept url pattern =&gt; hier kan je aangeven welke pagina door wie zichtbaar zijn</w:t>
+      </w:r>
+      <w:bookmarkStart w:id="10" w:name="_GoBack"/>
+      <w:bookmarkEnd w:id="10"/>
+    </w:p>
+    <w:p/>
+    <w:p>
+      <w:pPr>
         <w:pStyle w:val="Heading2"/>
       </w:pPr>
-      <w:bookmarkStart w:id="10" w:name="_Toc423508958"/>
+      <w:bookmarkStart w:id="11" w:name="_Toc423508958"/>
       <w:r>
         <w:t>Model</w:t>
       </w:r>
-      <w:bookmarkEnd w:id="10"/>
+      <w:bookmarkEnd w:id="11"/>
     </w:p>
     <w:p>
       <w:pPr>
         <w:pStyle w:val="Heading3"/>
       </w:pPr>
-      <w:bookmarkStart w:id="11" w:name="_Toc423508959"/>
+      <w:bookmarkStart w:id="12" w:name="_Toc423508959"/>
       <w:r>
         <w:t>POJO’s</w:t>
       </w:r>
-      <w:bookmarkEnd w:id="11"/>
+      <w:bookmarkEnd w:id="12"/>
     </w:p>
     <w:p>
       <w:r>
@@ -3710,6 +3736,7 @@
         <w:rPr>
           <w:b/>
         </w:rPr>
+        <w:lastRenderedPageBreak/>
         <w:t>IdentiteitsbewijsType</w:t>
       </w:r>
       <w:r>
@@ -3743,7 +3770,6 @@
         <w:rPr>
           <w:b/>
         </w:rPr>
-        <w:lastRenderedPageBreak/>
         <w:t>DigitaalAdres</w:t>
       </w:r>
       <w:r>
@@ -3829,11 +3855,11 @@
       <w:pPr>
         <w:pStyle w:val="Heading3"/>
       </w:pPr>
-      <w:bookmarkStart w:id="12" w:name="_Toc423508960"/>
+      <w:bookmarkStart w:id="13" w:name="_Toc423508960"/>
       <w:r>
         <w:t>Databasemodel</w:t>
       </w:r>
-      <w:bookmarkEnd w:id="12"/>
+      <w:bookmarkEnd w:id="13"/>
     </w:p>
     <w:p>
       <w:r>
@@ -4062,11 +4088,11 @@
       <w:pPr>
         <w:pStyle w:val="Heading3"/>
       </w:pPr>
-      <w:bookmarkStart w:id="13" w:name="_Toc423508961"/>
+      <w:bookmarkStart w:id="14" w:name="_Toc423508961"/>
       <w:r>
         <w:t>DAO</w:t>
       </w:r>
-      <w:bookmarkEnd w:id="13"/>
+      <w:bookmarkEnd w:id="14"/>
       <w:r>
         <w:t>-laag</w:t>
       </w:r>
@@ -4437,14 +4463,14 @@
       <w:pPr>
         <w:pStyle w:val="Heading3"/>
       </w:pPr>
-      <w:bookmarkStart w:id="14" w:name="_Toc423508962"/>
+      <w:bookmarkStart w:id="15" w:name="_Toc423508962"/>
       <w:r>
         <w:t xml:space="preserve">TODO </w:t>
       </w:r>
       <w:r>
         <w:t>Service</w:t>
       </w:r>
-      <w:bookmarkEnd w:id="14"/>
+      <w:bookmarkEnd w:id="15"/>
       <w:r>
         <w:t>-laag</w:t>
       </w:r>
@@ -4531,11 +4557,11 @@
       <w:pPr>
         <w:pStyle w:val="Heading2"/>
       </w:pPr>
-      <w:bookmarkStart w:id="15" w:name="_Toc423508963"/>
+      <w:bookmarkStart w:id="16" w:name="_Toc423508963"/>
       <w:r>
         <w:t>View</w:t>
       </w:r>
-      <w:bookmarkEnd w:id="15"/>
+      <w:bookmarkEnd w:id="16"/>
       <w:r>
         <w:t xml:space="preserve"> </w:t>
       </w:r>
@@ -4664,12 +4690,12 @@
       <w:pPr>
         <w:pStyle w:val="Heading2"/>
       </w:pPr>
-      <w:bookmarkStart w:id="16" w:name="_Toc423508964"/>
+      <w:bookmarkStart w:id="17" w:name="_Toc423508964"/>
       <w:r>
         <w:lastRenderedPageBreak/>
         <w:t>Controller</w:t>
       </w:r>
-      <w:bookmarkEnd w:id="16"/>
+      <w:bookmarkEnd w:id="17"/>
     </w:p>
     <w:p>
       <w:r>
@@ -4808,7 +4834,7 @@
           <w:lang w:val="en-US"/>
         </w:rPr>
       </w:pPr>
-      <w:bookmarkStart w:id="17" w:name="_Toc423508965"/>
+      <w:bookmarkStart w:id="18" w:name="_Toc423508965"/>
       <w:r>
         <w:rPr>
           <w:lang w:val="en-US"/>
@@ -4821,7 +4847,7 @@
         </w:rPr>
         <w:t>Test</w:t>
       </w:r>
-      <w:bookmarkEnd w:id="17"/>
+      <w:bookmarkEnd w:id="18"/>
     </w:p>
     <w:p>
       <w:pPr>
@@ -5055,7 +5081,7 @@
       <w:pPr>
         <w:pStyle w:val="Heading2"/>
       </w:pPr>
-      <w:bookmarkStart w:id="18" w:name="_Toc423508966"/>
+      <w:bookmarkStart w:id="19" w:name="_Toc423508966"/>
       <w:r>
         <w:lastRenderedPageBreak/>
         <w:t xml:space="preserve">TODO </w:t>
@@ -5063,7 +5089,7 @@
       <w:r>
         <w:t>Resources</w:t>
       </w:r>
-      <w:bookmarkEnd w:id="18"/>
+      <w:bookmarkEnd w:id="19"/>
     </w:p>
     <w:p>
       <w:r>
@@ -5074,28 +5100,28 @@
       <w:pPr>
         <w:pStyle w:val="Heading2"/>
       </w:pPr>
-      <w:bookmarkStart w:id="19" w:name="_Toc423508967"/>
+      <w:bookmarkStart w:id="20" w:name="_Toc423508967"/>
       <w:r>
         <w:t xml:space="preserve">TODO </w:t>
       </w:r>
       <w:r>
         <w:t>Sample data</w:t>
       </w:r>
-      <w:bookmarkEnd w:id="19"/>
+      <w:bookmarkEnd w:id="20"/>
     </w:p>
     <w:p/>
     <w:p>
       <w:pPr>
         <w:pStyle w:val="Heading2"/>
       </w:pPr>
-      <w:bookmarkStart w:id="20" w:name="_Toc423508968"/>
+      <w:bookmarkStart w:id="21" w:name="_Toc423508968"/>
       <w:r>
         <w:t xml:space="preserve">TODO </w:t>
       </w:r>
       <w:r>
         <w:t>Utils</w:t>
       </w:r>
-      <w:bookmarkEnd w:id="20"/>
+      <w:bookmarkEnd w:id="21"/>
     </w:p>
     <w:p/>
     <w:p>
@@ -5139,22 +5165,22 @@
       <w:pPr>
         <w:pStyle w:val="Heading2"/>
       </w:pPr>
-      <w:bookmarkStart w:id="21" w:name="_Toc423508969"/>
+      <w:bookmarkStart w:id="22" w:name="_Toc423508969"/>
       <w:r>
         <w:t>Hoe te gebruiken (front-end)</w:t>
       </w:r>
-      <w:bookmarkEnd w:id="21"/>
+      <w:bookmarkEnd w:id="22"/>
     </w:p>
     <w:p/>
     <w:p>
       <w:pPr>
         <w:pStyle w:val="Heading3"/>
       </w:pPr>
-      <w:bookmarkStart w:id="22" w:name="_Toc423508970"/>
+      <w:bookmarkStart w:id="23" w:name="_Toc423508970"/>
       <w:r>
         <w:t>Organisaties / zoeken:</w:t>
       </w:r>
-      <w:bookmarkEnd w:id="22"/>
+      <w:bookmarkEnd w:id="23"/>
       <w:r>
         <w:t xml:space="preserve"> </w:t>
       </w:r>
@@ -5345,12 +5371,12 @@
       <w:pPr>
         <w:pStyle w:val="Heading3"/>
       </w:pPr>
-      <w:bookmarkStart w:id="23" w:name="_Toc423508971"/>
+      <w:bookmarkStart w:id="24" w:name="_Toc423508971"/>
       <w:r>
         <w:lastRenderedPageBreak/>
         <w:t>Organisaties / nieuw:</w:t>
       </w:r>
-      <w:bookmarkEnd w:id="23"/>
+      <w:bookmarkEnd w:id="24"/>
     </w:p>
     <w:p>
       <w:pPr>
@@ -5421,11 +5447,11 @@
       <w:pPr>
         <w:pStyle w:val="Heading3"/>
       </w:pPr>
-      <w:bookmarkStart w:id="24" w:name="_Toc423508972"/>
+      <w:bookmarkStart w:id="25" w:name="_Toc423508972"/>
       <w:r>
         <w:t>Personen / zoeken:</w:t>
       </w:r>
-      <w:bookmarkEnd w:id="24"/>
+      <w:bookmarkEnd w:id="25"/>
     </w:p>
     <w:p>
       <w:pPr>
@@ -5552,11 +5578,11 @@
       <w:pPr>
         <w:pStyle w:val="Heading3"/>
       </w:pPr>
-      <w:bookmarkStart w:id="25" w:name="_Toc423508973"/>
+      <w:bookmarkStart w:id="26" w:name="_Toc423508973"/>
       <w:r>
         <w:t>Personen / nieuw:</w:t>
       </w:r>
-      <w:bookmarkEnd w:id="25"/>
+      <w:bookmarkEnd w:id="26"/>
     </w:p>
     <w:p>
       <w:pPr>
@@ -5616,7 +5642,7 @@
       <w:pPr>
         <w:pStyle w:val="Heading2"/>
       </w:pPr>
-      <w:bookmarkStart w:id="26" w:name="_Toc423508974"/>
+      <w:bookmarkStart w:id="27" w:name="_Toc423508974"/>
       <w:r>
         <w:t xml:space="preserve">TODO </w:t>
       </w:r>
@@ -5626,27 +5652,27 @@
       <w:r>
         <w:t xml:space="preserve"> (back-end)</w:t>
       </w:r>
-      <w:bookmarkEnd w:id="26"/>
+      <w:bookmarkEnd w:id="27"/>
     </w:p>
     <w:p>
       <w:pPr>
         <w:pStyle w:val="Heading3"/>
       </w:pPr>
-      <w:bookmarkStart w:id="27" w:name="_Toc423508975"/>
+      <w:bookmarkStart w:id="28" w:name="_Toc423508975"/>
       <w:r>
         <w:t>Persoon opslaan</w:t>
       </w:r>
-      <w:bookmarkEnd w:id="27"/>
+      <w:bookmarkEnd w:id="28"/>
     </w:p>
     <w:p>
       <w:pPr>
         <w:pStyle w:val="Heading3"/>
       </w:pPr>
-      <w:bookmarkStart w:id="28" w:name="_Toc423508976"/>
+      <w:bookmarkStart w:id="29" w:name="_Toc423508976"/>
       <w:r>
         <w:t>Bedrijf opslaan</w:t>
       </w:r>
-      <w:bookmarkEnd w:id="28"/>
+      <w:bookmarkEnd w:id="29"/>
     </w:p>
     <w:p/>
     <w:p/>
@@ -5660,12 +5686,12 @@
       <w:pPr>
         <w:pStyle w:val="Heading2"/>
       </w:pPr>
-      <w:bookmarkStart w:id="29" w:name="_Toc423508977"/>
+      <w:bookmarkStart w:id="30" w:name="_Toc423508977"/>
       <w:r>
         <w:lastRenderedPageBreak/>
         <w:t>Done</w:t>
       </w:r>
-      <w:bookmarkEnd w:id="29"/>
+      <w:bookmarkEnd w:id="30"/>
     </w:p>
     <w:p>
       <w:r>
@@ -5682,11 +5708,11 @@
       <w:pPr>
         <w:pStyle w:val="Heading2"/>
       </w:pPr>
-      <w:bookmarkStart w:id="30" w:name="_Toc423508978"/>
+      <w:bookmarkStart w:id="31" w:name="_Toc423508978"/>
       <w:r>
         <w:t>Work in progress</w:t>
       </w:r>
-      <w:bookmarkEnd w:id="30"/>
+      <w:bookmarkEnd w:id="31"/>
     </w:p>
     <w:p>
       <w:r>
@@ -5695,8 +5721,6 @@
       <w:r>
         <w:t xml:space="preserve"> Onderhoud/adrestypes is werkend, je kan hier types wijzigen en toevoegen (verwijderen is nog niet mogelijk ivm foreign key constraints)</w:t>
       </w:r>
-      <w:bookmarkStart w:id="31" w:name="_GoBack"/>
-      <w:bookmarkEnd w:id="31"/>
     </w:p>
     <w:p/>
     <w:p>
@@ -5985,7 +6009,7 @@
         <w:noProof/>
         <w:color w:val="4F81BD" w:themeColor="accent1"/>
       </w:rPr>
-      <w:t>17</w:t>
+      <w:t>7</w:t>
     </w:r>
     <w:r>
       <w:rPr>

</xml_diff>